<commit_message>
Fix bug in wrong selection of delivery method
</commit_message>
<xml_diff>
--- a/src/ctk_api/data/report_template.docx
+++ b/src/ctk_api/data/report_template.docx
@@ -237,23 +237,7 @@
           <w:rFonts w:eastAsia="Times New Roman" w:cs="Calibri"/>
           <w:color w:val="000000" w:themeColor="text1"/>
         </w:rPr>
-        <w:t xml:space="preserve">The information gathering approach employed, and the focus of this report, are not forensic in </w:t>
-      </w:r>
-      <w:proofErr w:type="gramStart"/>
-      <w:r>
-        <w:rPr>
-          <w:rFonts w:eastAsia="Times New Roman" w:cs="Calibri"/>
-          <w:color w:val="000000" w:themeColor="text1"/>
-        </w:rPr>
-        <w:t>nature;</w:t>
-      </w:r>
-      <w:proofErr w:type="gramEnd"/>
-      <w:r>
-        <w:rPr>
-          <w:rFonts w:eastAsia="Times New Roman" w:cs="Calibri"/>
-          <w:color w:val="000000" w:themeColor="text1"/>
-        </w:rPr>
-        <w:t xml:space="preserve"> as such this report is not appropriate for use in custody evaluations or determinations of fault.</w:t>
+        <w:t>The information gathering approach employed, and the focus of this report, are not forensic in nature; as such this report is not appropriate for use in custody evaluations or determinations of fault.</w:t>
       </w:r>
     </w:p>
     <w:p>
@@ -378,21 +362,7 @@
         <w:rPr>
           <w:color w:val="222222"/>
         </w:rPr>
-        <w:t xml:space="preserve">Michael P. </w:t>
-      </w:r>
-      <w:proofErr w:type="spellStart"/>
-      <w:r>
-        <w:rPr>
-          <w:color w:val="222222"/>
-        </w:rPr>
-        <w:t>Milham</w:t>
-      </w:r>
-      <w:proofErr w:type="spellEnd"/>
-      <w:r>
-        <w:rPr>
-          <w:color w:val="222222"/>
-        </w:rPr>
-        <w:t>, MD, PhD</w:t>
+        <w:t>Michael P. Milham, MD, PhD</w:t>
       </w:r>
     </w:p>
     <w:p>
@@ -559,17 +529,8 @@
                                 <w:rFonts w:ascii="Calibri" w:hAnsi="Calibri"/>
                                 <w:b/>
                               </w:rPr>
-                              <w:t xml:space="preserve">Confidential summary of information collected during research </w:t>
+                              <w:t>Confidential summary of information collected during research participation</w:t>
                             </w:r>
-                            <w:proofErr w:type="gramStart"/>
-                            <w:r>
-                              <w:rPr>
-                                <w:rFonts w:ascii="Calibri" w:hAnsi="Calibri"/>
-                                <w:b/>
-                              </w:rPr>
-                              <w:t>participation</w:t>
-                            </w:r>
-                            <w:proofErr w:type="gramEnd"/>
                           </w:p>
                           <w:p>
                             <w:pPr>
@@ -614,17 +575,8 @@
                           <w:rFonts w:ascii="Calibri" w:hAnsi="Calibri"/>
                           <w:b/>
                         </w:rPr>
-                        <w:t xml:space="preserve">Confidential summary of information collected during research </w:t>
+                        <w:t>Confidential summary of information collected during research participation</w:t>
                       </w:r>
-                      <w:proofErr w:type="gramStart"/>
-                      <w:r>
-                        <w:rPr>
-                          <w:rFonts w:ascii="Calibri" w:hAnsi="Calibri"/>
-                          <w:b/>
-                        </w:rPr>
-                        <w:t>participation</w:t>
-                      </w:r>
-                      <w:proofErr w:type="gramEnd"/>
                     </w:p>
                     <w:p>
                       <w:pPr>
@@ -831,64 +783,64 @@
           <w:bCs/>
           <w:color w:val="000000" w:themeColor="text1"/>
         </w:rPr>
-        <w:t xml:space="preserve">Due to the Coronavirus Disease 2019 (COVID-19) pandemic and resultant social distancing guidelines, face-to-face testing with modifications to standardized testing procedures was conducted. Precautionary steps were designed to help safeguard participants, families, and staff (e.g., symptom surveys, staggered appointments, increased disinfecting of commonly touched surfaces). Modification to standardized procedures for in-person testing included use of PPE (e.g., face mask, face shield, gloves) for all participants, families, and staff according to current guidelines. The following factors were closely monitored </w:t>
-      </w:r>
-      <w:proofErr w:type="gramStart"/>
-      <w:r>
+        <w:t>Due to the Coronavirus Disease 2019 (COVID-19) pandemic and resultant social distancing guidelines, face-to-face testing with modifications to standardized testing procedures was conducted. Precautionary steps were designed to help safeguard participants, families, and staff (e.g., symptom surveys, staggered appointments, increased disinfecting of commonly touched surfaces). Modification to standardized procedures for in-person testing included use of PPE (e.g., face mask, face shield, gloves) for all participants, families, and staff according to current guidelines. The following factors were closely monitored in order to ensure the appropriateness of each test’s administration:</w:t>
+      </w:r>
+    </w:p>
+    <w:p>
+      <w:pPr>
+        <w:spacing w:after="0"/>
+        <w:ind w:left="1170" w:hanging="270"/>
         <w:rPr>
           <w:rFonts w:ascii="Cambria" w:hAnsi="Cambria"/>
           <w:bCs/>
           <w:color w:val="000000" w:themeColor="text1"/>
         </w:rPr>
-        <w:t>in order to</w:t>
-      </w:r>
-      <w:proofErr w:type="gramEnd"/>
+      </w:pPr>
       <w:r>
         <w:rPr>
           <w:rFonts w:ascii="Cambria" w:hAnsi="Cambria"/>
           <w:bCs/>
           <w:color w:val="000000" w:themeColor="text1"/>
         </w:rPr>
-        <w:t xml:space="preserve"> ensure the appropriateness of each test’s administration:</w:t>
-      </w:r>
-    </w:p>
-    <w:p>
-      <w:pPr>
-        <w:spacing w:after="0"/>
-        <w:ind w:left="1170" w:hanging="270"/>
+        <w:t>•</w:t>
+      </w:r>
+      <w:r>
         <w:rPr>
           <w:rFonts w:ascii="Cambria" w:hAnsi="Cambria"/>
           <w:bCs/>
           <w:color w:val="000000" w:themeColor="text1"/>
         </w:rPr>
-      </w:pPr>
-      <w:r>
+        <w:tab/>
+        <w:t>Setting (i.e., spaced out chairs and tables; use of plastic sheet protectors to place over paper stimulus book pages; use of hand sanitizer before and after tasks for which gloves would not be appropriate);</w:t>
+      </w:r>
+    </w:p>
+    <w:p>
+      <w:pPr>
+        <w:spacing w:after="0"/>
+        <w:ind w:left="1170" w:hanging="270"/>
         <w:rPr>
           <w:rFonts w:ascii="Cambria" w:hAnsi="Cambria"/>
           <w:bCs/>
           <w:color w:val="000000" w:themeColor="text1"/>
         </w:rPr>
-        <w:t>•</w:t>
-      </w:r>
+      </w:pPr>
       <w:r>
         <w:rPr>
           <w:rFonts w:ascii="Cambria" w:hAnsi="Cambria"/>
           <w:bCs/>
           <w:color w:val="000000" w:themeColor="text1"/>
         </w:rPr>
-        <w:tab/>
-        <w:t>Setting (i.e., spaced out chairs and tables; use of plastic sheet protectors to place over paper stimulus book pages; use of hand sanitizer before and after tasks for which gloves would not be appropriate</w:t>
-      </w:r>
-      <w:proofErr w:type="gramStart"/>
+        <w:t>•</w:t>
+      </w:r>
       <w:r>
         <w:rPr>
           <w:rFonts w:ascii="Cambria" w:hAnsi="Cambria"/>
           <w:bCs/>
           <w:color w:val="000000" w:themeColor="text1"/>
         </w:rPr>
-        <w:t>);</w:t>
-      </w:r>
-      <w:proofErr w:type="gramEnd"/>
+        <w:tab/>
+        <w:t>Examiner training;</w:t>
+      </w:r>
     </w:p>
     <w:p>
       <w:pPr>
@@ -915,82 +867,44 @@
           <w:color w:val="000000" w:themeColor="text1"/>
         </w:rPr>
         <w:tab/>
-        <w:t xml:space="preserve">Examiner </w:t>
-      </w:r>
-      <w:proofErr w:type="gramStart"/>
-      <w:r>
+        <w:t xml:space="preserve">Examinee behavior monitoring and response; and </w:t>
+      </w:r>
+    </w:p>
+    <w:p>
+      <w:pPr>
+        <w:spacing w:after="0"/>
+        <w:ind w:left="1170" w:hanging="270"/>
         <w:rPr>
           <w:rFonts w:ascii="Cambria" w:hAnsi="Cambria"/>
           <w:bCs/>
           <w:color w:val="000000" w:themeColor="text1"/>
         </w:rPr>
-        <w:t>training;</w:t>
-      </w:r>
-      <w:proofErr w:type="gramEnd"/>
-    </w:p>
-    <w:p>
-      <w:pPr>
-        <w:spacing w:after="0"/>
-        <w:ind w:left="1170" w:hanging="270"/>
+      </w:pPr>
+      <w:r>
         <w:rPr>
           <w:rFonts w:ascii="Cambria" w:hAnsi="Cambria"/>
           <w:bCs/>
           <w:color w:val="000000" w:themeColor="text1"/>
         </w:rPr>
-      </w:pPr>
+        <w:t>•</w:t>
+      </w:r>
       <w:r>
         <w:rPr>
           <w:rFonts w:ascii="Cambria" w:hAnsi="Cambria"/>
           <w:bCs/>
           <w:color w:val="000000" w:themeColor="text1"/>
         </w:rPr>
-        <w:t>•</w:t>
-      </w:r>
-      <w:r>
+        <w:tab/>
+        <w:t xml:space="preserve">Protection and sanitation of the tests and test materials. </w:t>
+      </w:r>
+    </w:p>
+    <w:p>
+      <w:pPr>
+        <w:spacing w:after="0"/>
+        <w:ind w:left="1170" w:hanging="270"/>
         <w:rPr>
           <w:rFonts w:ascii="Cambria" w:hAnsi="Cambria"/>
           <w:bCs/>
-          <w:color w:val="000000" w:themeColor="text1"/>
-        </w:rPr>
-        <w:tab/>
-        <w:t xml:space="preserve">Examinee behavior monitoring and response; and </w:t>
-      </w:r>
-    </w:p>
-    <w:p>
-      <w:pPr>
-        <w:spacing w:after="0"/>
-        <w:ind w:left="1170" w:hanging="270"/>
-        <w:rPr>
-          <w:rFonts w:ascii="Cambria" w:hAnsi="Cambria"/>
-          <w:bCs/>
-          <w:color w:val="000000" w:themeColor="text1"/>
-        </w:rPr>
-      </w:pPr>
-      <w:r>
-        <w:rPr>
-          <w:rFonts w:ascii="Cambria" w:hAnsi="Cambria"/>
-          <w:bCs/>
-          <w:color w:val="000000" w:themeColor="text1"/>
-        </w:rPr>
-        <w:t>•</w:t>
-      </w:r>
-      <w:r>
-        <w:rPr>
-          <w:rFonts w:ascii="Cambria" w:hAnsi="Cambria"/>
-          <w:bCs/>
-          <w:color w:val="000000" w:themeColor="text1"/>
-        </w:rPr>
-        <w:tab/>
-        <w:t xml:space="preserve">Protection and sanitation of the tests and test materials. </w:t>
-      </w:r>
-    </w:p>
-    <w:p>
-      <w:pPr>
-        <w:spacing w:after="0"/>
-        <w:ind w:left="1170" w:hanging="270"/>
-        <w:rPr>
-          <w:rFonts w:ascii="Cambria" w:hAnsi="Cambria"/>
-          <w:bCs/>
         </w:rPr>
       </w:pPr>
     </w:p>
@@ -1019,21 +933,7 @@
         <w:rPr>
           <w:color w:val="9BBB59"/>
         </w:rPr>
-        <w:t xml:space="preserve"> presented as a (</w:t>
-      </w:r>
-      <w:proofErr w:type="gramStart"/>
-      <w:r>
-        <w:rPr>
-          <w:color w:val="9BBB59"/>
-        </w:rPr>
-        <w:t>e.g.</w:t>
-      </w:r>
-      <w:proofErr w:type="gramEnd"/>
-      <w:r>
-        <w:rPr>
-          <w:color w:val="9BBB59"/>
-        </w:rPr>
-        <w:t xml:space="preserve"> cooperative, friendly, hard-working, playful, gregarious, mature etc.) </w:t>
+        <w:t xml:space="preserve"> presented as a (e.g. cooperative, friendly, hard-working, playful, gregarious, mature etc.) </w:t>
       </w:r>
       <w:r>
         <w:rPr>
@@ -1052,23 +952,7 @@
           <w:rFonts w:eastAsia="Calibri"/>
           <w:color w:val="9BBB59"/>
         </w:rPr>
-        <w:t xml:space="preserve">tated age. {{PRONOUN_0}} was casually/formally dressed </w:t>
-      </w:r>
-      <w:proofErr w:type="gramStart"/>
-      <w:r>
-        <w:rPr>
-          <w:rFonts w:eastAsia="Calibri"/>
-          <w:color w:val="9BBB59"/>
-        </w:rPr>
-        <w:t>with</w:t>
-      </w:r>
-      <w:proofErr w:type="gramEnd"/>
-      <w:r>
-        <w:rPr>
-          <w:rFonts w:eastAsia="Calibri"/>
-          <w:color w:val="9BBB59"/>
-        </w:rPr>
-        <w:t xml:space="preserve"> appropriate grooming and hygiene. </w:t>
+        <w:t xml:space="preserve">tated age. {{PRONOUN_0}} was casually/formally dressed with appropriate grooming and hygiene. </w:t>
       </w:r>
       <w:r>
         <w:rPr>
@@ -1841,23 +1725,27 @@
           <w:rFonts w:ascii="Cambria" w:eastAsia="Cambria" w:hAnsi="Cambria" w:cs="Times New Roman"/>
           <w:bCs/>
         </w:rPr>
-        <w:t xml:space="preserve">Modification to standardized procedures included presentation of stimulus materials via screensharing according to current guidelines. The following factors were closely monitored </w:t>
-      </w:r>
-      <w:proofErr w:type="gramStart"/>
-      <w:r>
+        <w:t>Modification to standardized procedures included presentation of stimulus materials via screensharing according to current guidelines. The following factors were closely monitored in order to ensure the appropriateness of each test’s administration:</w:t>
+      </w:r>
+    </w:p>
+    <w:p>
+      <w:pPr>
+        <w:numPr>
+          <w:ilvl w:val="0"/>
+          <w:numId w:val="2"/>
+        </w:numPr>
+        <w:spacing w:after="0"/>
         <w:rPr>
           <w:rFonts w:ascii="Cambria" w:eastAsia="Cambria" w:hAnsi="Cambria" w:cs="Times New Roman"/>
           <w:bCs/>
         </w:rPr>
-        <w:t>in order to</w:t>
-      </w:r>
-      <w:proofErr w:type="gramEnd"/>
+      </w:pPr>
       <w:r>
         <w:rPr>
           <w:rFonts w:ascii="Cambria" w:eastAsia="Cambria" w:hAnsi="Cambria" w:cs="Times New Roman"/>
           <w:bCs/>
         </w:rPr>
-        <w:t xml:space="preserve"> ensure the appropriateness of each test’s administration:</w:t>
+        <w:t>Setting (i.e., pre-test audio-video set-up, high-speed connectivity, high-quality video and audio [i.e., Microsoft Teams], use of screensharing, screen size, peripheral camera use, managed distractions, and lighting);</w:t>
       </w:r>
     </w:p>
     <w:p>
@@ -1877,17 +1765,28 @@
           <w:rFonts w:ascii="Cambria" w:eastAsia="Cambria" w:hAnsi="Cambria" w:cs="Times New Roman"/>
           <w:bCs/>
         </w:rPr>
-        <w:t>Setting (i.e., pre-test audio-video set-up, high-speed connectivity, high-quality video and audio [i.e., Microsoft Teams], use of screensharing, screen size, peripheral camera use, managed distractions, and lighting</w:t>
-      </w:r>
-      <w:proofErr w:type="gramStart"/>
-      <w:r>
+        <w:t>Examiner training;</w:t>
+      </w:r>
+    </w:p>
+    <w:p>
+      <w:pPr>
+        <w:numPr>
+          <w:ilvl w:val="0"/>
+          <w:numId w:val="2"/>
+        </w:numPr>
+        <w:spacing w:after="0"/>
         <w:rPr>
           <w:rFonts w:ascii="Cambria" w:eastAsia="Cambria" w:hAnsi="Cambria" w:cs="Times New Roman"/>
           <w:bCs/>
         </w:rPr>
-        <w:t>);</w:t>
-      </w:r>
-      <w:proofErr w:type="gramEnd"/>
+      </w:pPr>
+      <w:r>
+        <w:rPr>
+          <w:rFonts w:ascii="Cambria" w:eastAsia="Cambria" w:hAnsi="Cambria" w:cs="Times New Roman"/>
+          <w:bCs/>
+        </w:rPr>
+        <w:t>Examinee behavior monitoring and response; and</w:t>
+      </w:r>
     </w:p>
     <w:p>
       <w:pPr>
@@ -1906,55 +1805,6 @@
           <w:rFonts w:ascii="Cambria" w:eastAsia="Cambria" w:hAnsi="Cambria" w:cs="Times New Roman"/>
           <w:bCs/>
         </w:rPr>
-        <w:t xml:space="preserve">Examiner </w:t>
-      </w:r>
-      <w:proofErr w:type="gramStart"/>
-      <w:r>
-        <w:rPr>
-          <w:rFonts w:ascii="Cambria" w:eastAsia="Cambria" w:hAnsi="Cambria" w:cs="Times New Roman"/>
-          <w:bCs/>
-        </w:rPr>
-        <w:t>training;</w:t>
-      </w:r>
-      <w:proofErr w:type="gramEnd"/>
-    </w:p>
-    <w:p>
-      <w:pPr>
-        <w:numPr>
-          <w:ilvl w:val="0"/>
-          <w:numId w:val="2"/>
-        </w:numPr>
-        <w:spacing w:after="0"/>
-        <w:rPr>
-          <w:rFonts w:ascii="Cambria" w:eastAsia="Cambria" w:hAnsi="Cambria" w:cs="Times New Roman"/>
-          <w:bCs/>
-        </w:rPr>
-      </w:pPr>
-      <w:r>
-        <w:rPr>
-          <w:rFonts w:ascii="Cambria" w:eastAsia="Cambria" w:hAnsi="Cambria" w:cs="Times New Roman"/>
-          <w:bCs/>
-        </w:rPr>
-        <w:t>Examinee behavior monitoring and response; and</w:t>
-      </w:r>
-    </w:p>
-    <w:p>
-      <w:pPr>
-        <w:numPr>
-          <w:ilvl w:val="0"/>
-          <w:numId w:val="2"/>
-        </w:numPr>
-        <w:spacing w:after="0"/>
-        <w:rPr>
-          <w:rFonts w:ascii="Cambria" w:eastAsia="Cambria" w:hAnsi="Cambria" w:cs="Times New Roman"/>
-          <w:bCs/>
-        </w:rPr>
-      </w:pPr>
-      <w:r>
-        <w:rPr>
-          <w:rFonts w:ascii="Cambria" w:eastAsia="Cambria" w:hAnsi="Cambria" w:cs="Times New Roman"/>
-          <w:bCs/>
-        </w:rPr>
         <w:t>Protection of the tests and test materials.</w:t>
       </w:r>
     </w:p>
@@ -2047,21 +1897,7 @@
         <w:rPr>
           <w:rFonts w:ascii="Cambria" w:eastAsia="Cambria" w:hAnsi="Cambria" w:cs="Times New Roman"/>
         </w:rPr>
-        <w:t>have received initial validation in several samples for remote </w:t>
-      </w:r>
-      <w:proofErr w:type="spellStart"/>
-      <w:r>
-        <w:rPr>
-          <w:rFonts w:ascii="Cambria" w:eastAsia="Cambria" w:hAnsi="Cambria" w:cs="Times New Roman"/>
-        </w:rPr>
-        <w:t>telepractice</w:t>
-      </w:r>
-      <w:proofErr w:type="spellEnd"/>
-      <w:r>
-        <w:rPr>
-          <w:rFonts w:ascii="Cambria" w:eastAsia="Cambria" w:hAnsi="Cambria" w:cs="Times New Roman"/>
-        </w:rPr>
-        <w:t> and digital format administration. Thus, considering mi</w:t>
+        <w:t>have received initial validation in several samples for remote telepractice and digital format administration. Thus, considering mi</w:t>
       </w:r>
       <w:r>
         <w:rPr>
@@ -2191,7 +2027,37 @@
         <w:rPr>
           <w:color w:val="9BBB59"/>
         </w:rPr>
-        <w:t xml:space="preserve">{{PREFERRED_NAME}} is a sociable/resourceful/pleasant/hardworking/etc. young man/woman/ child who participated in the Healthy Brain Network research project through the Child Mind Institute in the interest of participating in research/due to parental concerns regarding xxx. </w:t>
+        <w:t xml:space="preserve">{{PREFERRED_NAME}} is a sociable/resourceful/pleasant/hardworking/etc. </w:t>
+      </w:r>
+      <w:r>
+        <w:rPr>
+          <w:color w:val="9BBB59"/>
+        </w:rPr>
+        <w:t>{{AGED_GENDER}}</w:t>
+      </w:r>
+      <w:r>
+        <w:rPr>
+          <w:color w:val="9BBB59"/>
+        </w:rPr>
+        <w:t xml:space="preserve"> </w:t>
+      </w:r>
+      <w:r>
+        <w:rPr>
+          <w:color w:val="9BBB59"/>
+        </w:rPr>
+        <w:t xml:space="preserve">who participated in the Healthy Brain Network research project through the Child Mind Institute in the interest of participating in research/due to parental concerns regarding </w:t>
+      </w:r>
+      <w:r>
+        <w:rPr>
+          <w:color w:val="9BBB59"/>
+        </w:rPr>
+        <w:t>{{PLACEHOLDER}}</w:t>
+      </w:r>
+      <w:r>
+        <w:rPr>
+          <w:color w:val="9BBB59"/>
+        </w:rPr>
+        <w:t xml:space="preserve">. </w:t>
       </w:r>
     </w:p>
     <w:p>
@@ -2247,16 +2113,8 @@
         <w:rPr>
           <w:rFonts w:ascii="Cambria" w:eastAsia="Cambria" w:hAnsi="Cambria" w:cs="Times New Roman"/>
         </w:rPr>
-        <w:t xml:space="preserve">’s overall intellectual ability, </w:t>
-      </w:r>
-      <w:proofErr w:type="gramStart"/>
-      <w:r>
-        <w:rPr>
-          <w:rFonts w:ascii="Cambria" w:eastAsia="Cambria" w:hAnsi="Cambria" w:cs="Times New Roman"/>
-        </w:rPr>
-        <w:t>language</w:t>
-      </w:r>
-      <w:proofErr w:type="gramEnd"/>
+        <w:t>’s overall intellectual ability, language</w:t>
+      </w:r>
       <w:r>
         <w:rPr>
           <w:rFonts w:ascii="Cambria" w:eastAsia="Cambria" w:hAnsi="Cambria" w:cs="Times New Roman"/>
@@ -2323,47 +2181,39 @@
         <w:rPr>
           <w:rFonts w:ascii="Cambria" w:eastAsia="Cambria" w:hAnsi="Cambria" w:cs="Times New Roman"/>
         </w:rPr>
-        <w:t xml:space="preserve">’s overall intellectual ability, </w:t>
-      </w:r>
-      <w:proofErr w:type="gramStart"/>
+        <w:t>’s overall intellectual ability, language</w:t>
+      </w:r>
       <w:r>
         <w:rPr>
           <w:rFonts w:ascii="Cambria" w:eastAsia="Cambria" w:hAnsi="Cambria" w:cs="Times New Roman"/>
         </w:rPr>
-        <w:t>language</w:t>
-      </w:r>
-      <w:proofErr w:type="gramEnd"/>
+        <w:t xml:space="preserve"> </w:t>
+      </w:r>
       <w:r>
         <w:rPr>
           <w:rFonts w:ascii="Cambria" w:eastAsia="Cambria" w:hAnsi="Cambria" w:cs="Times New Roman"/>
         </w:rPr>
+        <w:t>and academic skills.</w:t>
+      </w:r>
+      <w:r>
+        <w:rPr>
+          <w:rFonts w:ascii="Cambria" w:eastAsia="Cambria" w:hAnsi="Cambria" w:cs="Times New Roman"/>
+        </w:rPr>
         <w:t xml:space="preserve"> </w:t>
       </w:r>
       <w:r>
         <w:rPr>
           <w:rFonts w:ascii="Cambria" w:eastAsia="Cambria" w:hAnsi="Cambria" w:cs="Times New Roman"/>
         </w:rPr>
-        <w:t>and academic skills.</w:t>
-      </w:r>
-      <w:r>
+        <w:t>Due to circumstances that limited in-person clinical visits, this assessment was conducted using telehealth methods. The standard administration of these procedures involves in-person, face-to-face methods. The impact of applying non-standard administration methods has been evaluated only in part by scientific research. While every effort was made to simulate standard assessment practices, the diagnostic conclusions and recommendations for treatment provided in this report are being advanced with these reservations.</w:t>
+      </w:r>
+    </w:p>
+    <w:p>
+      <w:pPr>
+        <w:spacing w:after="0"/>
         <w:rPr>
           <w:rFonts w:ascii="Cambria" w:eastAsia="Cambria" w:hAnsi="Cambria" w:cs="Times New Roman"/>
         </w:rPr>
-        <w:t xml:space="preserve"> </w:t>
-      </w:r>
-      <w:r>
-        <w:rPr>
-          <w:rFonts w:ascii="Cambria" w:eastAsia="Cambria" w:hAnsi="Cambria" w:cs="Times New Roman"/>
-        </w:rPr>
-        <w:t>Due to circumstances that limited in-person clinical visits, this assessment was conducted using telehealth methods. The standard administration of these procedures involves in-person, face-to-face methods. The impact of applying non-standard administration methods has been evaluated only in part by scientific research. While every effort was made to simulate standard assessment practices, the diagnostic conclusions and recommendations for treatment provided in this report are being advanced with these reservations.</w:t>
-      </w:r>
-    </w:p>
-    <w:p>
-      <w:pPr>
-        <w:spacing w:after="0"/>
-        <w:rPr>
-          <w:rFonts w:ascii="Cambria" w:eastAsia="Cambria" w:hAnsi="Cambria" w:cs="Times New Roman"/>
-        </w:rPr>
       </w:pPr>
     </w:p>
     <w:p>
@@ -2449,28 +2299,52 @@
         <w:rPr>
           <w:color w:val="9BBB59"/>
         </w:rPr>
-        <w:t xml:space="preserve">These reports indicate that {{PREFERRED_NAME}} meets criteria for xxx and are consistent with current symptoms of xxx which {{PRONOUN_0}} is experiencing and for which {{PRONOUN_0}} is currently receiving psychotherapeutic and psychopharmacologic treatment. </w:t>
-      </w:r>
-    </w:p>
-    <w:p>
-      <w:pPr>
-        <w:spacing w:after="0"/>
+        <w:t xml:space="preserve">These reports indicate that {{PREFERRED_NAME}} meets criteria for </w:t>
+      </w:r>
+      <w:r>
         <w:rPr>
           <w:color w:val="9BBB59"/>
         </w:rPr>
-      </w:pPr>
-    </w:p>
-    <w:p>
-      <w:pPr>
-        <w:spacing w:after="0"/>
+        <w:t>{{PLACEHOLDER}}</w:t>
+      </w:r>
+      <w:r>
         <w:rPr>
           <w:color w:val="9BBB59"/>
         </w:rPr>
-      </w:pPr>
+        <w:t xml:space="preserve"> and are consistent with current symptoms of </w:t>
+      </w:r>
       <w:r>
         <w:rPr>
           <w:color w:val="9BBB59"/>
         </w:rPr>
+        <w:t>{{PLACEHOLDER}}</w:t>
+      </w:r>
+      <w:r>
+        <w:rPr>
+          <w:color w:val="9BBB59"/>
+        </w:rPr>
+        <w:t xml:space="preserve"> which {{PRONOUN_0}} is experiencing and for which {{PRONOUN_0}} is currently receiving psychotherapeutic and psychopharmacologic treatment. </w:t>
+      </w:r>
+    </w:p>
+    <w:p>
+      <w:pPr>
+        <w:spacing w:after="0"/>
+        <w:rPr>
+          <w:color w:val="9BBB59"/>
+        </w:rPr>
+      </w:pPr>
+    </w:p>
+    <w:p>
+      <w:pPr>
+        <w:spacing w:after="0"/>
+        <w:rPr>
+          <w:color w:val="9BBB59"/>
+        </w:rPr>
+      </w:pPr>
+      <w:r>
+        <w:rPr>
+          <w:color w:val="9BBB59"/>
+        </w:rPr>
         <w:t>or</w:t>
       </w:r>
     </w:p>
@@ -2493,14 +2367,26 @@
         <w:rPr>
           <w:color w:val="9BBB59"/>
         </w:rPr>
-        <w:t xml:space="preserve">The results of the testing from {{PREFERRED_NAME}}’s participation in the Healthy Brain Network at the Child Mind Institute did not reveal any areas of clinical concern. If current concerns are not being addressed or new concerns are developed about {{PREFERRED_NAME}}, it is encouraged that his/her care-provider be contacted directly.  </w:t>
+        <w:t xml:space="preserve">The results of the testing from {{PREFERRED_NAME}}’s participation in the Healthy Brain Network at the Child Mind Institute did not reveal any areas of clinical concern. If current concerns are not being addressed or new concerns are developed about {{PREFERRED_NAME}}, it is encouraged that </w:t>
       </w:r>
       <w:r>
         <w:rPr>
           <w:color w:val="9BBB59"/>
         </w:rPr>
+        <w:t>{{PRONOUN_2}}</w:t>
+      </w:r>
+      <w:r>
+        <w:rPr>
+          <w:color w:val="9BBB59"/>
+        </w:rPr>
+        <w:t xml:space="preserve"> care-provider be contacted </w:t>
+      </w:r>
+      <w:r>
+        <w:rPr>
+          <w:color w:val="9BBB59"/>
+        </w:rPr>
         <w:lastRenderedPageBreak/>
-        <w:t>Upon request, our HBN team can also offer a list of providers that can address such difficulties. We are grateful for your participation in this project.</w:t>
+        <w:t>directly.  Upon request, our HBN team can also offer a list of providers that can address such difficulties. We are grateful for your participation in this project.</w:t>
       </w:r>
     </w:p>
     <w:p>
@@ -2673,21 +2559,7 @@
         <w:rPr>
           <w:color w:val="9BBB59"/>
         </w:rPr>
-        <w:t xml:space="preserve">We thank {{PREFERRED_NAME}} and {{PRONOUN_2}} family for their time, </w:t>
-      </w:r>
-      <w:proofErr w:type="gramStart"/>
-      <w:r>
-        <w:rPr>
-          <w:color w:val="9BBB59"/>
-        </w:rPr>
-        <w:t>effort</w:t>
-      </w:r>
-      <w:proofErr w:type="gramEnd"/>
-      <w:r>
-        <w:rPr>
-          <w:color w:val="9BBB59"/>
-        </w:rPr>
-        <w:t xml:space="preserve"> and commitment. We understand that research studies take time away from daily activities and we greatly appreciate their participation in this project. </w:t>
+        <w:t xml:space="preserve">We thank {{PREFERRED_NAME}} and {{PRONOUN_2}} family for their time, effort and commitment. We understand that research studies take time away from daily activities and we greatly appreciate their participation in this project. </w:t>
       </w:r>
     </w:p>
     <w:p>
@@ -2780,53 +2652,12 @@
           <w:color w:val="000000" w:themeColor="text1"/>
         </w:rPr>
       </w:pPr>
-      <w:proofErr w:type="spellStart"/>
       <w:r>
         <w:rPr>
           <w:rFonts w:ascii="Cambria" w:hAnsi="Cambria" w:cstheme="minorHAnsi"/>
           <w:color w:val="000000" w:themeColor="text1"/>
         </w:rPr>
-        <w:t>Makbule</w:t>
-      </w:r>
-      <w:proofErr w:type="spellEnd"/>
-      <w:r>
-        <w:rPr>
-          <w:rFonts w:ascii="Cambria" w:hAnsi="Cambria" w:cstheme="minorHAnsi"/>
-          <w:color w:val="000000" w:themeColor="text1"/>
-        </w:rPr>
-        <w:t xml:space="preserve"> Seda </w:t>
-      </w:r>
-      <w:proofErr w:type="spellStart"/>
-      <w:r>
-        <w:rPr>
-          <w:rFonts w:ascii="Cambria" w:hAnsi="Cambria" w:cstheme="minorHAnsi"/>
-          <w:color w:val="000000" w:themeColor="text1"/>
-        </w:rPr>
-        <w:t>Yaman</w:t>
-      </w:r>
-      <w:proofErr w:type="spellEnd"/>
-      <w:r>
-        <w:rPr>
-          <w:rFonts w:ascii="Cambria" w:hAnsi="Cambria" w:cstheme="minorHAnsi"/>
-          <w:color w:val="000000" w:themeColor="text1"/>
-        </w:rPr>
-        <w:t xml:space="preserve">, </w:t>
-      </w:r>
-      <w:proofErr w:type="spellStart"/>
-      <w:r>
-        <w:rPr>
-          <w:rFonts w:ascii="Cambria" w:hAnsi="Cambria" w:cstheme="minorHAnsi"/>
-          <w:color w:val="000000" w:themeColor="text1"/>
-        </w:rPr>
-        <w:t>MSEd</w:t>
-      </w:r>
-      <w:proofErr w:type="spellEnd"/>
-      <w:r>
-        <w:rPr>
-          <w:rFonts w:ascii="Cambria" w:hAnsi="Cambria" w:cstheme="minorHAnsi"/>
-          <w:color w:val="000000" w:themeColor="text1"/>
-        </w:rPr>
-        <w:t>– School Psychologist</w:t>
+        <w:t>Makbule Seda Yaman, MSEd– School Psychologist</w:t>
       </w:r>
       <w:r>
         <w:rPr>
@@ -3053,58 +2884,78 @@
           <w:color w:val="000000" w:themeColor="text1"/>
         </w:rPr>
         <w:lastRenderedPageBreak/>
-        <w:t xml:space="preserve">Nicholas </w:t>
-      </w:r>
-      <w:proofErr w:type="spellStart"/>
-      <w:r>
+        <w:t>Nicholas Vitaro, M.A. School Psychologist</w:t>
+      </w:r>
+      <w:bookmarkStart w:id="2" w:name="_Hlk89181498"/>
+    </w:p>
+    <w:p>
+      <w:pPr>
+        <w:spacing w:after="0"/>
+        <w:rPr>
+          <w:rFonts w:ascii="Cambria" w:eastAsia="Cambria" w:hAnsi="Cambria" w:cs="Times New Roman"/>
+          <w:color w:val="000000" w:themeColor="text1"/>
+        </w:rPr>
+      </w:pPr>
+      <w:r>
+        <w:rPr>
+          <w:rFonts w:ascii="Cambria" w:eastAsia="Cambria" w:hAnsi="Cambria" w:cs="Times New Roman"/>
+          <w:color w:val="000000" w:themeColor="text1"/>
+        </w:rPr>
+        <w:t>_______________________________________________________</w:t>
+      </w:r>
+    </w:p>
+    <w:p>
+      <w:pPr>
+        <w:spacing w:after="0"/>
+        <w:rPr>
+          <w:rFonts w:ascii="Cambria" w:eastAsia="Cambria" w:hAnsi="Cambria" w:cs="Times New Roman"/>
+          <w:color w:val="000000" w:themeColor="text1"/>
+        </w:rPr>
+      </w:pPr>
+      <w:r>
+        <w:rPr>
+          <w:rFonts w:ascii="Cambria" w:eastAsia="Cambria" w:hAnsi="Cambria" w:cs="Times New Roman"/>
+          <w:color w:val="000000" w:themeColor="text1"/>
+        </w:rPr>
+        <w:t>Julia Keene – Licensed Master Social Worker</w:t>
+      </w:r>
+      <w:bookmarkEnd w:id="2"/>
+    </w:p>
+    <w:p>
+      <w:pPr>
+        <w:spacing w:after="0"/>
+        <w:rPr>
+          <w:rFonts w:ascii="Cambria" w:eastAsia="Cambria" w:hAnsi="Cambria" w:cs="Cambria"/>
+          <w:color w:val="000000" w:themeColor="text1"/>
+          <w:lang w:val="fr-FR"/>
+        </w:rPr>
+      </w:pPr>
+      <w:r>
+        <w:rPr>
+          <w:rFonts w:ascii="Cambria" w:eastAsia="Cambria" w:hAnsi="Cambria" w:cs="Cambria"/>
+          <w:color w:val="000000" w:themeColor="text1"/>
+          <w:lang w:val="fr-FR"/>
+        </w:rPr>
+        <w:t>_____________________________________________________________</w:t>
+      </w:r>
+    </w:p>
+    <w:p>
+      <w:pPr>
+        <w:spacing w:after="0"/>
         <w:rPr>
           <w:rFonts w:ascii="Cambria" w:eastAsia="Cambria" w:hAnsi="Cambria" w:cstheme="minorHAnsi"/>
           <w:color w:val="000000" w:themeColor="text1"/>
-        </w:rPr>
-        <w:t>Vitaro</w:t>
-      </w:r>
-      <w:proofErr w:type="spellEnd"/>
+          <w:lang w:val="fr-FR"/>
+        </w:rPr>
+      </w:pPr>
       <w:r>
         <w:rPr>
           <w:rFonts w:ascii="Cambria" w:eastAsia="Cambria" w:hAnsi="Cambria" w:cstheme="minorHAnsi"/>
           <w:color w:val="000000" w:themeColor="text1"/>
-        </w:rPr>
-        <w:t>, M.A. School Psychologist</w:t>
-      </w:r>
-      <w:bookmarkStart w:id="2" w:name="_Hlk89181498"/>
-    </w:p>
-    <w:p>
-      <w:pPr>
-        <w:spacing w:after="0"/>
-        <w:rPr>
-          <w:rFonts w:ascii="Cambria" w:eastAsia="Cambria" w:hAnsi="Cambria" w:cs="Times New Roman"/>
-          <w:color w:val="000000" w:themeColor="text1"/>
-        </w:rPr>
-      </w:pPr>
-      <w:r>
-        <w:rPr>
-          <w:rFonts w:ascii="Cambria" w:eastAsia="Cambria" w:hAnsi="Cambria" w:cs="Times New Roman"/>
-          <w:color w:val="000000" w:themeColor="text1"/>
-        </w:rPr>
-        <w:t>_______________________________________________________</w:t>
-      </w:r>
-    </w:p>
-    <w:p>
-      <w:pPr>
-        <w:spacing w:after="0"/>
-        <w:rPr>
-          <w:rFonts w:ascii="Cambria" w:eastAsia="Cambria" w:hAnsi="Cambria" w:cs="Times New Roman"/>
-          <w:color w:val="000000" w:themeColor="text1"/>
-        </w:rPr>
-      </w:pPr>
-      <w:r>
-        <w:rPr>
-          <w:rFonts w:ascii="Cambria" w:eastAsia="Cambria" w:hAnsi="Cambria" w:cs="Times New Roman"/>
-          <w:color w:val="000000" w:themeColor="text1"/>
-        </w:rPr>
-        <w:t>Julia Keene – Licensed Master Social Worker</w:t>
-      </w:r>
-      <w:bookmarkEnd w:id="2"/>
+          <w:lang w:val="fr-FR"/>
+        </w:rPr>
+        <w:t>Jennifer Birchler, MS, CAS, School Psychologist</w:t>
+      </w:r>
     </w:p>
     <w:p>
       <w:pPr>
@@ -3112,14 +2963,12 @@
         <w:rPr>
           <w:rFonts w:ascii="Cambria" w:eastAsia="Cambria" w:hAnsi="Cambria" w:cs="Cambria"/>
           <w:color w:val="000000" w:themeColor="text1"/>
-          <w:lang w:val="fr-FR"/>
         </w:rPr>
       </w:pPr>
       <w:r>
         <w:rPr>
           <w:rFonts w:ascii="Cambria" w:eastAsia="Cambria" w:hAnsi="Cambria" w:cs="Cambria"/>
           <w:color w:val="000000" w:themeColor="text1"/>
-          <w:lang w:val="fr-FR"/>
         </w:rPr>
         <w:t>_____________________________________________________________</w:t>
       </w:r>
@@ -3130,110 +2979,14 @@
         <w:rPr>
           <w:rFonts w:ascii="Cambria" w:eastAsia="Cambria" w:hAnsi="Cambria" w:cstheme="minorHAnsi"/>
           <w:color w:val="000000" w:themeColor="text1"/>
-          <w:lang w:val="fr-FR"/>
         </w:rPr>
       </w:pPr>
       <w:r>
         <w:rPr>
           <w:rFonts w:ascii="Cambria" w:eastAsia="Cambria" w:hAnsi="Cambria" w:cstheme="minorHAnsi"/>
           <w:color w:val="000000" w:themeColor="text1"/>
-          <w:lang w:val="fr-FR"/>
-        </w:rPr>
-        <w:t xml:space="preserve">Jennifer </w:t>
-      </w:r>
-      <w:proofErr w:type="spellStart"/>
-      <w:r>
-        <w:rPr>
-          <w:rFonts w:ascii="Cambria" w:eastAsia="Cambria" w:hAnsi="Cambria" w:cstheme="minorHAnsi"/>
-          <w:color w:val="000000" w:themeColor="text1"/>
-          <w:lang w:val="fr-FR"/>
-        </w:rPr>
-        <w:t>Birchler</w:t>
-      </w:r>
-      <w:proofErr w:type="spellEnd"/>
-      <w:r>
-        <w:rPr>
-          <w:rFonts w:ascii="Cambria" w:eastAsia="Cambria" w:hAnsi="Cambria" w:cstheme="minorHAnsi"/>
-          <w:color w:val="000000" w:themeColor="text1"/>
-          <w:lang w:val="fr-FR"/>
-        </w:rPr>
-        <w:t xml:space="preserve">, MS, CAS, </w:t>
-      </w:r>
-      <w:proofErr w:type="spellStart"/>
-      <w:r>
-        <w:rPr>
-          <w:rFonts w:ascii="Cambria" w:eastAsia="Cambria" w:hAnsi="Cambria" w:cstheme="minorHAnsi"/>
-          <w:color w:val="000000" w:themeColor="text1"/>
-          <w:lang w:val="fr-FR"/>
-        </w:rPr>
-        <w:t>School</w:t>
-      </w:r>
-      <w:proofErr w:type="spellEnd"/>
-      <w:r>
-        <w:rPr>
-          <w:rFonts w:ascii="Cambria" w:eastAsia="Cambria" w:hAnsi="Cambria" w:cstheme="minorHAnsi"/>
-          <w:color w:val="000000" w:themeColor="text1"/>
-          <w:lang w:val="fr-FR"/>
-        </w:rPr>
-        <w:t xml:space="preserve"> </w:t>
-      </w:r>
-      <w:proofErr w:type="spellStart"/>
-      <w:r>
-        <w:rPr>
-          <w:rFonts w:ascii="Cambria" w:eastAsia="Cambria" w:hAnsi="Cambria" w:cstheme="minorHAnsi"/>
-          <w:color w:val="000000" w:themeColor="text1"/>
-          <w:lang w:val="fr-FR"/>
-        </w:rPr>
-        <w:t>Psychologist</w:t>
-      </w:r>
-      <w:proofErr w:type="spellEnd"/>
-    </w:p>
-    <w:p>
-      <w:pPr>
-        <w:spacing w:after="0"/>
-        <w:rPr>
-          <w:rFonts w:ascii="Cambria" w:eastAsia="Cambria" w:hAnsi="Cambria" w:cs="Cambria"/>
-          <w:color w:val="000000" w:themeColor="text1"/>
-        </w:rPr>
-      </w:pPr>
-      <w:r>
-        <w:rPr>
-          <w:rFonts w:ascii="Cambria" w:eastAsia="Cambria" w:hAnsi="Cambria" w:cs="Cambria"/>
-          <w:color w:val="000000" w:themeColor="text1"/>
-        </w:rPr>
-        <w:t>_____________________________________________________________</w:t>
-      </w:r>
-    </w:p>
-    <w:p>
-      <w:pPr>
-        <w:spacing w:after="0"/>
-        <w:rPr>
-          <w:rFonts w:ascii="Cambria" w:eastAsia="Cambria" w:hAnsi="Cambria" w:cstheme="minorHAnsi"/>
-          <w:color w:val="000000" w:themeColor="text1"/>
-        </w:rPr>
-      </w:pPr>
-      <w:r>
-        <w:rPr>
-          <w:rFonts w:ascii="Cambria" w:eastAsia="Cambria" w:hAnsi="Cambria" w:cstheme="minorHAnsi"/>
-          <w:color w:val="000000" w:themeColor="text1"/>
-        </w:rPr>
-        <w:t xml:space="preserve">Allegra </w:t>
-      </w:r>
-      <w:proofErr w:type="spellStart"/>
-      <w:r>
-        <w:rPr>
-          <w:rFonts w:ascii="Cambria" w:eastAsia="Cambria" w:hAnsi="Cambria" w:cstheme="minorHAnsi"/>
-          <w:color w:val="000000" w:themeColor="text1"/>
-        </w:rPr>
-        <w:t>Califano</w:t>
-      </w:r>
-      <w:proofErr w:type="spellEnd"/>
-      <w:r>
-        <w:rPr>
-          <w:rFonts w:ascii="Cambria" w:eastAsia="Cambria" w:hAnsi="Cambria" w:cstheme="minorHAnsi"/>
-          <w:color w:val="000000" w:themeColor="text1"/>
-        </w:rPr>
-        <w:t>, Psychology Extern</w:t>
+        </w:rPr>
+        <w:t>Allegra Califano, Psychology Extern</w:t>
       </w:r>
     </w:p>
     <w:p>
@@ -3371,21 +3124,12 @@
           <w:color w:val="000000" w:themeColor="text1"/>
         </w:rPr>
       </w:pPr>
-      <w:proofErr w:type="spellStart"/>
       <w:r>
         <w:rPr>
           <w:rFonts w:ascii="Cambria" w:eastAsia="Cambria" w:hAnsi="Cambria" w:cstheme="minorHAnsi"/>
           <w:color w:val="000000" w:themeColor="text1"/>
         </w:rPr>
-        <w:t>Yuanyue</w:t>
-      </w:r>
-      <w:proofErr w:type="spellEnd"/>
-      <w:r>
-        <w:rPr>
-          <w:rFonts w:ascii="Cambria" w:eastAsia="Cambria" w:hAnsi="Cambria" w:cstheme="minorHAnsi"/>
-          <w:color w:val="000000" w:themeColor="text1"/>
-        </w:rPr>
-        <w:t xml:space="preserve"> Sun – Social Work Intern</w:t>
+        <w:t>Yuanyue Sun – Social Work Intern</w:t>
       </w:r>
       <w:bookmarkStart w:id="3" w:name="_Hlk143783396"/>
     </w:p>
@@ -3441,21 +3185,7 @@
         <w:rPr>
           <w:color w:val="000000" w:themeColor="text1"/>
         </w:rPr>
-        <w:t xml:space="preserve">Russell </w:t>
-      </w:r>
-      <w:proofErr w:type="spellStart"/>
-      <w:r>
-        <w:rPr>
-          <w:color w:val="000000" w:themeColor="text1"/>
-        </w:rPr>
-        <w:t>Tobe</w:t>
-      </w:r>
-      <w:proofErr w:type="spellEnd"/>
-      <w:r>
-        <w:rPr>
-          <w:color w:val="000000" w:themeColor="text1"/>
-        </w:rPr>
-        <w:t xml:space="preserve">, MD – Child and Adolescent Psychiatrist  </w:t>
+        <w:t xml:space="preserve">Russell Tobe, MD – Child and Adolescent Psychiatrist  </w:t>
       </w:r>
       <w:r>
         <w:rPr>
@@ -3506,23 +3236,7 @@
           <w:rFonts w:ascii="Cambria" w:hAnsi="Cambria"/>
           <w:color w:val="000000" w:themeColor="text1"/>
         </w:rPr>
-        <w:t xml:space="preserve">Victoria </w:t>
-      </w:r>
-      <w:proofErr w:type="spellStart"/>
-      <w:r>
-        <w:rPr>
-          <w:rFonts w:ascii="Cambria" w:hAnsi="Cambria"/>
-          <w:color w:val="000000" w:themeColor="text1"/>
-        </w:rPr>
-        <w:t>Castagna</w:t>
-      </w:r>
-      <w:proofErr w:type="spellEnd"/>
-      <w:r>
-        <w:rPr>
-          <w:rFonts w:ascii="Cambria" w:hAnsi="Cambria"/>
-          <w:color w:val="000000" w:themeColor="text1"/>
-        </w:rPr>
-        <w:t>, MS – Associate Clinical Evaluator</w:t>
+        <w:t>Victoria Castagna, MS – Associate Clinical Evaluator</w:t>
       </w:r>
     </w:p>
     <w:bookmarkEnd w:id="4"/>
@@ -3639,39 +3353,7 @@
           <w:rFonts w:ascii="Cambria" w:eastAsia="Calibri" w:hAnsi="Cambria" w:cs="Arial"/>
           <w:color w:val="000000" w:themeColor="text1"/>
         </w:rPr>
-        <w:t xml:space="preserve">et up an incentive program </w:t>
-      </w:r>
-      <w:proofErr w:type="gramStart"/>
-      <w:r>
-        <w:rPr>
-          <w:rFonts w:ascii="Cambria" w:eastAsia="Calibri" w:hAnsi="Cambria" w:cs="Arial"/>
-          <w:color w:val="000000" w:themeColor="text1"/>
-        </w:rPr>
-        <w:t>in order to</w:t>
-      </w:r>
-      <w:proofErr w:type="gramEnd"/>
-      <w:r>
-        <w:rPr>
-          <w:rFonts w:ascii="Cambria" w:eastAsia="Calibri" w:hAnsi="Cambria" w:cs="Arial"/>
-          <w:color w:val="000000" w:themeColor="text1"/>
-        </w:rPr>
-        <w:t xml:space="preserve"> increase {{PREFERRED_NAME}}’s motivation and effort in reading. In this system, {{PREFERRED_NAME}} is awarded points at home for reading </w:t>
-      </w:r>
-      <w:proofErr w:type="gramStart"/>
-      <w:r>
-        <w:rPr>
-          <w:rFonts w:ascii="Cambria" w:eastAsia="Calibri" w:hAnsi="Cambria" w:cs="Arial"/>
-          <w:color w:val="000000" w:themeColor="text1"/>
-        </w:rPr>
-        <w:t>on a daily basis</w:t>
-      </w:r>
-      <w:proofErr w:type="gramEnd"/>
-      <w:r>
-        <w:rPr>
-          <w:rFonts w:ascii="Cambria" w:eastAsia="Calibri" w:hAnsi="Cambria" w:cs="Arial"/>
-          <w:color w:val="000000" w:themeColor="text1"/>
-        </w:rPr>
-        <w:t>.</w:t>
+        <w:t>et up an incentive program in order to increase {{PREFERRED_NAME}}’s motivation and effort in reading. In this system, {{PREFERRED_NAME}} is awarded points at home for reading on a daily basis.</w:t>
       </w:r>
     </w:p>
     <w:p>
@@ -3849,27 +3531,15 @@
           <w:color w:val="000000" w:themeColor="text1"/>
         </w:rPr>
       </w:pPr>
-      <w:proofErr w:type="spellStart"/>
-      <w:r>
-        <w:rPr>
-          <w:rFonts w:ascii="Cambria" w:eastAsia="Calibri" w:hAnsi="Cambria" w:cs="Arial"/>
-          <w:i/>
-          <w:iCs/>
-          <w:color w:val="000000" w:themeColor="text1"/>
-          <w:u w:val="single"/>
-        </w:rPr>
-        <w:t>Dolch</w:t>
-      </w:r>
-      <w:proofErr w:type="spellEnd"/>
-      <w:r>
-        <w:rPr>
-          <w:rFonts w:ascii="Cambria" w:eastAsia="Calibri" w:hAnsi="Cambria" w:cs="Arial"/>
-          <w:i/>
-          <w:iCs/>
-          <w:color w:val="000000" w:themeColor="text1"/>
-          <w:u w:val="single"/>
-        </w:rPr>
-        <w:t xml:space="preserve"> Sight Words:</w:t>
+      <w:r>
+        <w:rPr>
+          <w:rFonts w:ascii="Cambria" w:eastAsia="Calibri" w:hAnsi="Cambria" w:cs="Arial"/>
+          <w:i/>
+          <w:iCs/>
+          <w:color w:val="000000" w:themeColor="text1"/>
+          <w:u w:val="single"/>
+        </w:rPr>
+        <w:t>Dolch Sight Words:</w:t>
       </w:r>
       <w:r>
         <w:rPr>
@@ -3885,23 +3555,7 @@
           <w:rFonts w:ascii="Cambria" w:eastAsia="Calibri" w:hAnsi="Cambria" w:cs="Arial"/>
           <w:color w:val="000000" w:themeColor="text1"/>
         </w:rPr>
-        <w:t xml:space="preserve">Teach and drill {{PREFERRED_NAME}} common, high frequency words such as the </w:t>
-      </w:r>
-      <w:proofErr w:type="spellStart"/>
-      <w:r>
-        <w:rPr>
-          <w:rFonts w:ascii="Cambria" w:eastAsia="Calibri" w:hAnsi="Cambria" w:cs="Arial"/>
-          <w:color w:val="000000" w:themeColor="text1"/>
-        </w:rPr>
-        <w:t>Dolch</w:t>
-      </w:r>
-      <w:proofErr w:type="spellEnd"/>
-      <w:r>
-        <w:rPr>
-          <w:rFonts w:ascii="Cambria" w:eastAsia="Calibri" w:hAnsi="Cambria" w:cs="Arial"/>
-          <w:color w:val="000000" w:themeColor="text1"/>
-        </w:rPr>
-        <w:t xml:space="preserve"> sight words and the Magic 100 Words. By learning such words, {{PREFERRED_NAME}} will learn to automatically recognize many words in print without having to use strategies to decode. Because many learners benefit from having information presented in a context, connect these words to words and information {{PREFERRED_NAME}} already knows. </w:t>
+        <w:t xml:space="preserve">Teach and drill {{PREFERRED_NAME}} common, high frequency words such as the Dolch sight words and the Magic 100 Words. By learning such words, {{PREFERRED_NAME}} will learn to automatically recognize many words in print without having to use strategies to decode. Because many learners benefit from having information presented in a context, connect these words to words and information {{PREFERRED_NAME}} already knows. </w:t>
       </w:r>
     </w:p>
     <w:p>
@@ -3932,39 +3586,7 @@
           <w:rFonts w:ascii="Cambria" w:eastAsia="Calibri" w:hAnsi="Cambria" w:cs="Arial"/>
           <w:color w:val="000000" w:themeColor="text1"/>
         </w:rPr>
-        <w:t xml:space="preserve"> Use this to improve speed and accuracy for pronouncing irregular words. The chart is </w:t>
-      </w:r>
-      <w:proofErr w:type="gramStart"/>
-      <w:r>
-        <w:rPr>
-          <w:rFonts w:ascii="Cambria" w:eastAsia="Calibri" w:hAnsi="Cambria" w:cs="Arial"/>
-          <w:color w:val="000000" w:themeColor="text1"/>
-        </w:rPr>
-        <w:t>similar to</w:t>
-      </w:r>
-      <w:proofErr w:type="gramEnd"/>
-      <w:r>
-        <w:rPr>
-          <w:rFonts w:ascii="Cambria" w:eastAsia="Calibri" w:hAnsi="Cambria" w:cs="Arial"/>
-          <w:color w:val="000000" w:themeColor="text1"/>
-        </w:rPr>
-        <w:t xml:space="preserve"> a rapid serial naming task. It is a matrix that contains five rows of six exception words (such as “who” and “said”) with each row containing the same six words in a different order. After a </w:t>
-      </w:r>
-      <w:proofErr w:type="gramStart"/>
-      <w:r>
-        <w:rPr>
-          <w:rFonts w:ascii="Cambria" w:eastAsia="Calibri" w:hAnsi="Cambria" w:cs="Arial"/>
-          <w:color w:val="000000" w:themeColor="text1"/>
-        </w:rPr>
-        <w:t>warm up</w:t>
-      </w:r>
-      <w:proofErr w:type="gramEnd"/>
-      <w:r>
-        <w:rPr>
-          <w:rFonts w:ascii="Cambria" w:eastAsia="Calibri" w:hAnsi="Cambria" w:cs="Arial"/>
-          <w:color w:val="000000" w:themeColor="text1"/>
-        </w:rPr>
-        <w:t xml:space="preserve"> or brief review of the words, students are timed for 1 minute as they read aloud the words in the squares. Students can then count and record the number of words read correctly. Once {{PREFERRED_NAME}} can read all words easily and quickly, new words can be written in the chart.</w:t>
+        <w:t xml:space="preserve"> Use this to improve speed and accuracy for pronouncing irregular words. The chart is similar to a rapid serial naming task. It is a matrix that contains five rows of six exception words (such as “who” and “said”) with each row containing the same six words in a different order. After a warm up or brief review of the words, students are timed for 1 minute as they read aloud the words in the squares. Students can then count and record the number of words read correctly. Once {{PREFERRED_NAME}} can read all words easily and quickly, new words can be written in the chart.</w:t>
       </w:r>
     </w:p>
     <w:p>
@@ -3996,23 +3618,7 @@
           <w:rFonts w:ascii="Cambria" w:eastAsia="Yu Gothic Light" w:hAnsi="Cambria" w:cs="Times New Roman"/>
           <w:color w:val="000000" w:themeColor="text1"/>
         </w:rPr>
-        <w:t xml:space="preserve">Watch television with closed captioning on </w:t>
-      </w:r>
-      <w:proofErr w:type="gramStart"/>
-      <w:r>
-        <w:rPr>
-          <w:rFonts w:ascii="Cambria" w:eastAsia="Yu Gothic Light" w:hAnsi="Cambria" w:cs="Times New Roman"/>
-          <w:color w:val="000000" w:themeColor="text1"/>
-        </w:rPr>
-        <w:t>in order to</w:t>
-      </w:r>
-      <w:proofErr w:type="gramEnd"/>
-      <w:r>
-        <w:rPr>
-          <w:rFonts w:ascii="Cambria" w:eastAsia="Yu Gothic Light" w:hAnsi="Cambria" w:cs="Times New Roman"/>
-          <w:color w:val="000000" w:themeColor="text1"/>
-        </w:rPr>
-        <w:t xml:space="preserve"> help promote vocabulary acquisition and retention. This method allows {{PREFERRED_NAME}} to match the sound of a word to its written form.</w:t>
+        <w:t>Watch television with closed captioning on in order to help promote vocabulary acquisition and retention. This method allows {{PREFERRED_NAME}} to match the sound of a word to its written form.</w:t>
       </w:r>
     </w:p>
     <w:p>
@@ -4226,23 +3832,7 @@
           <w:rFonts w:ascii="Cambria" w:eastAsia="Calibri" w:hAnsi="Cambria" w:cs="Arial"/>
           <w:color w:val="000000" w:themeColor="text1"/>
         </w:rPr>
-        <w:t xml:space="preserve"> In terms of reading longer and more complex reading material, {{PREFERRED_NAME}} needs to learn strategies such as underlining key ideas. At the end of each page, {{PREFERRED_NAME}} needs to reread what {{PRONOUN_0}} has underlined. {{PRONOUN_0}} might even do the rereading into a tape recorder </w:t>
-      </w:r>
-      <w:proofErr w:type="gramStart"/>
-      <w:r>
-        <w:rPr>
-          <w:rFonts w:ascii="Cambria" w:eastAsia="Calibri" w:hAnsi="Cambria" w:cs="Arial"/>
-          <w:color w:val="000000" w:themeColor="text1"/>
-        </w:rPr>
-        <w:t>in order to</w:t>
-      </w:r>
-      <w:proofErr w:type="gramEnd"/>
-      <w:r>
-        <w:rPr>
-          <w:rFonts w:ascii="Cambria" w:eastAsia="Calibri" w:hAnsi="Cambria" w:cs="Arial"/>
-          <w:color w:val="000000" w:themeColor="text1"/>
-        </w:rPr>
-        <w:t xml:space="preserve"> review it at a later time.</w:t>
+        <w:t xml:space="preserve"> In terms of reading longer and more complex reading material, {{PREFERRED_NAME}} needs to learn strategies such as underlining key ideas. At the end of each page, {{PREFERRED_NAME}} needs to reread what {{PRONOUN_0}} has underlined. {{PRONOUN_0}} might even do the rereading into a tape recorder in order to review it at a later time.</w:t>
       </w:r>
     </w:p>
     <w:p>
@@ -4499,23 +4089,7 @@
           <w:rFonts w:ascii="Cambria" w:eastAsia="Calibri" w:hAnsi="Cambria" w:cs="Arial"/>
           <w:color w:val="000000" w:themeColor="text1"/>
         </w:rPr>
-        <w:t xml:space="preserve">{{PREFERRED_NAME}} should practice repeating or paraphrasing what {{PRONOUN_0}} has heard or understood </w:t>
-      </w:r>
-      <w:proofErr w:type="gramStart"/>
-      <w:r>
-        <w:rPr>
-          <w:rFonts w:ascii="Cambria" w:eastAsia="Calibri" w:hAnsi="Cambria" w:cs="Arial"/>
-          <w:color w:val="000000" w:themeColor="text1"/>
-        </w:rPr>
-        <w:t>in order to</w:t>
-      </w:r>
-      <w:proofErr w:type="gramEnd"/>
-      <w:r>
-        <w:rPr>
-          <w:rFonts w:ascii="Cambria" w:eastAsia="Calibri" w:hAnsi="Cambria" w:cs="Arial"/>
-          <w:color w:val="000000" w:themeColor="text1"/>
-        </w:rPr>
-        <w:t xml:space="preserve"> check for accuracy and to provide an opportunity for rehearsal.  </w:t>
+        <w:t xml:space="preserve">{{PREFERRED_NAME}} should practice repeating or paraphrasing what {{PRONOUN_0}} has heard or understood in order to check for accuracy and to provide an opportunity for rehearsal.  </w:t>
       </w:r>
     </w:p>
     <w:p>
@@ -4688,23 +4262,7 @@
           <w:rFonts w:ascii="Cambria" w:eastAsia="Calibri" w:hAnsi="Cambria" w:cs="Arial"/>
           <w:color w:val="000000" w:themeColor="text1"/>
         </w:rPr>
-        <w:t>Teach {{PREFERRED_NAME}} the most common spelling rules (e.g., when a word ending in -y is made plural, drop the -y and add -</w:t>
-      </w:r>
-      <w:proofErr w:type="spellStart"/>
-      <w:r>
-        <w:rPr>
-          <w:rFonts w:ascii="Cambria" w:eastAsia="Calibri" w:hAnsi="Cambria" w:cs="Arial"/>
-          <w:color w:val="000000" w:themeColor="text1"/>
-        </w:rPr>
-        <w:t>ies</w:t>
-      </w:r>
-      <w:proofErr w:type="spellEnd"/>
-      <w:r>
-        <w:rPr>
-          <w:rFonts w:ascii="Cambria" w:eastAsia="Calibri" w:hAnsi="Cambria" w:cs="Arial"/>
-          <w:color w:val="000000" w:themeColor="text1"/>
-        </w:rPr>
-        <w:t>; u always follows q; when adding an ending starting with a vowel, double the final consonant to maintain the short vowel sound). Reinforce generalization to words in classroom writing.</w:t>
+        <w:t>Teach {{PREFERRED_NAME}} the most common spelling rules (e.g., when a word ending in -y is made plural, drop the -y and add -ies; u always follows q; when adding an ending starting with a vowel, double the final consonant to maintain the short vowel sound). Reinforce generalization to words in classroom writing.</w:t>
       </w:r>
     </w:p>
     <w:p>
@@ -4772,23 +4330,7 @@
           <w:rFonts w:ascii="Cambria" w:eastAsia="Calibri" w:hAnsi="Cambria" w:cs="Times New Roman"/>
           <w:color w:val="000000" w:themeColor="text1"/>
         </w:rPr>
-        <w:t xml:space="preserve">: These allow students to see text and hear it aloud at the same time. To use these tools, students click on a highlighted word(s), and the words are read aloud by a computer-generated voice. TTS may be used with any digital text (i.e., books, emails, web pages), and can be used to convert text files to audio files. </w:t>
-      </w:r>
-      <w:proofErr w:type="gramStart"/>
-      <w:r>
-        <w:rPr>
-          <w:rFonts w:ascii="Cambria" w:eastAsia="Calibri" w:hAnsi="Cambria" w:cs="Times New Roman"/>
-          <w:color w:val="000000" w:themeColor="text1"/>
-        </w:rPr>
-        <w:t>Low cost</w:t>
-      </w:r>
-      <w:proofErr w:type="gramEnd"/>
-      <w:r>
-        <w:rPr>
-          <w:rFonts w:ascii="Cambria" w:eastAsia="Calibri" w:hAnsi="Cambria" w:cs="Times New Roman"/>
-          <w:color w:val="000000" w:themeColor="text1"/>
-        </w:rPr>
-        <w:t xml:space="preserve"> apps are available for download on tablets and smartphones, such as:</w:t>
+        <w:t>: These allow students to see text and hear it aloud at the same time. To use these tools, students click on a highlighted word(s), and the words are read aloud by a computer-generated voice. TTS may be used with any digital text (i.e., books, emails, web pages), and can be used to convert text files to audio files. Low cost apps are available for download on tablets and smartphones, such as:</w:t>
       </w:r>
     </w:p>
     <w:p>
@@ -4853,20 +4395,8 @@
           <w:color w:val="000000" w:themeColor="text1"/>
           <w:u w:val="single"/>
         </w:rPr>
-        <w:t xml:space="preserve">Claro </w:t>
-      </w:r>
-      <w:proofErr w:type="spellStart"/>
-      <w:r>
-        <w:rPr>
-          <w:rFonts w:ascii="Cambria" w:eastAsia="Calibri" w:hAnsi="Cambria" w:cs="Times New Roman"/>
-          <w:i/>
-          <w:iCs/>
-          <w:color w:val="000000" w:themeColor="text1"/>
-          <w:u w:val="single"/>
-        </w:rPr>
-        <w:t>ScanPen</w:t>
-      </w:r>
-      <w:proofErr w:type="spellEnd"/>
+        <w:t>Claro ScanPen</w:t>
+      </w:r>
       <w:r>
         <w:rPr>
           <w:rFonts w:ascii="Cambria" w:eastAsia="Calibri" w:hAnsi="Cambria" w:cs="Times New Roman"/>
@@ -4922,23 +4452,7 @@
           <w:rFonts w:ascii="Cambria" w:eastAsia="Calibri" w:hAnsi="Cambria" w:cs="Times New Roman"/>
           <w:color w:val="000000" w:themeColor="text1"/>
         </w:rPr>
-        <w:t xml:space="preserve">markets itself as an app “by dyslexic people for dyslexic people” and offers a suite of useful AT features are available for older kids and adolescents with dyslexia. Features include a </w:t>
-      </w:r>
-      <w:proofErr w:type="gramStart"/>
-      <w:r>
-        <w:rPr>
-          <w:rFonts w:ascii="Cambria" w:eastAsia="Calibri" w:hAnsi="Cambria" w:cs="Times New Roman"/>
-          <w:color w:val="000000" w:themeColor="text1"/>
-        </w:rPr>
-        <w:t>type</w:t>
-      </w:r>
-      <w:proofErr w:type="gramEnd"/>
-      <w:r>
-        <w:rPr>
-          <w:rFonts w:ascii="Cambria" w:eastAsia="Calibri" w:hAnsi="Cambria" w:cs="Times New Roman"/>
-          <w:color w:val="000000" w:themeColor="text1"/>
-        </w:rPr>
-        <w:t xml:space="preserve"> pad with word prediction software that can help users create messages for text, email, and social media, as well as a digital overlay for reading text through a color screen and a digital photo reader (for purchase) that takes photos of text and reads them aloud. Price: Free; some features require in-app purchase. </w:t>
+        <w:t xml:space="preserve">markets itself as an app “by dyslexic people for dyslexic people” and offers a suite of useful AT features are available for older kids and adolescents with dyslexia. Features include a type pad with word prediction software that can help users create messages for text, email, and social media, as well as a digital overlay for reading text through a color screen and a digital photo reader (for purchase) that takes photos of text and reads them aloud. Price: Free; some features require in-app purchase. </w:t>
       </w:r>
     </w:p>
     <w:p>
@@ -4955,39 +4469,15 @@
           <w:color w:val="000000" w:themeColor="text1"/>
         </w:rPr>
       </w:pPr>
-      <w:proofErr w:type="spellStart"/>
-      <w:r>
-        <w:rPr>
-          <w:rFonts w:ascii="Cambria" w:eastAsia="Calibri" w:hAnsi="Cambria" w:cs="Times New Roman"/>
-          <w:i/>
-          <w:iCs/>
-          <w:color w:val="000000" w:themeColor="text1"/>
-          <w:u w:val="single"/>
-        </w:rPr>
-        <w:t>Read&amp;</w:t>
-      </w:r>
-      <w:proofErr w:type="gramStart"/>
-      <w:r>
-        <w:rPr>
-          <w:rFonts w:ascii="Cambria" w:eastAsia="Calibri" w:hAnsi="Cambria" w:cs="Times New Roman"/>
-          <w:i/>
-          <w:iCs/>
-          <w:color w:val="000000" w:themeColor="text1"/>
-          <w:u w:val="single"/>
-        </w:rPr>
-        <w:t>Write</w:t>
-      </w:r>
-      <w:proofErr w:type="spellEnd"/>
-      <w:proofErr w:type="gramEnd"/>
-      <w:r>
-        <w:rPr>
-          <w:rFonts w:ascii="Cambria" w:eastAsia="Calibri" w:hAnsi="Cambria" w:cs="Times New Roman"/>
-          <w:i/>
-          <w:iCs/>
-          <w:color w:val="000000" w:themeColor="text1"/>
-          <w:u w:val="single"/>
-        </w:rPr>
-        <w:t xml:space="preserve"> for Google Chrome</w:t>
+      <w:r>
+        <w:rPr>
+          <w:rFonts w:ascii="Cambria" w:eastAsia="Calibri" w:hAnsi="Cambria" w:cs="Times New Roman"/>
+          <w:i/>
+          <w:iCs/>
+          <w:color w:val="000000" w:themeColor="text1"/>
+          <w:u w:val="single"/>
+        </w:rPr>
+        <w:t>Read&amp;Write for Google Chrome</w:t>
       </w:r>
       <w:r>
         <w:rPr>
@@ -5029,27 +4519,15 @@
           <w:color w:val="000000" w:themeColor="text1"/>
         </w:rPr>
       </w:pPr>
-      <w:proofErr w:type="spellStart"/>
-      <w:r>
-        <w:rPr>
-          <w:rFonts w:ascii="Cambria" w:eastAsia="Calibri" w:hAnsi="Cambria" w:cs="Times New Roman"/>
-          <w:i/>
-          <w:iCs/>
-          <w:color w:val="000000" w:themeColor="text1"/>
-          <w:u w:val="single"/>
-        </w:rPr>
-        <w:t>Snap&amp;Read</w:t>
-      </w:r>
-      <w:proofErr w:type="spellEnd"/>
-      <w:r>
-        <w:rPr>
-          <w:rFonts w:ascii="Cambria" w:eastAsia="Calibri" w:hAnsi="Cambria" w:cs="Times New Roman"/>
-          <w:i/>
-          <w:iCs/>
-          <w:color w:val="000000" w:themeColor="text1"/>
-          <w:u w:val="single"/>
-        </w:rPr>
-        <w:t xml:space="preserve"> Universal</w:t>
+      <w:r>
+        <w:rPr>
+          <w:rFonts w:ascii="Cambria" w:eastAsia="Calibri" w:hAnsi="Cambria" w:cs="Times New Roman"/>
+          <w:i/>
+          <w:iCs/>
+          <w:color w:val="000000" w:themeColor="text1"/>
+          <w:u w:val="single"/>
+        </w:rPr>
+        <w:t>Snap&amp;Read Universal</w:t>
       </w:r>
       <w:r>
         <w:rPr>
@@ -5065,23 +4543,7 @@
           <w:rFonts w:ascii="Cambria" w:eastAsia="Calibri" w:hAnsi="Cambria" w:cs="Times New Roman"/>
           <w:color w:val="000000" w:themeColor="text1"/>
         </w:rPr>
-        <w:t xml:space="preserve">is a TTS tool that starts reading a webpage aloud from where one clicks on a word. It </w:t>
-      </w:r>
-      <w:proofErr w:type="gramStart"/>
-      <w:r>
-        <w:rPr>
-          <w:rFonts w:ascii="Cambria" w:eastAsia="Calibri" w:hAnsi="Cambria" w:cs="Times New Roman"/>
-          <w:color w:val="000000" w:themeColor="text1"/>
-        </w:rPr>
-        <w:t>has the ability to</w:t>
-      </w:r>
-      <w:proofErr w:type="gramEnd"/>
-      <w:r>
-        <w:rPr>
-          <w:rFonts w:ascii="Cambria" w:eastAsia="Calibri" w:hAnsi="Cambria" w:cs="Times New Roman"/>
-          <w:color w:val="000000" w:themeColor="text1"/>
-        </w:rPr>
-        <w:t xml:space="preserve"> read both digital text as well as text in pictures and images. This extension also features the ability to simplify words and phrases for readers who struggle with vocabulary. Students may also highlight and organize text into an outline to help with reading comprehension. </w:t>
+        <w:t xml:space="preserve">is a TTS tool that starts reading a webpage aloud from where one clicks on a word. It has the ability to read both digital text as well as text in pictures and images. This extension also features the ability to simplify words and phrases for readers who struggle with vocabulary. Students may also highlight and organize text into an outline to help with reading comprehension. </w:t>
       </w:r>
     </w:p>
     <w:p>
@@ -5098,7 +4560,6 @@
           <w:color w:val="000000" w:themeColor="text1"/>
         </w:rPr>
       </w:pPr>
-      <w:proofErr w:type="spellStart"/>
       <w:r>
         <w:rPr>
           <w:rFonts w:ascii="Cambria" w:eastAsia="Calibri" w:hAnsi="Cambria" w:cs="Times New Roman"/>
@@ -5109,7 +4570,6 @@
         </w:rPr>
         <w:t>SpeakIt</w:t>
       </w:r>
-      <w:proofErr w:type="spellEnd"/>
       <w:r>
         <w:rPr>
           <w:rFonts w:ascii="Cambria" w:eastAsia="Calibri" w:hAnsi="Cambria" w:cs="Times New Roman"/>
@@ -5141,7 +4601,6 @@
           <w:color w:val="000000" w:themeColor="text1"/>
         </w:rPr>
       </w:pPr>
-      <w:proofErr w:type="spellStart"/>
       <w:r>
         <w:rPr>
           <w:rFonts w:ascii="Cambria" w:eastAsia="Calibri" w:hAnsi="Cambria" w:cs="Times New Roman"/>
@@ -5152,7 +4611,6 @@
         </w:rPr>
         <w:t>Scrible</w:t>
       </w:r>
-      <w:proofErr w:type="spellEnd"/>
       <w:r>
         <w:rPr>
           <w:rFonts w:ascii="Cambria" w:eastAsia="Calibri" w:hAnsi="Cambria" w:cs="Times New Roman"/>
@@ -5267,23 +4725,7 @@
           <w:rFonts w:ascii="Cambria" w:eastAsia="Calibri" w:hAnsi="Cambria" w:cs="Times New Roman"/>
           <w:color w:val="000000" w:themeColor="text1"/>
         </w:rPr>
-        <w:t xml:space="preserve">: These programs for laptop or desktop computers have been proven effective in assisting struggling readers and while costlier, often offer more functions than their app counterparts. Examples </w:t>
-      </w:r>
-      <w:proofErr w:type="gramStart"/>
-      <w:r>
-        <w:rPr>
-          <w:rFonts w:ascii="Cambria" w:eastAsia="Calibri" w:hAnsi="Cambria" w:cs="Times New Roman"/>
-          <w:color w:val="000000" w:themeColor="text1"/>
-        </w:rPr>
-        <w:t>include;</w:t>
-      </w:r>
-      <w:proofErr w:type="gramEnd"/>
-      <w:r>
-        <w:rPr>
-          <w:rFonts w:ascii="Cambria" w:eastAsia="Calibri" w:hAnsi="Cambria" w:cs="Times New Roman"/>
-          <w:color w:val="000000" w:themeColor="text1"/>
-        </w:rPr>
-        <w:t xml:space="preserve"> </w:t>
+        <w:t xml:space="preserve">: These programs for laptop or desktop computers have been proven effective in assisting struggling readers and while costlier, often offer more functions than their app counterparts. Examples include; </w:t>
       </w:r>
     </w:p>
     <w:p>
@@ -5300,7 +4742,6 @@
           <w:color w:val="000000" w:themeColor="text1"/>
         </w:rPr>
       </w:pPr>
-      <w:proofErr w:type="spellStart"/>
       <w:r>
         <w:rPr>
           <w:rFonts w:ascii="Cambria" w:eastAsia="Calibri" w:hAnsi="Cambria" w:cs="Times New Roman"/>
@@ -5312,7 +4753,6 @@
         <w:lastRenderedPageBreak/>
         <w:t>ClaroRead</w:t>
       </w:r>
-      <w:proofErr w:type="spellEnd"/>
       <w:r>
         <w:rPr>
           <w:rFonts w:ascii="Cambria" w:eastAsia="Calibri" w:hAnsi="Cambria" w:cs="Times New Roman"/>
@@ -5327,23 +4767,7 @@
           <w:rFonts w:ascii="Cambria" w:eastAsia="Calibri" w:hAnsi="Cambria" w:cs="Times New Roman"/>
           <w:color w:val="000000" w:themeColor="text1"/>
         </w:rPr>
-        <w:t xml:space="preserve">offers TTS and OCR capabilities which allows users to have text and images read to them, as well as screen masking, which hides part of the screen </w:t>
-      </w:r>
-      <w:proofErr w:type="gramStart"/>
-      <w:r>
-        <w:rPr>
-          <w:rFonts w:ascii="Cambria" w:eastAsia="Calibri" w:hAnsi="Cambria" w:cs="Times New Roman"/>
-          <w:color w:val="000000" w:themeColor="text1"/>
-        </w:rPr>
-        <w:t>in order to</w:t>
-      </w:r>
-      <w:proofErr w:type="gramEnd"/>
-      <w:r>
-        <w:rPr>
-          <w:rFonts w:ascii="Cambria" w:eastAsia="Calibri" w:hAnsi="Cambria" w:cs="Times New Roman"/>
-          <w:color w:val="000000" w:themeColor="text1"/>
-        </w:rPr>
-        <w:t xml:space="preserve"> reduce distractions, as well as talking and pronunciation dictionaries. </w:t>
+        <w:t xml:space="preserve">offers TTS and OCR capabilities which allows users to have text and images read to them, as well as screen masking, which hides part of the screen in order to reduce distractions, as well as talking and pronunciation dictionaries. </w:t>
       </w:r>
       <w:r>
         <w:rPr>
@@ -5400,23 +4824,7 @@
           <w:rFonts w:ascii="Cambria" w:eastAsia="Calibri" w:hAnsi="Cambria" w:cs="Times New Roman"/>
           <w:color w:val="000000" w:themeColor="text1"/>
         </w:rPr>
-        <w:t xml:space="preserve">allows readers to create graphic organizers to help them understand what they’re reading, as well as reading templates to help readers identify story elements and characters or to </w:t>
-      </w:r>
-      <w:proofErr w:type="gramStart"/>
-      <w:r>
-        <w:rPr>
-          <w:rFonts w:ascii="Cambria" w:eastAsia="Calibri" w:hAnsi="Cambria" w:cs="Times New Roman"/>
-          <w:color w:val="000000" w:themeColor="text1"/>
-        </w:rPr>
-        <w:t>compare and contrast</w:t>
-      </w:r>
-      <w:proofErr w:type="gramEnd"/>
-      <w:r>
-        <w:rPr>
-          <w:rFonts w:ascii="Cambria" w:eastAsia="Calibri" w:hAnsi="Cambria" w:cs="Times New Roman"/>
-          <w:color w:val="000000" w:themeColor="text1"/>
-        </w:rPr>
-        <w:t xml:space="preserve"> ideas. Price: $39.95 (Mac or Windows).</w:t>
+        <w:t>allows readers to create graphic organizers to help them understand what they’re reading, as well as reading templates to help readers identify story elements and characters or to compare and contrast ideas. Price: $39.95 (Mac or Windows).</w:t>
       </w:r>
     </w:p>
     <w:p>
@@ -5465,7 +4873,6 @@
           <w:color w:val="000000" w:themeColor="text1"/>
         </w:rPr>
       </w:pPr>
-      <w:proofErr w:type="spellStart"/>
       <w:r>
         <w:rPr>
           <w:rFonts w:ascii="Cambria" w:eastAsia="Calibri" w:hAnsi="Cambria" w:cs="Times New Roman"/>
@@ -5476,7 +4883,6 @@
         </w:rPr>
         <w:t>NaturalReader</w:t>
       </w:r>
-      <w:proofErr w:type="spellEnd"/>
       <w:r>
         <w:rPr>
           <w:rFonts w:ascii="Cambria" w:eastAsia="Calibri" w:hAnsi="Cambria" w:cs="Times New Roman"/>
@@ -5580,23 +4986,7 @@
           <w:rFonts w:ascii="Cambria" w:eastAsia="Calibri" w:hAnsi="Cambria" w:cs="Times New Roman"/>
           <w:color w:val="000000" w:themeColor="text1"/>
         </w:rPr>
-        <w:t xml:space="preserve">) offer extensive libraries of audiobooks for most reading levels. If your child’s school subscribes to Epic! They can be set up with an individual account with their teacher </w:t>
-      </w:r>
-      <w:proofErr w:type="gramStart"/>
-      <w:r>
-        <w:rPr>
-          <w:rFonts w:ascii="Cambria" w:eastAsia="Calibri" w:hAnsi="Cambria" w:cs="Times New Roman"/>
-          <w:color w:val="000000" w:themeColor="text1"/>
-        </w:rPr>
-        <w:t>in order to</w:t>
-      </w:r>
-      <w:proofErr w:type="gramEnd"/>
-      <w:r>
-        <w:rPr>
-          <w:rFonts w:ascii="Cambria" w:eastAsia="Calibri" w:hAnsi="Cambria" w:cs="Times New Roman"/>
-          <w:color w:val="000000" w:themeColor="text1"/>
-        </w:rPr>
-        <w:t xml:space="preserve"> provide them with free access to the library.</w:t>
+        <w:t>) offer extensive libraries of audiobooks for most reading levels. If your child’s school subscribes to Epic! They can be set up with an individual account with their teacher in order to provide them with free access to the library.</w:t>
       </w:r>
     </w:p>
     <w:p>
@@ -5652,46 +5042,20 @@
           <w:color w:val="000000" w:themeColor="text1"/>
         </w:rPr>
       </w:pPr>
-      <w:proofErr w:type="spellStart"/>
-      <w:r>
-        <w:rPr>
-          <w:rFonts w:ascii="Cambria" w:eastAsia="Calibri" w:hAnsi="Cambria" w:cs="Times New Roman"/>
-          <w:color w:val="000000" w:themeColor="text1"/>
-          <w:u w:val="single"/>
-        </w:rPr>
-        <w:t>Bookshare</w:t>
-      </w:r>
-      <w:proofErr w:type="spellEnd"/>
-      <w:r>
-        <w:rPr>
-          <w:rFonts w:ascii="Cambria" w:eastAsia="Calibri" w:hAnsi="Cambria" w:cs="Times New Roman"/>
-          <w:color w:val="000000" w:themeColor="text1"/>
-          <w:u w:val="single"/>
-        </w:rPr>
-        <w:t xml:space="preserve">: </w:t>
-      </w:r>
-      <w:r>
-        <w:rPr>
-          <w:rFonts w:ascii="Cambria" w:eastAsia="Calibri" w:hAnsi="Cambria" w:cs="Times New Roman"/>
-          <w:color w:val="000000" w:themeColor="text1"/>
-        </w:rPr>
-        <w:t xml:space="preserve">Many schools subscribe to </w:t>
-      </w:r>
-      <w:proofErr w:type="spellStart"/>
-      <w:r>
-        <w:rPr>
-          <w:rFonts w:ascii="Cambria" w:eastAsia="Calibri" w:hAnsi="Cambria" w:cs="Times New Roman"/>
-          <w:color w:val="000000" w:themeColor="text1"/>
-        </w:rPr>
-        <w:t>Bookshare</w:t>
-      </w:r>
-      <w:proofErr w:type="spellEnd"/>
-      <w:r>
-        <w:rPr>
-          <w:rFonts w:ascii="Cambria" w:eastAsia="Calibri" w:hAnsi="Cambria" w:cs="Times New Roman"/>
-          <w:color w:val="000000" w:themeColor="text1"/>
-        </w:rPr>
-        <w:t xml:space="preserve"> (</w:t>
+      <w:r>
+        <w:rPr>
+          <w:rFonts w:ascii="Cambria" w:eastAsia="Calibri" w:hAnsi="Cambria" w:cs="Times New Roman"/>
+          <w:color w:val="000000" w:themeColor="text1"/>
+          <w:u w:val="single"/>
+        </w:rPr>
+        <w:t xml:space="preserve">Bookshare: </w:t>
+      </w:r>
+      <w:r>
+        <w:rPr>
+          <w:rFonts w:ascii="Cambria" w:eastAsia="Calibri" w:hAnsi="Cambria" w:cs="Times New Roman"/>
+          <w:color w:val="000000" w:themeColor="text1"/>
+        </w:rPr>
+        <w:t>Many schools subscribe to Bookshare (</w:t>
       </w:r>
       <w:hyperlink r:id="rId12">
         <w:r>
@@ -5708,23 +5072,7 @@
           <w:rFonts w:ascii="Cambria" w:eastAsia="Calibri" w:hAnsi="Cambria" w:cs="Times New Roman"/>
           <w:color w:val="000000" w:themeColor="text1"/>
         </w:rPr>
-        <w:t xml:space="preserve">), which would permit your child access. Additionally, those with documented diagnoses of Dyslexia or another “print disability” may quality for a free </w:t>
-      </w:r>
-      <w:proofErr w:type="spellStart"/>
-      <w:r>
-        <w:rPr>
-          <w:rFonts w:ascii="Cambria" w:eastAsia="Calibri" w:hAnsi="Cambria" w:cs="Times New Roman"/>
-          <w:color w:val="000000" w:themeColor="text1"/>
-        </w:rPr>
-        <w:t>Bookshare</w:t>
-      </w:r>
-      <w:proofErr w:type="spellEnd"/>
-      <w:r>
-        <w:rPr>
-          <w:rFonts w:ascii="Cambria" w:eastAsia="Calibri" w:hAnsi="Cambria" w:cs="Times New Roman"/>
-          <w:color w:val="000000" w:themeColor="text1"/>
-        </w:rPr>
-        <w:t xml:space="preserve"> account independently. </w:t>
+        <w:t xml:space="preserve">), which would permit your child access. Additionally, those with documented diagnoses of Dyslexia or another “print disability” may quality for a free Bookshare account independently. </w:t>
       </w:r>
     </w:p>
     <w:p>
@@ -5839,39 +5187,7 @@
           <w:rFonts w:ascii="Cambria" w:eastAsia="Calibri" w:hAnsi="Cambria" w:cs="Times New Roman"/>
           <w:color w:val="000000" w:themeColor="text1"/>
         </w:rPr>
-        <w:t xml:space="preserve"> by Sally </w:t>
-      </w:r>
-      <w:proofErr w:type="spellStart"/>
-      <w:r>
-        <w:rPr>
-          <w:rFonts w:ascii="Cambria" w:eastAsia="Calibri" w:hAnsi="Cambria" w:cs="Times New Roman"/>
-          <w:color w:val="000000" w:themeColor="text1"/>
-        </w:rPr>
-        <w:t>Shaywitz</w:t>
-      </w:r>
-      <w:proofErr w:type="spellEnd"/>
-      <w:r>
-        <w:rPr>
-          <w:rFonts w:ascii="Cambria" w:eastAsia="Calibri" w:hAnsi="Cambria" w:cs="Times New Roman"/>
-          <w:color w:val="000000" w:themeColor="text1"/>
-        </w:rPr>
-        <w:t xml:space="preserve">, M.D. codirector of the Yale Center for the Study of Learning and Attention. Contains information about reading problems and practical techniques. Topics covered </w:t>
-      </w:r>
-      <w:proofErr w:type="gramStart"/>
-      <w:r>
-        <w:rPr>
-          <w:rFonts w:ascii="Cambria" w:eastAsia="Calibri" w:hAnsi="Cambria" w:cs="Times New Roman"/>
-          <w:color w:val="000000" w:themeColor="text1"/>
-        </w:rPr>
-        <w:t>include:</w:t>
-      </w:r>
-      <w:proofErr w:type="gramEnd"/>
-      <w:r>
-        <w:rPr>
-          <w:rFonts w:ascii="Cambria" w:eastAsia="Calibri" w:hAnsi="Cambria" w:cs="Times New Roman"/>
-          <w:color w:val="000000" w:themeColor="text1"/>
-        </w:rPr>
-        <w:t xml:space="preserve"> How to find the best school and how to work </w:t>
+        <w:t xml:space="preserve"> by Sally Shaywitz, M.D. codirector of the Yale Center for the Study of Learning and Attention. Contains information about reading problems and practical techniques. Topics covered include: How to find the best school and how to work </w:t>
       </w:r>
       <w:r>
         <w:rPr>
@@ -6091,23 +5407,7 @@
           <w:rFonts w:ascii="Cambria" w:eastAsia="Calibri" w:hAnsi="Cambria" w:cs="Arial"/>
           <w:color w:val="000000" w:themeColor="text1"/>
         </w:rPr>
-        <w:t xml:space="preserve">(The Adventures of Everyday Geniuses Series) by Barbara </w:t>
-      </w:r>
-      <w:proofErr w:type="spellStart"/>
-      <w:r>
-        <w:rPr>
-          <w:rFonts w:ascii="Cambria" w:eastAsia="Calibri" w:hAnsi="Cambria" w:cs="Arial"/>
-          <w:color w:val="000000" w:themeColor="text1"/>
-        </w:rPr>
-        <w:t>Esham</w:t>
-      </w:r>
-      <w:proofErr w:type="spellEnd"/>
-      <w:r>
-        <w:rPr>
-          <w:rFonts w:ascii="Cambria" w:eastAsia="Calibri" w:hAnsi="Cambria" w:cs="Arial"/>
-          <w:color w:val="000000" w:themeColor="text1"/>
-        </w:rPr>
-        <w:t xml:space="preserve"> explores dyslexia, the numerous ways people learn, and how having such reading difficulties does not need to impact life success. </w:t>
+        <w:t xml:space="preserve">(The Adventures of Everyday Geniuses Series) by Barbara Esham explores dyslexia, the numerous ways people learn, and how having such reading difficulties does not need to impact life success. </w:t>
       </w:r>
     </w:p>
     <w:p>
@@ -6131,66 +5431,14 @@
           <w:iCs/>
           <w:color w:val="000000" w:themeColor="text1"/>
         </w:rPr>
-        <w:t xml:space="preserve">Thank you, Mr. </w:t>
-      </w:r>
-      <w:proofErr w:type="spellStart"/>
-      <w:r>
-        <w:rPr>
-          <w:rFonts w:ascii="Cambria" w:eastAsia="Calibri" w:hAnsi="Cambria" w:cs="Arial"/>
-          <w:i/>
-          <w:iCs/>
-          <w:color w:val="000000" w:themeColor="text1"/>
-        </w:rPr>
-        <w:t>Falker</w:t>
-      </w:r>
-      <w:proofErr w:type="spellEnd"/>
-      <w:r>
-        <w:rPr>
-          <w:rFonts w:ascii="Cambria" w:eastAsia="Calibri" w:hAnsi="Cambria" w:cs="Arial"/>
-          <w:i/>
-          <w:iCs/>
-          <w:color w:val="000000" w:themeColor="text1"/>
-        </w:rPr>
-        <w:t xml:space="preserve"> </w:t>
-      </w:r>
-      <w:r>
-        <w:rPr>
-          <w:rFonts w:ascii="Cambria" w:eastAsia="Calibri" w:hAnsi="Cambria" w:cs="Arial"/>
-          <w:color w:val="000000" w:themeColor="text1"/>
-        </w:rPr>
-        <w:t xml:space="preserve">by Patricia </w:t>
-      </w:r>
-      <w:proofErr w:type="spellStart"/>
-      <w:r>
-        <w:rPr>
-          <w:rFonts w:ascii="Cambria" w:eastAsia="Calibri" w:hAnsi="Cambria" w:cs="Arial"/>
-          <w:color w:val="000000" w:themeColor="text1"/>
-        </w:rPr>
-        <w:t>Polacco</w:t>
-      </w:r>
-      <w:proofErr w:type="spellEnd"/>
-      <w:r>
-        <w:rPr>
-          <w:rFonts w:ascii="Cambria" w:eastAsia="Calibri" w:hAnsi="Cambria" w:cs="Arial"/>
-          <w:color w:val="000000" w:themeColor="text1"/>
-        </w:rPr>
-        <w:t xml:space="preserve"> explores the author’s childhood struggle with reading difficulties in the form of a letter thanking her former teacher, Mr. </w:t>
-      </w:r>
-      <w:proofErr w:type="spellStart"/>
-      <w:r>
-        <w:rPr>
-          <w:rFonts w:ascii="Cambria" w:eastAsia="Calibri" w:hAnsi="Cambria" w:cs="Arial"/>
-          <w:color w:val="000000" w:themeColor="text1"/>
-        </w:rPr>
-        <w:t>Falker</w:t>
-      </w:r>
-      <w:proofErr w:type="spellEnd"/>
-      <w:r>
-        <w:rPr>
-          <w:rFonts w:ascii="Cambria" w:eastAsia="Calibri" w:hAnsi="Cambria" w:cs="Arial"/>
-          <w:color w:val="000000" w:themeColor="text1"/>
-        </w:rPr>
-        <w:t>, who helped her learn to overcome them.</w:t>
+        <w:t xml:space="preserve">Thank you, Mr. Falker </w:t>
+      </w:r>
+      <w:r>
+        <w:rPr>
+          <w:rFonts w:ascii="Cambria" w:eastAsia="Calibri" w:hAnsi="Cambria" w:cs="Arial"/>
+          <w:color w:val="000000" w:themeColor="text1"/>
+        </w:rPr>
+        <w:t>by Patricia Polacco explores the author’s childhood struggle with reading difficulties in the form of a letter thanking her former teacher, Mr. Falker, who helped her learn to overcome them.</w:t>
       </w:r>
     </w:p>
     <w:p>
@@ -6283,23 +5531,7 @@
           <w:rFonts w:ascii="Cambria" w:eastAsia="Calibri" w:hAnsi="Cambria" w:cs="Arial"/>
           <w:color w:val="000000" w:themeColor="text1"/>
         </w:rPr>
-        <w:t xml:space="preserve"> </w:t>
-      </w:r>
-      <w:proofErr w:type="gramStart"/>
-      <w:r>
-        <w:rPr>
-          <w:rFonts w:ascii="Cambria" w:eastAsia="Calibri" w:hAnsi="Cambria" w:cs="Arial"/>
-          <w:color w:val="000000" w:themeColor="text1"/>
-        </w:rPr>
-        <w:t>Written</w:t>
-      </w:r>
-      <w:proofErr w:type="gramEnd"/>
-      <w:r>
-        <w:rPr>
-          <w:rFonts w:ascii="Cambria" w:eastAsia="Calibri" w:hAnsi="Cambria" w:cs="Arial"/>
-          <w:color w:val="000000" w:themeColor="text1"/>
-        </w:rPr>
-        <w:t xml:space="preserve"> by Lynda Mullaly Hunt, captures the challenges students with dyslexia face daily, not just in reading but in self-esteem. </w:t>
+        <w:t xml:space="preserve"> Written by Lynda Mullaly Hunt, captures the challenges students with dyslexia face daily, not just in reading but in self-esteem. </w:t>
       </w:r>
     </w:p>
     <w:p>
@@ -6576,23 +5808,7 @@
           <w:color w:val="000000" w:themeColor="text1"/>
         </w:rPr>
         <w:lastRenderedPageBreak/>
-        <w:t xml:space="preserve">For example, when learning regrouping techniques for subtraction, write the question "Is the top number larger than the bottom number?" If yes – subtract, </w:t>
-      </w:r>
-      <w:proofErr w:type="gramStart"/>
-      <w:r>
-        <w:rPr>
-          <w:rFonts w:ascii="Cambria" w:eastAsia="Calibri" w:hAnsi="Cambria" w:cs="Arial"/>
-          <w:color w:val="000000" w:themeColor="text1"/>
-        </w:rPr>
-        <w:t>If</w:t>
-      </w:r>
-      <w:proofErr w:type="gramEnd"/>
-      <w:r>
-        <w:rPr>
-          <w:rFonts w:ascii="Cambria" w:eastAsia="Calibri" w:hAnsi="Cambria" w:cs="Arial"/>
-          <w:color w:val="000000" w:themeColor="text1"/>
-        </w:rPr>
-        <w:t xml:space="preserve"> no - regroup (borrow).</w:t>
+        <w:t>For example, when learning regrouping techniques for subtraction, write the question "Is the top number larger than the bottom number?" If yes – subtract, If no - regroup (borrow).</w:t>
       </w:r>
     </w:p>
     <w:p>
@@ -7299,23 +6515,7 @@
           <w:rFonts w:ascii="Cambria" w:eastAsia="Calibri" w:hAnsi="Cambria" w:cs="Arial"/>
           <w:color w:val="000000" w:themeColor="text1"/>
         </w:rPr>
-        <w:t xml:space="preserve">how to recognize when {{PRONOUN_0}} does not have </w:t>
-      </w:r>
-      <w:proofErr w:type="gramStart"/>
-      <w:r>
-        <w:rPr>
-          <w:rFonts w:ascii="Cambria" w:eastAsia="Calibri" w:hAnsi="Cambria" w:cs="Arial"/>
-          <w:color w:val="000000" w:themeColor="text1"/>
-        </w:rPr>
-        <w:t>all of</w:t>
-      </w:r>
-      <w:proofErr w:type="gramEnd"/>
-      <w:r>
-        <w:rPr>
-          <w:rFonts w:ascii="Cambria" w:eastAsia="Calibri" w:hAnsi="Cambria" w:cs="Arial"/>
-          <w:color w:val="000000" w:themeColor="text1"/>
-        </w:rPr>
-        <w:t xml:space="preserve"> the information needed to solve a problem. For example, give </w:t>
+        <w:t xml:space="preserve">how to recognize when {{PRONOUN_0}} does not have all of the information needed to solve a problem. For example, give </w:t>
       </w:r>
       <w:r>
         <w:rPr>
@@ -7353,23 +6553,7 @@
           <w:color w:val="000000" w:themeColor="text1"/>
         </w:rPr>
         <w:lastRenderedPageBreak/>
-        <w:t>Encourage {{PRONOUN_1}} to read each problem carefully and ask {{PRONOUN_1</w:t>
-      </w:r>
-      <w:proofErr w:type="gramStart"/>
-      <w:r>
-        <w:rPr>
-          <w:rFonts w:ascii="Cambria" w:eastAsia="Times New Roman" w:hAnsi="Cambria" w:cs="Times New Roman"/>
-          <w:color w:val="000000" w:themeColor="text1"/>
-        </w:rPr>
-        <w:t>}}self</w:t>
-      </w:r>
-      <w:proofErr w:type="gramEnd"/>
-      <w:r>
-        <w:rPr>
-          <w:rFonts w:ascii="Cambria" w:eastAsia="Times New Roman" w:hAnsi="Cambria" w:cs="Times New Roman"/>
-          <w:color w:val="000000" w:themeColor="text1"/>
-        </w:rPr>
-        <w:t xml:space="preserve"> whether {{PRONOUN_0}} has seen a similar problem before. Help {{PRONOUN_1}} learn to identify key operation words such as those for addition (e.g., sum, total, in all), subtraction (e.g., difference, how much more), and multiplication (e.g., product, total, times) and break down the steps to solving the problems. Guide {{PRONOUN_1}} in applying the steps and in reflecting on {{PRONOUN_2}} work. Model these steps for </w:t>
+        <w:t xml:space="preserve">Encourage {{PRONOUN_1}} to read each problem carefully and ask {{PRONOUN_1}}self whether {{PRONOUN_0}} has seen a similar problem before. Help {{PRONOUN_1}} learn to identify key operation words such as those for addition (e.g., sum, total, in all), subtraction (e.g., difference, how much more), and multiplication (e.g., product, total, times) and break down the steps to solving the problems. Guide {{PRONOUN_1}} in applying the steps and in reflecting on {{PRONOUN_2}} work. Model these steps for </w:t>
       </w:r>
       <w:r>
         <w:rPr>
@@ -7437,23 +6621,13 @@
           <w:color w:val="000000" w:themeColor="text1"/>
         </w:rPr>
       </w:pPr>
-      <w:proofErr w:type="spellStart"/>
-      <w:r>
-        <w:rPr>
-          <w:rFonts w:ascii="Cambria" w:eastAsia="Calibri" w:hAnsi="Cambria" w:cs="Times New Roman"/>
-          <w:color w:val="000000" w:themeColor="text1"/>
-          <w:u w:val="single"/>
-        </w:rPr>
-        <w:t>ModMath</w:t>
-      </w:r>
-      <w:proofErr w:type="spellEnd"/>
-      <w:r>
-        <w:rPr>
-          <w:rFonts w:ascii="Cambria" w:eastAsia="Calibri" w:hAnsi="Cambria" w:cs="Times New Roman"/>
-          <w:color w:val="000000" w:themeColor="text1"/>
-          <w:u w:val="single"/>
-        </w:rPr>
-        <w:t xml:space="preserve"> </w:t>
+      <w:r>
+        <w:rPr>
+          <w:rFonts w:ascii="Cambria" w:eastAsia="Calibri" w:hAnsi="Cambria" w:cs="Times New Roman"/>
+          <w:color w:val="000000" w:themeColor="text1"/>
+          <w:u w:val="single"/>
+        </w:rPr>
+        <w:t xml:space="preserve">ModMath </w:t>
       </w:r>
       <w:r>
         <w:rPr>
@@ -7477,41 +6651,13 @@
           <w:color w:val="000000" w:themeColor="text1"/>
         </w:rPr>
       </w:pPr>
-      <w:proofErr w:type="spellStart"/>
-      <w:r>
-        <w:rPr>
-          <w:rFonts w:ascii="Cambria" w:eastAsia="Calibri" w:hAnsi="Cambria" w:cs="Times New Roman"/>
-          <w:color w:val="000000" w:themeColor="text1"/>
-          <w:u w:val="single"/>
-        </w:rPr>
-        <w:t>Dexteria</w:t>
-      </w:r>
-      <w:proofErr w:type="spellEnd"/>
-      <w:r>
-        <w:rPr>
-          <w:rFonts w:ascii="Cambria" w:eastAsia="Calibri" w:hAnsi="Cambria" w:cs="Times New Roman"/>
-          <w:color w:val="000000" w:themeColor="text1"/>
-          <w:u w:val="single"/>
-        </w:rPr>
-        <w:t xml:space="preserve"> Dots—Get in Touch </w:t>
-      </w:r>
-      <w:proofErr w:type="gramStart"/>
-      <w:r>
-        <w:rPr>
-          <w:rFonts w:ascii="Cambria" w:eastAsia="Calibri" w:hAnsi="Cambria" w:cs="Times New Roman"/>
-          <w:color w:val="000000" w:themeColor="text1"/>
-          <w:u w:val="single"/>
-        </w:rPr>
-        <w:t>With</w:t>
-      </w:r>
-      <w:proofErr w:type="gramEnd"/>
-      <w:r>
-        <w:rPr>
-          <w:rFonts w:ascii="Cambria" w:eastAsia="Calibri" w:hAnsi="Cambria" w:cs="Times New Roman"/>
-          <w:color w:val="000000" w:themeColor="text1"/>
-          <w:u w:val="single"/>
-        </w:rPr>
-        <w:t xml:space="preserve"> Math</w:t>
+      <w:r>
+        <w:rPr>
+          <w:rFonts w:ascii="Cambria" w:eastAsia="Calibri" w:hAnsi="Cambria" w:cs="Times New Roman"/>
+          <w:color w:val="000000" w:themeColor="text1"/>
+          <w:u w:val="single"/>
+        </w:rPr>
+        <w:t>Dexteria Dots—Get in Touch With Math</w:t>
       </w:r>
       <w:r>
         <w:rPr>
@@ -7527,23 +6673,7 @@
           <w:rFonts w:ascii="Cambria" w:eastAsia="Calibri" w:hAnsi="Cambria" w:cs="Times New Roman"/>
           <w:color w:val="000000" w:themeColor="text1"/>
         </w:rPr>
-        <w:t xml:space="preserve">uses the app’s touch interface to teach students math concepts by combining different “dots”. Each dot has a numeric value that corresponds to its size (i.e., the 6 dot is bigger than the 4 dot). For example, if the program challenges the user to produce the value 9, they </w:t>
-      </w:r>
-      <w:proofErr w:type="gramStart"/>
-      <w:r>
-        <w:rPr>
-          <w:rFonts w:ascii="Cambria" w:eastAsia="Calibri" w:hAnsi="Cambria" w:cs="Times New Roman"/>
-          <w:color w:val="000000" w:themeColor="text1"/>
-        </w:rPr>
-        <w:t>have to</w:t>
-      </w:r>
-      <w:proofErr w:type="gramEnd"/>
-      <w:r>
-        <w:rPr>
-          <w:rFonts w:ascii="Cambria" w:eastAsia="Calibri" w:hAnsi="Cambria" w:cs="Times New Roman"/>
-          <w:color w:val="000000" w:themeColor="text1"/>
-        </w:rPr>
-        <w:t xml:space="preserve"> provide a solution within the time allotted. There are several different skill levels, and most problems have multiple solutions. Price: $2.99.</w:t>
+        <w:t>uses the app’s touch interface to teach students math concepts by combining different “dots”. Each dot has a numeric value that corresponds to its size (i.e., the 6 dot is bigger than the 4 dot). For example, if the program challenges the user to produce the value 9, they have to provide a solution within the time allotted. There are several different skill levels, and most problems have multiple solutions. Price: $2.99.</w:t>
       </w:r>
     </w:p>
     <w:p>
@@ -7670,39 +6800,7 @@
           <w:rFonts w:ascii="Cambria" w:eastAsia="Calibri" w:hAnsi="Cambria" w:cs="Arial"/>
           <w:color w:val="000000" w:themeColor="text1"/>
         </w:rPr>
-        <w:t xml:space="preserve"> These programs facilitate written output by either allowing a child to generate a story by speaking into a microphone and/or providing structured ideas and prompts as they write. These programs are recommended given that laborious handwriting can undermine a child’s thought process during writing. These supportive programs may reduce the interference of handwriting frustration and/or the risk of losing track of {{PRONOUN_2}} thoughts or good ideas as {{PRONOUN_0}} is concentrating on forming individual letters. Examples of available programs include: </w:t>
-      </w:r>
-      <w:proofErr w:type="spellStart"/>
-      <w:r>
-        <w:rPr>
-          <w:rFonts w:ascii="Cambria" w:eastAsia="Calibri" w:hAnsi="Cambria" w:cs="Arial"/>
-          <w:color w:val="000000" w:themeColor="text1"/>
-        </w:rPr>
-        <w:t>Kidspiration</w:t>
-      </w:r>
-      <w:proofErr w:type="spellEnd"/>
-      <w:r>
-        <w:rPr>
-          <w:rFonts w:ascii="Cambria" w:eastAsia="Calibri" w:hAnsi="Cambria" w:cs="Arial"/>
-          <w:color w:val="000000" w:themeColor="text1"/>
-        </w:rPr>
-        <w:t xml:space="preserve">, Cowriter, SOLO </w:t>
-      </w:r>
-      <w:proofErr w:type="spellStart"/>
-      <w:r>
-        <w:rPr>
-          <w:rFonts w:ascii="Cambria" w:eastAsia="Calibri" w:hAnsi="Cambria" w:cs="Arial"/>
-          <w:color w:val="000000" w:themeColor="text1"/>
-        </w:rPr>
-        <w:t>LiteracySuite</w:t>
-      </w:r>
-      <w:proofErr w:type="spellEnd"/>
-      <w:r>
-        <w:rPr>
-          <w:rFonts w:ascii="Cambria" w:eastAsia="Calibri" w:hAnsi="Cambria" w:cs="Arial"/>
-          <w:color w:val="000000" w:themeColor="text1"/>
-        </w:rPr>
-        <w:t xml:space="preserve">, and Write On. </w:t>
+        <w:t xml:space="preserve"> These programs facilitate written output by either allowing a child to generate a story by speaking into a microphone and/or providing structured ideas and prompts as they write. These programs are recommended given that laborious handwriting can undermine a child’s thought process during writing. These supportive programs may reduce the interference of handwriting frustration and/or the risk of losing track of {{PRONOUN_2}} thoughts or good ideas as {{PRONOUN_0}} is concentrating on forming individual letters. Examples of available programs include: Kidspiration, Cowriter, SOLO LiteracySuite, and Write On. </w:t>
       </w:r>
     </w:p>
     <w:p>
@@ -7927,27 +7025,7 @@
           <w:iCs/>
           <w:color w:val="000000" w:themeColor="text1"/>
         </w:rPr>
-        <w:t xml:space="preserve">Typing Instructor for Kids, Mavis Beacon Keyboarding </w:t>
-      </w:r>
-      <w:proofErr w:type="spellStart"/>
-      <w:r>
-        <w:rPr>
-          <w:rFonts w:ascii="Cambria" w:eastAsia="Calibri" w:hAnsi="Cambria" w:cs="Times New Roman"/>
-          <w:i/>
-          <w:iCs/>
-          <w:color w:val="000000" w:themeColor="text1"/>
-        </w:rPr>
-        <w:t>Kidz</w:t>
-      </w:r>
-      <w:proofErr w:type="spellEnd"/>
-      <w:r>
-        <w:rPr>
-          <w:rFonts w:ascii="Cambria" w:eastAsia="Calibri" w:hAnsi="Cambria" w:cs="Times New Roman"/>
-          <w:i/>
-          <w:iCs/>
-          <w:color w:val="000000" w:themeColor="text1"/>
-        </w:rPr>
-        <w:t xml:space="preserve">, </w:t>
+        <w:t xml:space="preserve">Typing Instructor for Kids, Mavis Beacon Keyboarding Kidz, </w:t>
       </w:r>
       <w:r>
         <w:rPr>
@@ -7963,27 +7041,7 @@
           <w:iCs/>
           <w:color w:val="000000" w:themeColor="text1"/>
         </w:rPr>
-        <w:t xml:space="preserve">All </w:t>
-      </w:r>
-      <w:proofErr w:type="gramStart"/>
-      <w:r>
-        <w:rPr>
-          <w:rFonts w:ascii="Cambria" w:eastAsia="Calibri" w:hAnsi="Cambria" w:cs="Times New Roman"/>
-          <w:i/>
-          <w:iCs/>
-          <w:color w:val="000000" w:themeColor="text1"/>
-        </w:rPr>
-        <w:t>The</w:t>
-      </w:r>
-      <w:proofErr w:type="gramEnd"/>
-      <w:r>
-        <w:rPr>
-          <w:rFonts w:ascii="Cambria" w:eastAsia="Calibri" w:hAnsi="Cambria" w:cs="Times New Roman"/>
-          <w:i/>
-          <w:iCs/>
-          <w:color w:val="000000" w:themeColor="text1"/>
-        </w:rPr>
-        <w:t xml:space="preserve"> Right Type.</w:t>
+        <w:t>All The Right Type.</w:t>
       </w:r>
     </w:p>
     <w:p>
@@ -8052,23 +7110,7 @@
           <w:rFonts w:ascii="Cambria" w:eastAsia="Calibri" w:hAnsi="Cambria" w:cs="Times New Roman"/>
           <w:color w:val="000000" w:themeColor="text1"/>
         </w:rPr>
-        <w:t xml:space="preserve">is a word processing app that allows for a combination of typing, handwriting with a stylus or finger, use of photos, and audio recordings within a single note. It also offers streamlined organization in which users can organizes notes into different folders (i.e., Math, Social Studies, Writer’s Workshop) to keep </w:t>
-      </w:r>
-      <w:proofErr w:type="gramStart"/>
-      <w:r>
-        <w:rPr>
-          <w:rFonts w:ascii="Cambria" w:eastAsia="Calibri" w:hAnsi="Cambria" w:cs="Times New Roman"/>
-          <w:color w:val="000000" w:themeColor="text1"/>
-        </w:rPr>
-        <w:t>all of</w:t>
-      </w:r>
-      <w:proofErr w:type="gramEnd"/>
-      <w:r>
-        <w:rPr>
-          <w:rFonts w:ascii="Cambria" w:eastAsia="Calibri" w:hAnsi="Cambria" w:cs="Times New Roman"/>
-          <w:color w:val="000000" w:themeColor="text1"/>
-        </w:rPr>
-        <w:t xml:space="preserve"> their notes in one convenient location. Cost: $9.99</w:t>
+        <w:t>is a word processing app that allows for a combination of typing, handwriting with a stylus or finger, use of photos, and audio recordings within a single note. It also offers streamlined organization in which users can organizes notes into different folders (i.e., Math, Social Studies, Writer’s Workshop) to keep all of their notes in one convenient location. Cost: $9.99</w:t>
       </w:r>
     </w:p>
     <w:p>
@@ -8085,23 +7127,13 @@
           <w:color w:val="000000" w:themeColor="text1"/>
         </w:rPr>
       </w:pPr>
-      <w:proofErr w:type="spellStart"/>
-      <w:r>
-        <w:rPr>
-          <w:rFonts w:ascii="Cambria" w:eastAsia="Calibri" w:hAnsi="Cambria" w:cs="Times New Roman"/>
-          <w:color w:val="000000" w:themeColor="text1"/>
-          <w:u w:val="single"/>
-        </w:rPr>
-        <w:t>SnapType</w:t>
-      </w:r>
-      <w:proofErr w:type="spellEnd"/>
-      <w:r>
-        <w:rPr>
-          <w:rFonts w:ascii="Cambria" w:eastAsia="Calibri" w:hAnsi="Cambria" w:cs="Times New Roman"/>
-          <w:color w:val="000000" w:themeColor="text1"/>
-          <w:u w:val="single"/>
-        </w:rPr>
-        <w:t xml:space="preserve"> Pro</w:t>
+      <w:r>
+        <w:rPr>
+          <w:rFonts w:ascii="Cambria" w:eastAsia="Calibri" w:hAnsi="Cambria" w:cs="Times New Roman"/>
+          <w:color w:val="000000" w:themeColor="text1"/>
+          <w:u w:val="single"/>
+        </w:rPr>
+        <w:t>SnapType Pro</w:t>
       </w:r>
       <w:r>
         <w:rPr>
@@ -8147,39 +7179,7 @@
           <w:rFonts w:ascii="Cambria" w:eastAsia="Calibri" w:hAnsi="Cambria" w:cs="Times New Roman"/>
           <w:color w:val="000000" w:themeColor="text1"/>
         </w:rPr>
-        <w:t xml:space="preserve">is a professional-grade dictation software that captures what a user says and creates text within its own platform. In addition to recording speech, the tool also utilizes voice commands to edit text (i.e., “Undo” or “Select first sentence”) and change formatting (i.e., bold, capitalization, punctuation). The app is equipped with an on-screen keyboard and dictionary. Once a document is finished, it can be shared as a Word Document, PDF, or in the body of an email. Dictation apps are particularly useful for students who struggle with the multi-step process of writing (thought production, organization, physically writing the words) and lose their thoughts before they </w:t>
-      </w:r>
-      <w:proofErr w:type="gramStart"/>
-      <w:r>
-        <w:rPr>
-          <w:rFonts w:ascii="Cambria" w:eastAsia="Calibri" w:hAnsi="Cambria" w:cs="Times New Roman"/>
-          <w:color w:val="000000" w:themeColor="text1"/>
-        </w:rPr>
-        <w:t>are able to</w:t>
-      </w:r>
-      <w:proofErr w:type="gramEnd"/>
-      <w:r>
-        <w:rPr>
-          <w:rFonts w:ascii="Cambria" w:eastAsia="Calibri" w:hAnsi="Cambria" w:cs="Times New Roman"/>
-          <w:color w:val="000000" w:themeColor="text1"/>
-        </w:rPr>
-        <w:t xml:space="preserve"> write them down. Price: </w:t>
-      </w:r>
-      <w:proofErr w:type="gramStart"/>
-      <w:r>
-        <w:rPr>
-          <w:rFonts w:ascii="Cambria" w:eastAsia="Calibri" w:hAnsi="Cambria" w:cs="Times New Roman"/>
-          <w:color w:val="000000" w:themeColor="text1"/>
-        </w:rPr>
-        <w:t>1 week</w:t>
-      </w:r>
-      <w:proofErr w:type="gramEnd"/>
-      <w:r>
-        <w:rPr>
-          <w:rFonts w:ascii="Cambria" w:eastAsia="Calibri" w:hAnsi="Cambria" w:cs="Times New Roman"/>
-          <w:color w:val="000000" w:themeColor="text1"/>
-        </w:rPr>
-        <w:t xml:space="preserve"> free trial then $15/month</w:t>
+        <w:t>is a professional-grade dictation software that captures what a user says and creates text within its own platform. In addition to recording speech, the tool also utilizes voice commands to edit text (i.e., “Undo” or “Select first sentence”) and change formatting (i.e., bold, capitalization, punctuation). The app is equipped with an on-screen keyboard and dictionary. Once a document is finished, it can be shared as a Word Document, PDF, or in the body of an email. Dictation apps are particularly useful for students who struggle with the multi-step process of writing (thought production, organization, physically writing the words) and lose their thoughts before they are able to write them down. Price: 1 week free trial then $15/month</w:t>
       </w:r>
     </w:p>
     <w:p>
@@ -8196,8 +7196,6 @@
           <w:color w:val="000000" w:themeColor="text1"/>
         </w:rPr>
       </w:pPr>
-      <w:proofErr w:type="spellStart"/>
-      <w:proofErr w:type="gramStart"/>
       <w:r>
         <w:rPr>
           <w:rFonts w:ascii="Cambria" w:eastAsia="Calibri" w:hAnsi="Cambria" w:cs="Times New Roman"/>
@@ -8206,8 +7204,6 @@
         </w:rPr>
         <w:t>Co:Writer</w:t>
       </w:r>
-      <w:proofErr w:type="spellEnd"/>
-      <w:proofErr w:type="gramEnd"/>
       <w:r>
         <w:rPr>
           <w:rFonts w:ascii="Cambria" w:eastAsia="Calibri" w:hAnsi="Cambria" w:cs="Times New Roman"/>
@@ -8221,25 +7217,7 @@
           <w:color w:val="000000" w:themeColor="text1"/>
         </w:rPr>
         <w:lastRenderedPageBreak/>
-        <w:t xml:space="preserve">while writing. As users type, </w:t>
-      </w:r>
-      <w:proofErr w:type="spellStart"/>
-      <w:proofErr w:type="gramStart"/>
-      <w:r>
-        <w:rPr>
-          <w:rFonts w:ascii="Cambria" w:eastAsia="Calibri" w:hAnsi="Cambria" w:cs="Times New Roman"/>
-          <w:color w:val="000000" w:themeColor="text1"/>
-        </w:rPr>
-        <w:t>Co:Writer</w:t>
-      </w:r>
-      <w:proofErr w:type="spellEnd"/>
-      <w:proofErr w:type="gramEnd"/>
-      <w:r>
-        <w:rPr>
-          <w:rFonts w:ascii="Cambria" w:eastAsia="Calibri" w:hAnsi="Cambria" w:cs="Times New Roman"/>
-          <w:color w:val="000000" w:themeColor="text1"/>
-        </w:rPr>
-        <w:t xml:space="preserve"> offers words or phrases they are likely attempting to write, even if grammar and spelling are off. The user then can select the word or phrase they want from the drop-down list and continue writing without losing time and frustration to attempting to spell out challenging words. Cost: $4.99/month</w:t>
+        <w:t>while writing. As users type, Co:Writer offers words or phrases they are likely attempting to write, even if grammar and spelling are off. The user then can select the word or phrase they want from the drop-down list and continue writing without losing time and frustration to attempting to spell out challenging words. Cost: $4.99/month</w:t>
       </w:r>
     </w:p>
     <w:p>
@@ -8374,7 +7352,6 @@
           <w:color w:val="000000" w:themeColor="text1"/>
         </w:rPr>
       </w:pPr>
-      <w:proofErr w:type="spellStart"/>
       <w:r>
         <w:rPr>
           <w:rFonts w:ascii="Cambria" w:eastAsia="Calibri" w:hAnsi="Cambria" w:cs="Times New Roman"/>
@@ -8385,7 +7362,6 @@
         </w:rPr>
         <w:t>MotivAider</w:t>
       </w:r>
-      <w:proofErr w:type="spellEnd"/>
       <w:r>
         <w:rPr>
           <w:rFonts w:ascii="Cambria" w:eastAsia="Calibri" w:hAnsi="Cambria" w:cs="Times New Roman"/>
@@ -8400,23 +7376,7 @@
           <w:rFonts w:ascii="Cambria" w:eastAsia="Calibri" w:hAnsi="Cambria" w:cs="Times New Roman"/>
           <w:color w:val="000000" w:themeColor="text1"/>
         </w:rPr>
-        <w:t xml:space="preserve"> this self-improvement device periodically vibrates to remind the user about a habit he or she is trying to change. In the case of attention deficits, it </w:t>
-      </w:r>
-      <w:proofErr w:type="gramStart"/>
-      <w:r>
-        <w:rPr>
-          <w:rFonts w:ascii="Cambria" w:eastAsia="Calibri" w:hAnsi="Cambria" w:cs="Times New Roman"/>
-          <w:color w:val="000000" w:themeColor="text1"/>
-        </w:rPr>
-        <w:t>vibrates</w:t>
-      </w:r>
-      <w:proofErr w:type="gramEnd"/>
-      <w:r>
-        <w:rPr>
-          <w:rFonts w:ascii="Cambria" w:eastAsia="Calibri" w:hAnsi="Cambria" w:cs="Times New Roman"/>
-          <w:color w:val="000000" w:themeColor="text1"/>
-        </w:rPr>
-        <w:t xml:space="preserve"> and users can ask themselves whether they are paying attention, thus, serving as a reminder to stay focused. Available at </w:t>
+        <w:t xml:space="preserve"> this self-improvement device periodically vibrates to remind the user about a habit he or she is trying to change. In the case of attention deficits, it vibrates and users can ask themselves whether they are paying attention, thus, serving as a reminder to stay focused. Available at </w:t>
       </w:r>
       <w:hyperlink r:id="rId22">
         <w:r>
@@ -8450,27 +7410,15 @@
           <w:color w:val="000000" w:themeColor="text1"/>
         </w:rPr>
       </w:pPr>
-      <w:proofErr w:type="spellStart"/>
-      <w:r>
-        <w:rPr>
-          <w:rFonts w:ascii="Cambria" w:eastAsia="Calibri" w:hAnsi="Cambria" w:cs="Times New Roman"/>
-          <w:i/>
-          <w:iCs/>
-          <w:color w:val="000000" w:themeColor="text1"/>
-          <w:u w:val="single"/>
-        </w:rPr>
-        <w:t>Randominder</w:t>
-      </w:r>
-      <w:proofErr w:type="spellEnd"/>
-      <w:r>
-        <w:rPr>
-          <w:rFonts w:ascii="Cambria" w:eastAsia="Calibri" w:hAnsi="Cambria" w:cs="Times New Roman"/>
-          <w:i/>
-          <w:iCs/>
-          <w:color w:val="000000" w:themeColor="text1"/>
-          <w:u w:val="single"/>
-        </w:rPr>
-        <w:t>:</w:t>
+      <w:r>
+        <w:rPr>
+          <w:rFonts w:ascii="Cambria" w:eastAsia="Calibri" w:hAnsi="Cambria" w:cs="Times New Roman"/>
+          <w:i/>
+          <w:iCs/>
+          <w:color w:val="000000" w:themeColor="text1"/>
+          <w:u w:val="single"/>
+        </w:rPr>
+        <w:t>Randominder:</w:t>
       </w:r>
       <w:r>
         <w:rPr>
@@ -8562,7 +7510,6 @@
           <w:color w:val="000000" w:themeColor="text1"/>
         </w:rPr>
       </w:pPr>
-      <w:proofErr w:type="spellStart"/>
       <w:r>
         <w:rPr>
           <w:rFonts w:ascii="Cambria" w:eastAsia="Calibri" w:hAnsi="Cambria" w:cs="Times New Roman"/>
@@ -8573,7 +7520,6 @@
         </w:rPr>
         <w:t>WatchMinder</w:t>
       </w:r>
-      <w:proofErr w:type="spellEnd"/>
       <w:r>
         <w:rPr>
           <w:rFonts w:ascii="Cambria" w:eastAsia="Calibri" w:hAnsi="Cambria" w:cs="Times New Roman"/>
@@ -8664,7 +7610,6 @@
         </w:rPr>
         <w:t xml:space="preserve">This is a task manager app. Available at </w:t>
       </w:r>
-      <w:proofErr w:type="gramStart"/>
       <w:r>
         <w:rPr>
           <w:rFonts w:ascii="Cambria" w:eastAsia="Calibri" w:hAnsi="Cambria" w:cs="Times New Roman"/>
@@ -8673,7 +7618,6 @@
         </w:rPr>
         <w:t>www.3030.binaryhammer.com</w:t>
       </w:r>
-      <w:proofErr w:type="gramEnd"/>
     </w:p>
     <w:p>
       <w:pPr>
@@ -8704,23 +7648,7 @@
           <w:rFonts w:ascii="Cambria" w:eastAsia="Calibri" w:hAnsi="Cambria" w:cs="Times New Roman"/>
           <w:color w:val="000000" w:themeColor="text1"/>
         </w:rPr>
-        <w:t xml:space="preserve"> This app helps in planning and prioritizing personal </w:t>
-      </w:r>
-      <w:proofErr w:type="gramStart"/>
-      <w:r>
-        <w:rPr>
-          <w:rFonts w:ascii="Cambria" w:eastAsia="Calibri" w:hAnsi="Cambria" w:cs="Times New Roman"/>
-          <w:color w:val="000000" w:themeColor="text1"/>
-        </w:rPr>
-        <w:t>tasks, and</w:t>
-      </w:r>
-      <w:proofErr w:type="gramEnd"/>
-      <w:r>
-        <w:rPr>
-          <w:rFonts w:ascii="Cambria" w:eastAsia="Calibri" w:hAnsi="Cambria" w:cs="Times New Roman"/>
-          <w:color w:val="000000" w:themeColor="text1"/>
-        </w:rPr>
-        <w:t xml:space="preserve"> includes built in reminders. Available at </w:t>
+        <w:t xml:space="preserve"> This app helps in planning and prioritizing personal tasks, and includes built in reminders. Available at </w:t>
       </w:r>
       <w:r>
         <w:rPr>
@@ -8805,39 +7733,7 @@
           <w:color w:val="000000" w:themeColor="text1"/>
         </w:rPr>
         <w:lastRenderedPageBreak/>
-        <w:t xml:space="preserve">how to approach new information </w:t>
-      </w:r>
-      <w:proofErr w:type="spellStart"/>
-      <w:r>
-        <w:rPr>
-          <w:rFonts w:ascii="Cambria" w:eastAsia="Cambria" w:hAnsi="Cambria" w:cs="Cambria"/>
-          <w:color w:val="000000" w:themeColor="text1"/>
-        </w:rPr>
-        <w:t>as sets</w:t>
-      </w:r>
-      <w:proofErr w:type="spellEnd"/>
-      <w:r>
-        <w:rPr>
-          <w:rFonts w:ascii="Cambria" w:eastAsia="Cambria" w:hAnsi="Cambria" w:cs="Cambria"/>
-          <w:color w:val="000000" w:themeColor="text1"/>
-        </w:rPr>
-        <w:t xml:space="preserve"> or groups of details, rather than as a single series, </w:t>
-      </w:r>
-      <w:proofErr w:type="gramStart"/>
-      <w:r>
-        <w:rPr>
-          <w:rFonts w:ascii="Cambria" w:eastAsia="Cambria" w:hAnsi="Cambria" w:cs="Cambria"/>
-          <w:color w:val="000000" w:themeColor="text1"/>
-        </w:rPr>
-        <w:t>in order to</w:t>
-      </w:r>
-      <w:proofErr w:type="gramEnd"/>
-      <w:r>
-        <w:rPr>
-          <w:rFonts w:ascii="Cambria" w:eastAsia="Cambria" w:hAnsi="Cambria" w:cs="Cambria"/>
-          <w:color w:val="000000" w:themeColor="text1"/>
-        </w:rPr>
-        <w:t xml:space="preserve"> facilitate chunking and retention of material.</w:t>
+        <w:t>how to approach new information as sets or groups of details, rather than as a single series, in order to facilitate chunking and retention of material.</w:t>
       </w:r>
     </w:p>
     <w:p>
@@ -8860,23 +7756,7 @@
           <w:rFonts w:ascii="Cambria" w:eastAsia="Cambria" w:hAnsi="Cambria" w:cs="Cambria"/>
           <w:color w:val="000000" w:themeColor="text1"/>
         </w:rPr>
-        <w:t xml:space="preserve">Children should be offered hands-on, experiential learning </w:t>
-      </w:r>
-      <w:proofErr w:type="gramStart"/>
-      <w:r>
-        <w:rPr>
-          <w:rFonts w:ascii="Cambria" w:eastAsia="Cambria" w:hAnsi="Cambria" w:cs="Cambria"/>
-          <w:color w:val="000000" w:themeColor="text1"/>
-        </w:rPr>
-        <w:t>opportunities, since</w:t>
-      </w:r>
-      <w:proofErr w:type="gramEnd"/>
-      <w:r>
-        <w:rPr>
-          <w:rFonts w:ascii="Cambria" w:eastAsia="Cambria" w:hAnsi="Cambria" w:cs="Cambria"/>
-          <w:color w:val="000000" w:themeColor="text1"/>
-        </w:rPr>
-        <w:t xml:space="preserve"> traditional didactic teaching approaches can strain their capacity for attention.</w:t>
+        <w:t>Children should be offered hands-on, experiential learning opportunities, since traditional didactic teaching approaches can strain their capacity for attention.</w:t>
       </w:r>
     </w:p>
     <w:p>
@@ -8899,23 +7779,7 @@
           <w:rFonts w:ascii="Cambria" w:eastAsia="Cambria" w:hAnsi="Cambria" w:cs="Cambria"/>
           <w:color w:val="000000" w:themeColor="text1"/>
         </w:rPr>
-        <w:t xml:space="preserve">Changing tasks more frequently can alleviate some of the drain on attention. Provide </w:t>
-      </w:r>
-      <w:proofErr w:type="gramStart"/>
-      <w:r>
-        <w:rPr>
-          <w:rFonts w:ascii="Cambria" w:eastAsia="Cambria" w:hAnsi="Cambria" w:cs="Cambria"/>
-          <w:color w:val="000000" w:themeColor="text1"/>
-        </w:rPr>
-        <w:t>choices</w:t>
-      </w:r>
-      <w:proofErr w:type="gramEnd"/>
-      <w:r>
-        <w:rPr>
-          <w:rFonts w:ascii="Cambria" w:eastAsia="Cambria" w:hAnsi="Cambria" w:cs="Cambria"/>
-          <w:color w:val="000000" w:themeColor="text1"/>
-        </w:rPr>
-        <w:t xml:space="preserve"> when possible, at teacher discretion (i.e., completing reading before math).</w:t>
+        <w:t>Changing tasks more frequently can alleviate some of the drain on attention. Provide choices when possible, at teacher discretion (i.e., completing reading before math).</w:t>
       </w:r>
     </w:p>
     <w:p>
@@ -9055,55 +7919,7 @@
           <w:rFonts w:ascii="Cambria" w:eastAsia="Cambria" w:hAnsi="Cambria" w:cs="Cambria"/>
           <w:color w:val="000000" w:themeColor="text1"/>
         </w:rPr>
-        <w:t xml:space="preserve"> It may be helpful to build in editing or reviewing as an integral part of every task </w:t>
-      </w:r>
-      <w:proofErr w:type="gramStart"/>
-      <w:r>
-        <w:rPr>
-          <w:rFonts w:ascii="Cambria" w:eastAsia="Cambria" w:hAnsi="Cambria" w:cs="Cambria"/>
-          <w:color w:val="000000" w:themeColor="text1"/>
-        </w:rPr>
-        <w:t>in order to</w:t>
-      </w:r>
-      <w:proofErr w:type="gramEnd"/>
-      <w:r>
-        <w:rPr>
-          <w:rFonts w:ascii="Cambria" w:eastAsia="Cambria" w:hAnsi="Cambria" w:cs="Cambria"/>
-          <w:color w:val="000000" w:themeColor="text1"/>
-        </w:rPr>
-        <w:t xml:space="preserve"> increase error recognition and correction. Setting goals for accuracy rather than speed can help increase attention to errors. Reward the child for accuracy to support continued focus on monitoring {{PRONOUN_2}} work. You can also ask {{PRONOUN_1}} to predict how well {{PRONOUN_0}} will do on a particular task, then compare {{PRONOUN_2}} prediction with the actual outcome </w:t>
-      </w:r>
-      <w:proofErr w:type="gramStart"/>
-      <w:r>
-        <w:rPr>
-          <w:rFonts w:ascii="Cambria" w:eastAsia="Cambria" w:hAnsi="Cambria" w:cs="Cambria"/>
-          <w:color w:val="000000" w:themeColor="text1"/>
-        </w:rPr>
-        <w:t>in order to</w:t>
-      </w:r>
-      <w:proofErr w:type="gramEnd"/>
-      <w:r>
-        <w:rPr>
-          <w:rFonts w:ascii="Cambria" w:eastAsia="Cambria" w:hAnsi="Cambria" w:cs="Cambria"/>
-          <w:color w:val="000000" w:themeColor="text1"/>
-        </w:rPr>
-        <w:t xml:space="preserve"> increase {{PRONOUN_2}} awareness of {{PRONOUN_2}} strengths and weaknesses. Encourage the child to chart {{PRONOUN_2}} performance and/or behavior </w:t>
-      </w:r>
-      <w:proofErr w:type="gramStart"/>
-      <w:r>
-        <w:rPr>
-          <w:rFonts w:ascii="Cambria" w:eastAsia="Cambria" w:hAnsi="Cambria" w:cs="Cambria"/>
-          <w:color w:val="000000" w:themeColor="text1"/>
-        </w:rPr>
-        <w:t>in order to</w:t>
-      </w:r>
-      <w:proofErr w:type="gramEnd"/>
-      <w:r>
-        <w:rPr>
-          <w:rFonts w:ascii="Cambria" w:eastAsia="Cambria" w:hAnsi="Cambria" w:cs="Cambria"/>
-          <w:color w:val="000000" w:themeColor="text1"/>
-        </w:rPr>
-        <w:t xml:space="preserve"> provide a tangible record of activity for ongoing monitoring.</w:t>
+        <w:t xml:space="preserve"> It may be helpful to build in editing or reviewing as an integral part of every task in order to increase error recognition and correction. Setting goals for accuracy rather than speed can help increase attention to errors. Reward the child for accuracy to support continued focus on monitoring {{PRONOUN_2}} work. You can also ask {{PRONOUN_1}} to predict how well {{PRONOUN_0}} will do on a particular task, then compare {{PRONOUN_2}} prediction with the actual outcome in order to increase {{PRONOUN_2}} awareness of {{PRONOUN_2}} strengths and weaknesses. Encourage the child to chart {{PRONOUN_2}} performance and/or behavior in order to provide a tangible record of activity for ongoing monitoring.</w:t>
       </w:r>
     </w:p>
     <w:p>
@@ -9181,23 +7997,7 @@
           <w:rFonts w:ascii="Cambria" w:eastAsia="Cambria" w:hAnsi="Cambria" w:cs="Cambria"/>
           <w:color w:val="000000" w:themeColor="text1"/>
         </w:rPr>
-        <w:t xml:space="preserve"> A student with inhibitory control difficulties often requires additional structure in {{PRONOUN_2}} environment at the outset </w:t>
-      </w:r>
-      <w:proofErr w:type="gramStart"/>
-      <w:r>
-        <w:rPr>
-          <w:rFonts w:ascii="Cambria" w:eastAsia="Cambria" w:hAnsi="Cambria" w:cs="Cambria"/>
-          <w:color w:val="000000" w:themeColor="text1"/>
-        </w:rPr>
-        <w:t>in order to</w:t>
-      </w:r>
-      <w:proofErr w:type="gramEnd"/>
-      <w:r>
-        <w:rPr>
-          <w:rFonts w:ascii="Cambria" w:eastAsia="Cambria" w:hAnsi="Cambria" w:cs="Cambria"/>
-          <w:color w:val="000000" w:themeColor="text1"/>
-        </w:rPr>
-        <w:t xml:space="preserve"> maintain more appropriately controlled behavior. Children might need a more explicit, extensive, and/or clear set of rules and expectations, and might need these reviewed with {{PRONOUN_1}} regularly. Response delay techniques can also be helpful for disinhibition. Children might be taught strategies such as counting to 5 before responding verbally or physically. Several “stop and think” methods are available that teach students to inhibit their initial response, consider the potential consequences of their behaviors, and further develop an approach to a situation.  </w:t>
+        <w:t xml:space="preserve"> A student with inhibitory control difficulties often requires additional structure in {{PRONOUN_2}} environment at the outset in order to maintain more appropriately controlled behavior. Children might need a more explicit, extensive, and/or clear set of rules and expectations, and might need these reviewed with {{PRONOUN_1}} regularly. Response delay techniques can also be helpful for disinhibition. Children might be taught strategies such as counting to 5 before responding verbally or physically. Several “stop and think” methods are available that teach students to inhibit their initial response, consider the potential consequences of their behaviors, and further develop an approach to a situation.  </w:t>
       </w:r>
     </w:p>
     <w:p>
@@ -9229,23 +8029,7 @@
           <w:rFonts w:ascii="Cambria" w:eastAsia="Cambria" w:hAnsi="Cambria" w:cs="Cambria"/>
           <w:color w:val="000000" w:themeColor="text1"/>
         </w:rPr>
-        <w:t xml:space="preserve"> Children may benefit from learning to use an organizational system or daily planner. Some students can benefit from having a checklist of needed materials to review </w:t>
-      </w:r>
-      <w:proofErr w:type="gramStart"/>
-      <w:r>
-        <w:rPr>
-          <w:rFonts w:ascii="Cambria" w:eastAsia="Cambria" w:hAnsi="Cambria" w:cs="Cambria"/>
-          <w:color w:val="000000" w:themeColor="text1"/>
-        </w:rPr>
-        <w:t>on a daily basis</w:t>
-      </w:r>
-      <w:proofErr w:type="gramEnd"/>
-      <w:r>
-        <w:rPr>
-          <w:rFonts w:ascii="Cambria" w:eastAsia="Cambria" w:hAnsi="Cambria" w:cs="Cambria"/>
-          <w:color w:val="000000" w:themeColor="text1"/>
-        </w:rPr>
-        <w:t xml:space="preserve"> before leaving home for school, and/or at the end of the school day. Having an extra set of books at home can be a simple yet effective means of ensuring that {{PRONOUN_0}} has the required materials for completing {{PRONOUN_2}} assignments.</w:t>
+        <w:t xml:space="preserve"> Children may benefit from learning to use an organizational system or daily planner. Some students can benefit from having a checklist of needed materials to review on a daily basis before leaving home for school, and/or at the end of the school day. Having an extra set of books at home can be a simple yet effective means of ensuring that {{PRONOUN_0}} has the required materials for completing {{PRONOUN_2}} assignments.</w:t>
       </w:r>
     </w:p>
     <w:p>
@@ -9309,23 +8093,7 @@
           <w:rFonts w:ascii="Cambria" w:eastAsia="Cambria" w:hAnsi="Cambria" w:cs="Cambria"/>
           <w:color w:val="000000" w:themeColor="text1"/>
         </w:rPr>
-        <w:t xml:space="preserve">Use visual organizers, such as pictures, schedules, planners, and calendar boards. This will let {{PRONOUN_1}} know the order of activities for the </w:t>
-      </w:r>
-      <w:proofErr w:type="gramStart"/>
-      <w:r>
-        <w:rPr>
-          <w:rFonts w:ascii="Cambria" w:eastAsia="Cambria" w:hAnsi="Cambria" w:cs="Cambria"/>
-          <w:color w:val="000000" w:themeColor="text1"/>
-        </w:rPr>
-        <w:t>day, and</w:t>
-      </w:r>
-      <w:proofErr w:type="gramEnd"/>
-      <w:r>
-        <w:rPr>
-          <w:rFonts w:ascii="Cambria" w:eastAsia="Cambria" w:hAnsi="Cambria" w:cs="Cambria"/>
-          <w:color w:val="000000" w:themeColor="text1"/>
-        </w:rPr>
-        <w:t xml:space="preserve"> can alert {{PRONOUN_1}} to variations in the usual sequence before they occur. </w:t>
+        <w:t xml:space="preserve">Use visual organizers, such as pictures, schedules, planners, and calendar boards. This will let {{PRONOUN_1}} know the order of activities for the day, and can alert {{PRONOUN_1}} to variations in the usual sequence before they occur. </w:t>
       </w:r>
     </w:p>
     <w:p>
@@ -9389,23 +8157,7 @@
           <w:rFonts w:ascii="Cambria" w:eastAsia="Cambria" w:hAnsi="Cambria" w:cs="Cambria"/>
           <w:color w:val="000000" w:themeColor="text1"/>
         </w:rPr>
-        <w:t xml:space="preserve">: Teachers can alert children that one activity is about to </w:t>
-      </w:r>
-      <w:proofErr w:type="gramStart"/>
-      <w:r>
-        <w:rPr>
-          <w:rFonts w:ascii="Cambria" w:eastAsia="Cambria" w:hAnsi="Cambria" w:cs="Cambria"/>
-          <w:color w:val="000000" w:themeColor="text1"/>
-        </w:rPr>
-        <w:t>end</w:t>
-      </w:r>
-      <w:proofErr w:type="gramEnd"/>
-      <w:r>
-        <w:rPr>
-          <w:rFonts w:ascii="Cambria" w:eastAsia="Cambria" w:hAnsi="Cambria" w:cs="Cambria"/>
-          <w:color w:val="000000" w:themeColor="text1"/>
-        </w:rPr>
-        <w:t xml:space="preserve"> and another will begin. Allowing a few minutes of “down time” or leisure activity between the end of one activity and the beginning of the next can facilitate transitions, when possible. </w:t>
+        <w:t xml:space="preserve">: Teachers can alert children that one activity is about to end and another will begin. Allowing a few minutes of “down time” or leisure activity between the end of one activity and the beginning of the next can facilitate transitions, when possible. </w:t>
       </w:r>
     </w:p>
     <w:p>
@@ -9493,17 +8245,8 @@
           <w:rFonts w:ascii="Cambria" w:eastAsia="Times New Roman" w:hAnsi="Cambria" w:cs="Times New Roman"/>
           <w:color w:val="000000" w:themeColor="text1"/>
         </w:rPr>
-        <w:t xml:space="preserve">Children who have difficulty regulating their behavior and/or emotions often benefit from the following communication techniques and </w:t>
-      </w:r>
-      <w:proofErr w:type="gramStart"/>
-      <w:r>
-        <w:rPr>
-          <w:rFonts w:ascii="Cambria" w:eastAsia="Times New Roman" w:hAnsi="Cambria" w:cs="Times New Roman"/>
-          <w:color w:val="000000" w:themeColor="text1"/>
-        </w:rPr>
-        <w:t>strategies;</w:t>
-      </w:r>
-      <w:proofErr w:type="gramEnd"/>
+        <w:t>Children who have difficulty regulating their behavior and/or emotions often benefit from the following communication techniques and strategies;</w:t>
+      </w:r>
     </w:p>
     <w:p>
       <w:pPr>
@@ -9534,23 +8277,7 @@
           <w:rFonts w:ascii="Cambria" w:eastAsia="Calibri" w:hAnsi="Cambria" w:cs="Times New Roman"/>
           <w:color w:val="000000" w:themeColor="text1"/>
         </w:rPr>
-        <w:t xml:space="preserve"> Set up a school-home cooperative incentive program </w:t>
-      </w:r>
-      <w:proofErr w:type="gramStart"/>
-      <w:r>
-        <w:rPr>
-          <w:rFonts w:ascii="Cambria" w:eastAsia="Calibri" w:hAnsi="Cambria" w:cs="Times New Roman"/>
-          <w:color w:val="000000" w:themeColor="text1"/>
-        </w:rPr>
-        <w:t>in order to</w:t>
-      </w:r>
-      <w:proofErr w:type="gramEnd"/>
-      <w:r>
-        <w:rPr>
-          <w:rFonts w:ascii="Cambria" w:eastAsia="Calibri" w:hAnsi="Cambria" w:cs="Times New Roman"/>
-          <w:color w:val="000000" w:themeColor="text1"/>
-        </w:rPr>
-        <w:t xml:space="preserve"> increase motivation and effort. In this system, the child is awarded points at school for demonstrating specific behavior; a note, point paper or behavior chart is sent home daily; and rewards or mild negative consequences are provided at home.  Regular communication between the teacher and parents is critical. </w:t>
+        <w:t xml:space="preserve"> Set up a school-home cooperative incentive program in order to increase motivation and effort. In this system, the child is awarded points at school for demonstrating specific behavior; a note, point paper or behavior chart is sent home daily; and rewards or mild negative consequences are provided at home.  Regular communication between the teacher and parents is critical. </w:t>
       </w:r>
     </w:p>
     <w:p>
@@ -9908,21 +8635,12 @@
         </w:rPr>
         <w:t>Make all praise specific and legitimate. Clearly state the behavior to be reinforced and only praise behaviors that matter (e.g., “</w:t>
       </w:r>
-      <w:proofErr w:type="gramStart"/>
-      <w:r>
-        <w:rPr>
-          <w:rFonts w:ascii="Cambria" w:eastAsia="Calibri" w:hAnsi="Cambria" w:cs="Times New Roman"/>
-          <w:color w:val="000000" w:themeColor="text1"/>
-        </w:rPr>
-        <w:t>You</w:t>
-      </w:r>
-      <w:proofErr w:type="gramEnd"/>
-      <w:r>
-        <w:rPr>
-          <w:rFonts w:ascii="Cambria" w:eastAsia="Calibri" w:hAnsi="Cambria" w:cs="Times New Roman"/>
-          <w:color w:val="000000" w:themeColor="text1"/>
-        </w:rPr>
-        <w:t xml:space="preserve"> told me that you were feeling frustrated, you explained why, and you stayed calm. That was very mature behavior.  Good job staying calm and explaining why you were frustrated</w:t>
+      <w:r>
+        <w:rPr>
+          <w:rFonts w:ascii="Cambria" w:eastAsia="Calibri" w:hAnsi="Cambria" w:cs="Times New Roman"/>
+          <w:color w:val="000000" w:themeColor="text1"/>
+        </w:rPr>
+        <w:t>You told me that you were feeling frustrated, you explained why, and you stayed calm. That was very mature behavior.  Good job staying calm and explaining why you were frustrated</w:t>
       </w:r>
       <w:r>
         <w:rPr>
@@ -9945,25 +8663,7 @@
           <w:color w:val="000000" w:themeColor="text1"/>
           <w:shd w:val="clear" w:color="auto" w:fill="FFFFFF"/>
         </w:rPr>
-        <w:t xml:space="preserve">This technique will help make {{PRONOUN_1}} aware of the behavior and encourage {{PRONOUN_1}} to continue it and repeat it </w:t>
-      </w:r>
-      <w:proofErr w:type="gramStart"/>
-      <w:r>
-        <w:rPr>
-          <w:rFonts w:ascii="Cambria" w:eastAsia="Calibri" w:hAnsi="Cambria" w:cs="Times New Roman"/>
-          <w:color w:val="000000" w:themeColor="text1"/>
-          <w:shd w:val="clear" w:color="auto" w:fill="FFFFFF"/>
-        </w:rPr>
-        <w:t>at a later time</w:t>
-      </w:r>
-      <w:proofErr w:type="gramEnd"/>
-      <w:r>
-        <w:rPr>
-          <w:rFonts w:ascii="Cambria" w:eastAsia="Calibri" w:hAnsi="Cambria" w:cs="Times New Roman"/>
-          <w:color w:val="000000" w:themeColor="text1"/>
-          <w:shd w:val="clear" w:color="auto" w:fill="FFFFFF"/>
-        </w:rPr>
-        <w:t>.  Establish a program of rewarding behaviors that are incompatible with the problem behavior. For example, if {{PREFERRED_NAME}} tends to act out when frustrated by an assignment, set up a program in which {{PRONOUN_0}} is rewarded each time {{PRONOUN_0}} maintains control and asks for help.</w:t>
+        <w:t>This technique will help make {{PRONOUN_1}} aware of the behavior and encourage {{PRONOUN_1}} to continue it and repeat it at a later time.  Establish a program of rewarding behaviors that are incompatible with the problem behavior. For example, if {{PREFERRED_NAME}} tends to act out when frustrated by an assignment, set up a program in which {{PRONOUN_0}} is rewarded each time {{PRONOUN_0}} maintains control and asks for help.</w:t>
       </w:r>
     </w:p>
     <w:p>
@@ -10201,17 +8901,8 @@
           <w:rFonts w:ascii="Cambria" w:eastAsia="Cambria" w:hAnsi="Cambria" w:cs="Cambria"/>
           <w:color w:val="000000" w:themeColor="text1"/>
         </w:rPr>
-        <w:t xml:space="preserve">Squeeze a ball.                                              h.  Use a decision-making </w:t>
-      </w:r>
-      <w:proofErr w:type="gramStart"/>
-      <w:r>
-        <w:rPr>
-          <w:rFonts w:ascii="Cambria" w:eastAsia="Cambria" w:hAnsi="Cambria" w:cs="Cambria"/>
-          <w:color w:val="000000" w:themeColor="text1"/>
-        </w:rPr>
-        <w:t>model</w:t>
-      </w:r>
-      <w:proofErr w:type="gramEnd"/>
+        <w:t>Squeeze a ball.                                              h.  Use a decision-making model</w:t>
+      </w:r>
     </w:p>
     <w:p>
       <w:pPr>
@@ -10367,23 +9058,7 @@
           <w:rFonts w:ascii="Cambria" w:eastAsia="Cambria" w:hAnsi="Cambria" w:cs="Cambria"/>
           <w:color w:val="000000" w:themeColor="text1"/>
         </w:rPr>
-        <w:t xml:space="preserve">{{PREFERRED_NAME}} can take a warm bath or hot shower to help boost {{PRONOUN_2}} mood. Research shows that the sensation of warm water can trigger responses in the body and brain </w:t>
-      </w:r>
-      <w:proofErr w:type="gramStart"/>
-      <w:r>
-        <w:rPr>
-          <w:rFonts w:ascii="Cambria" w:eastAsia="Cambria" w:hAnsi="Cambria" w:cs="Cambria"/>
-          <w:color w:val="000000" w:themeColor="text1"/>
-        </w:rPr>
-        <w:t>similar to</w:t>
-      </w:r>
-      <w:proofErr w:type="gramEnd"/>
-      <w:r>
-        <w:rPr>
-          <w:rFonts w:ascii="Cambria" w:eastAsia="Cambria" w:hAnsi="Cambria" w:cs="Cambria"/>
-          <w:color w:val="000000" w:themeColor="text1"/>
-        </w:rPr>
-        <w:t xml:space="preserve"> those triggered by emotional warmth. </w:t>
+        <w:t xml:space="preserve">{{PREFERRED_NAME}} can take a warm bath or hot shower to help boost {{PRONOUN_2}} mood. Research shows that the sensation of warm water can trigger responses in the body and brain similar to those triggered by emotional warmth. </w:t>
       </w:r>
     </w:p>
     <w:p>
@@ -10521,23 +9196,7 @@
           <w:rFonts w:ascii="Cambria" w:eastAsia="Cambria" w:hAnsi="Cambria" w:cs="Cambria"/>
           <w:color w:val="000000" w:themeColor="text1"/>
         </w:rPr>
-        <w:t xml:space="preserve">Self-care is any activity that we do deliberately </w:t>
-      </w:r>
-      <w:proofErr w:type="gramStart"/>
-      <w:r>
-        <w:rPr>
-          <w:rFonts w:ascii="Cambria" w:eastAsia="Cambria" w:hAnsi="Cambria" w:cs="Cambria"/>
-          <w:color w:val="000000" w:themeColor="text1"/>
-        </w:rPr>
-        <w:t>in order to</w:t>
-      </w:r>
-      <w:proofErr w:type="gramEnd"/>
-      <w:r>
-        <w:rPr>
-          <w:rFonts w:ascii="Cambria" w:eastAsia="Cambria" w:hAnsi="Cambria" w:cs="Cambria"/>
-          <w:color w:val="000000" w:themeColor="text1"/>
-        </w:rPr>
-        <w:t xml:space="preserve"> take care of our mental, emotional, and physical health. Good self-care is important to improve moods and reduce anxiety.</w:t>
+        <w:t>Self-care is any activity that we do deliberately in order to take care of our mental, emotional, and physical health. Good self-care is important to improve moods and reduce anxiety.</w:t>
       </w:r>
     </w:p>
     <w:p>
@@ -10688,17 +9347,8 @@
           <w:color w:val="000000" w:themeColor="text1"/>
         </w:rPr>
         <w:lastRenderedPageBreak/>
-        <w:t xml:space="preserve">reinforces the body's sleep-wake cycle and helps promote better sleep at </w:t>
-      </w:r>
-      <w:proofErr w:type="gramStart"/>
-      <w:r>
-        <w:rPr>
-          <w:rFonts w:ascii="Cambria" w:eastAsia="Cambria" w:hAnsi="Cambria" w:cs="Cambria"/>
-          <w:color w:val="000000" w:themeColor="text1"/>
-        </w:rPr>
-        <w:t>night</w:t>
-      </w:r>
-      <w:proofErr w:type="gramEnd"/>
+        <w:t>reinforces the body's sleep-wake cycle and helps promote better sleep at night</w:t>
+      </w:r>
     </w:p>
     <w:p>
       <w:pPr>
@@ -10896,25 +9546,7 @@
           <w:color w:val="000000" w:themeColor="text1"/>
           <w:shd w:val="clear" w:color="auto" w:fill="FFFFFF"/>
         </w:rPr>
-        <w:t xml:space="preserve">Melatonin is a hormone produced by the pineal gland in the brain that helps regulate one’s internal circadian rhythm, which helps control day/night cycles and normal sleeping patterns. Research has shown that the use of melatonin supplements can help treat sleep disturbances in individuals with ADHD. </w:t>
-      </w:r>
-      <w:proofErr w:type="gramStart"/>
-      <w:r>
-        <w:rPr>
-          <w:rFonts w:ascii="Cambria" w:eastAsia="Cambria" w:hAnsi="Cambria" w:cs="Cambria"/>
-          <w:color w:val="000000" w:themeColor="text1"/>
-          <w:shd w:val="clear" w:color="auto" w:fill="FFFFFF"/>
-        </w:rPr>
-        <w:t>In particular, these</w:t>
-      </w:r>
-      <w:proofErr w:type="gramEnd"/>
-      <w:r>
-        <w:rPr>
-          <w:rFonts w:ascii="Cambria" w:eastAsia="Cambria" w:hAnsi="Cambria" w:cs="Cambria"/>
-          <w:color w:val="000000" w:themeColor="text1"/>
-          <w:shd w:val="clear" w:color="auto" w:fill="FFFFFF"/>
-        </w:rPr>
-        <w:t xml:space="preserve"> studies show that melatonin can reduce sleep onset latency, which describes the amount of time required for a person to go from full wakefulness to sleep.</w:t>
+        <w:t>Melatonin is a hormone produced by the pineal gland in the brain that helps regulate one’s internal circadian rhythm, which helps control day/night cycles and normal sleeping patterns. Research has shown that the use of melatonin supplements can help treat sleep disturbances in individuals with ADHD. In particular, these studies show that melatonin can reduce sleep onset latency, which describes the amount of time required for a person to go from full wakefulness to sleep.</w:t>
       </w:r>
     </w:p>
     <w:p>
@@ -11201,23 +9833,7 @@
           <w:rFonts w:ascii="Cambria" w:eastAsia="Calibri" w:hAnsi="Cambria" w:cs="Arial"/>
           <w:color w:val="000000" w:themeColor="text1"/>
         </w:rPr>
-        <w:t xml:space="preserve">Based on the book, The Whole-Brain Child, this workbook has a unique, interactive approach that allows readers not only to think more deeply about how the ideas fit their own parenting approach, but also develop specific and practical ways to implement the concepts — and bring them to life for adults and children alike. Tools for clinicians, parents, educators, </w:t>
-      </w:r>
-      <w:proofErr w:type="gramStart"/>
-      <w:r>
-        <w:rPr>
-          <w:rFonts w:ascii="Cambria" w:eastAsia="Calibri" w:hAnsi="Cambria" w:cs="Arial"/>
-          <w:color w:val="000000" w:themeColor="text1"/>
-        </w:rPr>
-        <w:t>grandparents</w:t>
-      </w:r>
-      <w:proofErr w:type="gramEnd"/>
-      <w:r>
-        <w:rPr>
-          <w:rFonts w:ascii="Cambria" w:eastAsia="Calibri" w:hAnsi="Cambria" w:cs="Arial"/>
-          <w:color w:val="000000" w:themeColor="text1"/>
-        </w:rPr>
-        <w:t xml:space="preserve"> and caregivers to guide calmer, happier children.</w:t>
+        <w:t>Based on the book, The Whole-Brain Child, this workbook has a unique, interactive approach that allows readers not only to think more deeply about how the ideas fit their own parenting approach, but also develop specific and practical ways to implement the concepts — and bring them to life for adults and children alike. Tools for clinicians, parents, educators, grandparents and caregivers to guide calmer, happier children.</w:t>
       </w:r>
     </w:p>
     <w:p>
@@ -11398,44 +10014,17 @@
           <w:rFonts w:ascii="Cambria" w:eastAsia="Cambria" w:hAnsi="Cambria" w:cs="Cambria"/>
           <w:color w:val="000000" w:themeColor="text1"/>
         </w:rPr>
-        <w:t xml:space="preserve">, by Peg Dawson, EdD, and Richard </w:t>
-      </w:r>
-      <w:proofErr w:type="spellStart"/>
+        <w:t xml:space="preserve">, by Peg Dawson, EdD, and Richard Guare, PhD. </w:t>
+      </w:r>
       <w:r>
         <w:rPr>
           <w:rFonts w:ascii="Cambria" w:eastAsia="Cambria" w:hAnsi="Cambria" w:cs="Cambria"/>
-          <w:color w:val="000000" w:themeColor="text1"/>
-        </w:rPr>
-        <w:t>Guare</w:t>
-      </w:r>
-      <w:proofErr w:type="spellEnd"/>
-      <w:r>
-        <w:rPr>
-          <w:rFonts w:ascii="Cambria" w:eastAsia="Cambria" w:hAnsi="Cambria" w:cs="Cambria"/>
-          <w:color w:val="000000" w:themeColor="text1"/>
-        </w:rPr>
-        <w:t xml:space="preserve">, PhD. </w:t>
-      </w:r>
-      <w:r>
-        <w:rPr>
-          <w:rFonts w:ascii="Cambria" w:eastAsia="Cambria" w:hAnsi="Cambria" w:cs="Cambria"/>
-          <w:i/>
-          <w:iCs/>
-          <w:color w:val="000000" w:themeColor="text1"/>
-        </w:rPr>
-        <w:t xml:space="preserve">Smart but </w:t>
-      </w:r>
-      <w:proofErr w:type="gramStart"/>
-      <w:r>
-        <w:rPr>
-          <w:rFonts w:ascii="Cambria" w:eastAsia="Cambria" w:hAnsi="Cambria" w:cs="Cambria"/>
-          <w:i/>
-          <w:iCs/>
-          <w:color w:val="000000" w:themeColor="text1"/>
-        </w:rPr>
-        <w:t>Scattered</w:t>
-      </w:r>
-      <w:proofErr w:type="gramEnd"/>
+          <w:i/>
+          <w:iCs/>
+          <w:color w:val="000000" w:themeColor="text1"/>
+        </w:rPr>
+        <w:t>Smart but Scattered</w:t>
+      </w:r>
       <w:r>
         <w:rPr>
           <w:rFonts w:ascii="Cambria" w:eastAsia="Cambria" w:hAnsi="Cambria" w:cs="Cambria"/>
@@ -11492,23 +10081,7 @@
           <w:rFonts w:ascii="Cambria" w:eastAsia="Cambria" w:hAnsi="Cambria" w:cs="Cambria"/>
           <w:color w:val="000000" w:themeColor="text1"/>
         </w:rPr>
-        <w:t xml:space="preserve">, by Richard Gallagher, PhD, Elana </w:t>
-      </w:r>
-      <w:proofErr w:type="spellStart"/>
-      <w:r>
-        <w:rPr>
-          <w:rFonts w:ascii="Cambria" w:eastAsia="Cambria" w:hAnsi="Cambria" w:cs="Cambria"/>
-          <w:color w:val="000000" w:themeColor="text1"/>
-        </w:rPr>
-        <w:t>Spira</w:t>
-      </w:r>
-      <w:proofErr w:type="spellEnd"/>
-      <w:r>
-        <w:rPr>
-          <w:rFonts w:ascii="Cambria" w:eastAsia="Cambria" w:hAnsi="Cambria" w:cs="Cambria"/>
-          <w:color w:val="000000" w:themeColor="text1"/>
-        </w:rPr>
-        <w:t xml:space="preserve">, PhD, and Jennifer Rosenblatt, PhD. </w:t>
+        <w:t xml:space="preserve">, by Richard Gallagher, PhD, Elana Spira, PhD, and Jennifer Rosenblatt, PhD. </w:t>
       </w:r>
       <w:r>
         <w:rPr>
@@ -11681,23 +10254,7 @@
           <w:rFonts w:ascii="Cambria" w:eastAsia="Cambria" w:hAnsi="Cambria" w:cs="Cambria"/>
           <w:color w:val="000000" w:themeColor="text1"/>
         </w:rPr>
-        <w:t xml:space="preserve"> The Children with Attention Deficit Disorders (C.H.A.D.D.) chapter in New York has information regarding resources and local parent support groups that can provide input about </w:t>
-      </w:r>
-      <w:proofErr w:type="gramStart"/>
-      <w:r>
-        <w:rPr>
-          <w:rFonts w:ascii="Cambria" w:eastAsia="Cambria" w:hAnsi="Cambria" w:cs="Cambria"/>
-          <w:color w:val="000000" w:themeColor="text1"/>
-        </w:rPr>
-        <w:t>Attention Deficit Hyperactivity Disorders</w:t>
-      </w:r>
-      <w:proofErr w:type="gramEnd"/>
-      <w:r>
-        <w:rPr>
-          <w:rFonts w:ascii="Cambria" w:eastAsia="Cambria" w:hAnsi="Cambria" w:cs="Cambria"/>
-          <w:color w:val="000000" w:themeColor="text1"/>
-        </w:rPr>
-        <w:t xml:space="preserve">. </w:t>
+        <w:t xml:space="preserve"> The Children with Attention Deficit Disorders (C.H.A.D.D.) chapter in New York has information regarding resources and local parent support groups that can provide input about Attention Deficit Hyperactivity Disorders. </w:t>
       </w:r>
       <w:hyperlink r:id="rId31">
         <w:r>
@@ -11776,23 +10333,13 @@
           <w:color w:val="000000" w:themeColor="text1"/>
         </w:rPr>
       </w:pPr>
-      <w:proofErr w:type="spellStart"/>
       <w:r>
         <w:rPr>
           <w:rFonts w:ascii="Cambria" w:eastAsia="Cambria" w:hAnsi="Cambria" w:cs="Cambria"/>
           <w:color w:val="000000" w:themeColor="text1"/>
           <w:u w:val="single"/>
         </w:rPr>
-        <w:t>MyADHD</w:t>
-      </w:r>
-      <w:proofErr w:type="spellEnd"/>
-      <w:r>
-        <w:rPr>
-          <w:rFonts w:ascii="Cambria" w:eastAsia="Cambria" w:hAnsi="Cambria" w:cs="Cambria"/>
-          <w:color w:val="000000" w:themeColor="text1"/>
-          <w:u w:val="single"/>
-        </w:rPr>
-        <w:t> </w:t>
+        <w:t>MyADHD </w:t>
       </w:r>
       <w:r>
         <w:rPr>
@@ -11847,23 +10394,7 @@
           <w:rFonts w:ascii="Cambria" w:eastAsia="Calibri" w:hAnsi="Cambria" w:cs="Times New Roman"/>
           <w:color w:val="000000" w:themeColor="text1"/>
         </w:rPr>
-        <w:t xml:space="preserve"> by Ellen Braaten and Brian Willoughby. Braaten and Willoughby provide tangible strategies to support caregivers of individuals who struggle </w:t>
-      </w:r>
-      <w:proofErr w:type="gramStart"/>
-      <w:r>
-        <w:rPr>
-          <w:rFonts w:ascii="Cambria" w:eastAsia="Calibri" w:hAnsi="Cambria" w:cs="Times New Roman"/>
-          <w:color w:val="000000" w:themeColor="text1"/>
-        </w:rPr>
-        <w:t>in the area of</w:t>
-      </w:r>
-      <w:proofErr w:type="gramEnd"/>
-      <w:r>
-        <w:rPr>
-          <w:rFonts w:ascii="Cambria" w:eastAsia="Calibri" w:hAnsi="Cambria" w:cs="Times New Roman"/>
-          <w:color w:val="000000" w:themeColor="text1"/>
-        </w:rPr>
-        <w:t xml:space="preserve"> processing speed.</w:t>
+        <w:t xml:space="preserve"> by Ellen Braaten and Brian Willoughby. Braaten and Willoughby provide tangible strategies to support caregivers of individuals who struggle in the area of processing speed.</w:t>
       </w:r>
     </w:p>
     <w:p>
@@ -11927,19 +10458,8 @@
           <w:rFonts w:ascii="Cambria" w:eastAsia="Calibri" w:hAnsi="Cambria" w:cs="Arial"/>
           <w:color w:val="000000" w:themeColor="text1"/>
         </w:rPr>
-        <w:t xml:space="preserve"> by John F. Taylor, </w:t>
-      </w:r>
-      <w:proofErr w:type="spellStart"/>
-      <w:proofErr w:type="gramStart"/>
-      <w:r>
-        <w:rPr>
-          <w:rFonts w:ascii="Cambria" w:eastAsia="Calibri" w:hAnsi="Cambria" w:cs="Arial"/>
-          <w:color w:val="000000" w:themeColor="text1"/>
-        </w:rPr>
-        <w:t>Ph.D</w:t>
-      </w:r>
-      <w:proofErr w:type="spellEnd"/>
-      <w:proofErr w:type="gramEnd"/>
+        <w:t xml:space="preserve"> by John F. Taylor, Ph.D</w:t>
+      </w:r>
     </w:p>
     <w:p>
       <w:pPr>
@@ -11960,39 +10480,7 @@
           <w:rFonts w:ascii="Cambria" w:eastAsia="Calibri" w:hAnsi="Cambria" w:cs="Arial"/>
           <w:color w:val="000000" w:themeColor="text1"/>
         </w:rPr>
-        <w:t xml:space="preserve">Joey </w:t>
-      </w:r>
-      <w:proofErr w:type="spellStart"/>
-      <w:r>
-        <w:rPr>
-          <w:rFonts w:ascii="Cambria" w:eastAsia="Calibri" w:hAnsi="Cambria" w:cs="Arial"/>
-          <w:color w:val="000000" w:themeColor="text1"/>
-        </w:rPr>
-        <w:t>Pigza</w:t>
-      </w:r>
-      <w:proofErr w:type="spellEnd"/>
-      <w:r>
-        <w:rPr>
-          <w:rFonts w:ascii="Cambria" w:eastAsia="Calibri" w:hAnsi="Cambria" w:cs="Arial"/>
-          <w:color w:val="000000" w:themeColor="text1"/>
-        </w:rPr>
-        <w:t xml:space="preserve"> book series by Jack </w:t>
-      </w:r>
-      <w:proofErr w:type="spellStart"/>
-      <w:r>
-        <w:rPr>
-          <w:rFonts w:ascii="Cambria" w:eastAsia="Calibri" w:hAnsi="Cambria" w:cs="Arial"/>
-          <w:color w:val="000000" w:themeColor="text1"/>
-        </w:rPr>
-        <w:t>Gantos</w:t>
-      </w:r>
-      <w:proofErr w:type="spellEnd"/>
-      <w:r>
-        <w:rPr>
-          <w:rFonts w:ascii="Cambria" w:eastAsia="Calibri" w:hAnsi="Cambria" w:cs="Arial"/>
-          <w:color w:val="000000" w:themeColor="text1"/>
-        </w:rPr>
-        <w:t xml:space="preserve"> </w:t>
+        <w:t xml:space="preserve">Joey Pigza book series by Jack Gantos </w:t>
       </w:r>
     </w:p>
     <w:p>
@@ -12018,21 +10506,12 @@
         </w:rPr>
         <w:t xml:space="preserve">Cory Stories: A Kid’s Book About Living With ADHD, </w:t>
       </w:r>
-      <w:proofErr w:type="gramStart"/>
-      <w:r>
-        <w:rPr>
-          <w:rFonts w:ascii="Cambria" w:eastAsia="Calibri" w:hAnsi="Cambria" w:cs="Arial"/>
-          <w:color w:val="000000" w:themeColor="text1"/>
-        </w:rPr>
-        <w:t>Written</w:t>
-      </w:r>
-      <w:proofErr w:type="gramEnd"/>
-      <w:r>
-        <w:rPr>
-          <w:rFonts w:ascii="Cambria" w:eastAsia="Calibri" w:hAnsi="Cambria" w:cs="Arial"/>
-          <w:color w:val="000000" w:themeColor="text1"/>
-        </w:rPr>
-        <w:t xml:space="preserve"> by Jeanne Kraus, illustrated by Whitney Martin </w:t>
+      <w:r>
+        <w:rPr>
+          <w:rFonts w:ascii="Cambria" w:eastAsia="Calibri" w:hAnsi="Cambria" w:cs="Arial"/>
+          <w:color w:val="000000" w:themeColor="text1"/>
+        </w:rPr>
+        <w:t xml:space="preserve">Written by Jeanne Kraus, illustrated by Whitney Martin </w:t>
       </w:r>
     </w:p>
     <w:p>
@@ -12063,55 +10542,7 @@
           <w:rFonts w:ascii="Cambria" w:eastAsia="Calibri" w:hAnsi="Cambria" w:cs="Arial"/>
           <w:color w:val="000000" w:themeColor="text1"/>
         </w:rPr>
-        <w:t xml:space="preserve">Written by Pam </w:t>
-      </w:r>
-      <w:proofErr w:type="gramStart"/>
-      <w:r>
-        <w:rPr>
-          <w:rFonts w:ascii="Cambria" w:eastAsia="Calibri" w:hAnsi="Cambria" w:cs="Arial"/>
-          <w:color w:val="000000" w:themeColor="text1"/>
-        </w:rPr>
-        <w:t>Pollack</w:t>
-      </w:r>
-      <w:proofErr w:type="gramEnd"/>
-      <w:r>
-        <w:rPr>
-          <w:rFonts w:ascii="Cambria" w:eastAsia="Calibri" w:hAnsi="Cambria" w:cs="Arial"/>
-          <w:color w:val="000000" w:themeColor="text1"/>
-        </w:rPr>
-        <w:t xml:space="preserve"> and Meg </w:t>
-      </w:r>
-      <w:proofErr w:type="spellStart"/>
-      <w:r>
-        <w:rPr>
-          <w:rFonts w:ascii="Cambria" w:eastAsia="Calibri" w:hAnsi="Cambria" w:cs="Arial"/>
-          <w:color w:val="000000" w:themeColor="text1"/>
-        </w:rPr>
-        <w:t>Belviso</w:t>
-      </w:r>
-      <w:proofErr w:type="spellEnd"/>
-      <w:r>
-        <w:rPr>
-          <w:rFonts w:ascii="Cambria" w:eastAsia="Calibri" w:hAnsi="Cambria" w:cs="Arial"/>
-          <w:color w:val="000000" w:themeColor="text1"/>
-        </w:rPr>
-        <w:t xml:space="preserve">, illustrated by Marta </w:t>
-      </w:r>
-      <w:proofErr w:type="spellStart"/>
-      <w:r>
-        <w:rPr>
-          <w:rFonts w:ascii="Cambria" w:eastAsia="Calibri" w:hAnsi="Cambria" w:cs="Arial"/>
-          <w:color w:val="000000" w:themeColor="text1"/>
-        </w:rPr>
-        <w:t>Fabrega</w:t>
-      </w:r>
-      <w:proofErr w:type="spellEnd"/>
-      <w:r>
-        <w:rPr>
-          <w:rFonts w:ascii="Cambria" w:eastAsia="Calibri" w:hAnsi="Cambria" w:cs="Arial"/>
-          <w:color w:val="000000" w:themeColor="text1"/>
-        </w:rPr>
-        <w:t xml:space="preserve"> </w:t>
+        <w:t xml:space="preserve">Written by Pam Pollack and Meg Belviso, illustrated by Marta Fabrega </w:t>
       </w:r>
     </w:p>
     <w:p>
@@ -12272,33 +10703,8 @@
           <w:rFonts w:ascii="Cambria" w:eastAsia="Calibri" w:hAnsi="Cambria" w:cs="Arial"/>
           <w:color w:val="000000" w:themeColor="text1"/>
         </w:rPr>
-        <w:t xml:space="preserve"> by Richard </w:t>
-      </w:r>
-      <w:proofErr w:type="spellStart"/>
-      <w:r>
-        <w:rPr>
-          <w:rFonts w:ascii="Cambria" w:eastAsia="Calibri" w:hAnsi="Cambria" w:cs="Arial"/>
-          <w:color w:val="000000" w:themeColor="text1"/>
-        </w:rPr>
-        <w:t>Guare</w:t>
-      </w:r>
-      <w:proofErr w:type="spellEnd"/>
-      <w:r>
-        <w:rPr>
-          <w:rFonts w:ascii="Cambria" w:eastAsia="Calibri" w:hAnsi="Cambria" w:cs="Arial"/>
-          <w:color w:val="000000" w:themeColor="text1"/>
-        </w:rPr>
-        <w:t xml:space="preserve"> PhD, Peg Dawson EdD and Colin </w:t>
-      </w:r>
-      <w:proofErr w:type="spellStart"/>
-      <w:r>
-        <w:rPr>
-          <w:rFonts w:ascii="Cambria" w:eastAsia="Calibri" w:hAnsi="Cambria" w:cs="Arial"/>
-          <w:color w:val="000000" w:themeColor="text1"/>
-        </w:rPr>
-        <w:t>Guare</w:t>
-      </w:r>
-      <w:proofErr w:type="spellEnd"/>
+        <w:t xml:space="preserve"> by Richard Guare PhD, Peg Dawson EdD and Colin Guare</w:t>
+      </w:r>
     </w:p>
     <w:p>
       <w:pPr>
@@ -12488,23 +10894,7 @@
           <w:rFonts w:ascii="Cambria" w:eastAsia="Cambria" w:hAnsi="Cambria" w:cs="Times New Roman"/>
           <w:color w:val="000000" w:themeColor="text1"/>
         </w:rPr>
-        <w:t xml:space="preserve"> Provides parents, </w:t>
-      </w:r>
-      <w:proofErr w:type="gramStart"/>
-      <w:r>
-        <w:rPr>
-          <w:rFonts w:ascii="Cambria" w:eastAsia="Cambria" w:hAnsi="Cambria" w:cs="Times New Roman"/>
-          <w:color w:val="000000" w:themeColor="text1"/>
-        </w:rPr>
-        <w:t>educators</w:t>
-      </w:r>
-      <w:proofErr w:type="gramEnd"/>
-      <w:r>
-        <w:rPr>
-          <w:rFonts w:ascii="Cambria" w:eastAsia="Cambria" w:hAnsi="Cambria" w:cs="Times New Roman"/>
-          <w:color w:val="000000" w:themeColor="text1"/>
-        </w:rPr>
-        <w:t xml:space="preserve"> and mental health professionals with comprehensive, user-friendly information on the full range of anxiety disorders: how to identify symptoms, find effective treatments and, and prevent anxiety from taking hold in a child's life. </w:t>
+        <w:t xml:space="preserve"> Provides parents, educators and mental health professionals with comprehensive, user-friendly information on the full range of anxiety disorders: how to identify symptoms, find effective treatments and, and prevent anxiety from taking hold in a child's life. </w:t>
       </w:r>
       <w:hyperlink r:id="rId35" w:history="1">
         <w:r>
@@ -12551,42 +10941,24 @@
           <w:color w:val="000000" w:themeColor="text1"/>
           <w:bdr w:val="none" w:sz="0" w:space="0" w:color="auto" w:frame="1"/>
         </w:rPr>
-        <w:t xml:space="preserve"> by Tamar </w:t>
-      </w:r>
-      <w:proofErr w:type="spellStart"/>
+        <w:t> by Tamar Chansky Ph.D.</w:t>
+      </w:r>
       <w:r>
         <w:rPr>
           <w:rFonts w:ascii="Cambria" w:eastAsia="Times New Roman" w:hAnsi="Cambria" w:cs="Calibri"/>
+          <w:i/>
+          <w:iCs/>
           <w:color w:val="000000" w:themeColor="text1"/>
           <w:bdr w:val="none" w:sz="0" w:space="0" w:color="auto" w:frame="1"/>
         </w:rPr>
-        <w:t>Chansky</w:t>
-      </w:r>
-      <w:proofErr w:type="spellEnd"/>
+        <w:t xml:space="preserve">; </w:t>
+      </w:r>
       <w:r>
         <w:rPr>
           <w:rFonts w:ascii="Cambria" w:eastAsia="Times New Roman" w:hAnsi="Cambria" w:cs="Calibri"/>
           <w:color w:val="000000" w:themeColor="text1"/>
           <w:bdr w:val="none" w:sz="0" w:space="0" w:color="auto" w:frame="1"/>
         </w:rPr>
-        <w:t xml:space="preserve"> Ph.D.</w:t>
-      </w:r>
-      <w:r>
-        <w:rPr>
-          <w:rFonts w:ascii="Cambria" w:eastAsia="Times New Roman" w:hAnsi="Cambria" w:cs="Calibri"/>
-          <w:i/>
-          <w:iCs/>
-          <w:color w:val="000000" w:themeColor="text1"/>
-          <w:bdr w:val="none" w:sz="0" w:space="0" w:color="auto" w:frame="1"/>
-        </w:rPr>
-        <w:t xml:space="preserve">; </w:t>
-      </w:r>
-      <w:r>
-        <w:rPr>
-          <w:rFonts w:ascii="Cambria" w:eastAsia="Times New Roman" w:hAnsi="Cambria" w:cs="Calibri"/>
-          <w:color w:val="000000" w:themeColor="text1"/>
-          <w:bdr w:val="none" w:sz="0" w:space="0" w:color="auto" w:frame="1"/>
-        </w:rPr>
         <w:t>This book c</w:t>
       </w:r>
       <w:r>
@@ -12595,18 +10967,8 @@
           <w:color w:val="000000" w:themeColor="text1"/>
           <w:shd w:val="clear" w:color="auto" w:fill="FFFFFF"/>
         </w:rPr>
-        <w:t xml:space="preserve">ontains easy, fun tools for teaching children to outsmart their worries and take charge of their </w:t>
-      </w:r>
-      <w:proofErr w:type="gramStart"/>
-      <w:r>
-        <w:rPr>
-          <w:rFonts w:ascii="Cambria" w:eastAsia="Calibri" w:hAnsi="Cambria" w:cs="Arial"/>
-          <w:color w:val="000000" w:themeColor="text1"/>
-          <w:shd w:val="clear" w:color="auto" w:fill="FFFFFF"/>
-        </w:rPr>
-        <w:t>fears</w:t>
-      </w:r>
-      <w:proofErr w:type="gramEnd"/>
+        <w:t>ontains easy, fun tools for teaching children to outsmart their worries and take charge of their fears</w:t>
+      </w:r>
     </w:p>
     <w:p>
       <w:pPr>
@@ -12672,43 +11034,7 @@
           <w:color w:val="000000" w:themeColor="text1"/>
           <w:bdr w:val="none" w:sz="0" w:space="0" w:color="auto" w:frame="1"/>
         </w:rPr>
-        <w:t xml:space="preserve"> by Ronald </w:t>
-      </w:r>
-      <w:proofErr w:type="spellStart"/>
-      <w:r>
-        <w:rPr>
-          <w:rFonts w:ascii="Cambria" w:eastAsia="Times New Roman" w:hAnsi="Cambria" w:cs="Calibri"/>
-          <w:color w:val="000000" w:themeColor="text1"/>
-          <w:bdr w:val="none" w:sz="0" w:space="0" w:color="auto" w:frame="1"/>
-        </w:rPr>
-        <w:t>Rapee</w:t>
-      </w:r>
-      <w:proofErr w:type="spellEnd"/>
-      <w:r>
-        <w:rPr>
-          <w:rFonts w:ascii="Cambria" w:eastAsia="Times New Roman" w:hAnsi="Cambria" w:cs="Calibri"/>
-          <w:color w:val="000000" w:themeColor="text1"/>
-          <w:bdr w:val="none" w:sz="0" w:space="0" w:color="auto" w:frame="1"/>
-        </w:rPr>
-        <w:t xml:space="preserve">, </w:t>
-      </w:r>
-      <w:proofErr w:type="gramStart"/>
-      <w:r>
-        <w:rPr>
-          <w:rFonts w:ascii="Cambria" w:eastAsia="Times New Roman" w:hAnsi="Cambria" w:cs="Calibri"/>
-          <w:color w:val="000000" w:themeColor="text1"/>
-          <w:bdr w:val="none" w:sz="0" w:space="0" w:color="auto" w:frame="1"/>
-        </w:rPr>
-        <w:t>Ph.D.</w:t>
-      </w:r>
-      <w:proofErr w:type="gramEnd"/>
-      <w:r>
-        <w:rPr>
-          <w:rFonts w:ascii="Cambria" w:eastAsia="Times New Roman" w:hAnsi="Cambria" w:cs="Calibri"/>
-          <w:color w:val="000000" w:themeColor="text1"/>
-          <w:bdr w:val="none" w:sz="0" w:space="0" w:color="auto" w:frame="1"/>
-        </w:rPr>
-        <w:t xml:space="preserve"> and colleagues</w:t>
+        <w:t> by Ronald Rapee, Ph.D. and colleagues</w:t>
       </w:r>
       <w:r>
         <w:rPr>
@@ -12817,25 +11143,7 @@
           <w:color w:val="000000" w:themeColor="text1"/>
           <w:shd w:val="clear" w:color="auto" w:fill="FFFFFF"/>
         </w:rPr>
-        <w:t xml:space="preserve"> by Eli </w:t>
-      </w:r>
-      <w:proofErr w:type="spellStart"/>
-      <w:r>
-        <w:rPr>
-          <w:rFonts w:ascii="Cambria" w:eastAsia="Calibri" w:hAnsi="Cambria" w:cs="Segoe UI"/>
-          <w:color w:val="000000" w:themeColor="text1"/>
-          <w:shd w:val="clear" w:color="auto" w:fill="FFFFFF"/>
-        </w:rPr>
-        <w:t>Lebowitz</w:t>
-      </w:r>
-      <w:proofErr w:type="spellEnd"/>
-      <w:r>
-        <w:rPr>
-          <w:rFonts w:ascii="Cambria" w:eastAsia="Calibri" w:hAnsi="Cambria" w:cs="Segoe UI"/>
-          <w:color w:val="000000" w:themeColor="text1"/>
-          <w:shd w:val="clear" w:color="auto" w:fill="FFFFFF"/>
-        </w:rPr>
-        <w:t xml:space="preserve">; This </w:t>
+        <w:t xml:space="preserve"> by Eli Lebowitz; This </w:t>
       </w:r>
       <w:r>
         <w:rPr>
@@ -12935,46 +11243,14 @@
           <w:rFonts w:ascii="Cambria" w:eastAsia="Cambria" w:hAnsi="Cambria" w:cs="Times New Roman"/>
           <w:color w:val="000000" w:themeColor="text1"/>
         </w:rPr>
-        <w:t xml:space="preserve"> by Norman T. </w:t>
-      </w:r>
-      <w:proofErr w:type="spellStart"/>
-      <w:r>
-        <w:rPr>
-          <w:rFonts w:ascii="Cambria" w:eastAsia="Cambria" w:hAnsi="Cambria" w:cs="Times New Roman"/>
-          <w:color w:val="000000" w:themeColor="text1"/>
-        </w:rPr>
-        <w:t>Berlinger</w:t>
-      </w:r>
-      <w:proofErr w:type="spellEnd"/>
-      <w:r>
-        <w:rPr>
-          <w:rFonts w:ascii="Cambria" w:eastAsia="Cambria" w:hAnsi="Cambria" w:cs="Times New Roman"/>
-          <w:color w:val="000000" w:themeColor="text1"/>
-        </w:rPr>
-        <w:t xml:space="preserve">, M.D. </w:t>
+        <w:t xml:space="preserve"> by Norman T. Berlinger, M.D. </w:t>
       </w:r>
       <w:r>
         <w:rPr>
           <w:rFonts w:ascii="Cambria" w:eastAsia="Cambria" w:hAnsi="Cambria" w:cs="Arial"/>
           <w:color w:val="000000" w:themeColor="text1"/>
         </w:rPr>
-        <w:t xml:space="preserve">This book </w:t>
-      </w:r>
-      <w:proofErr w:type="gramStart"/>
-      <w:r>
-        <w:rPr>
-          <w:rFonts w:ascii="Cambria" w:eastAsia="Cambria" w:hAnsi="Cambria" w:cs="Arial"/>
-          <w:color w:val="000000" w:themeColor="text1"/>
-        </w:rPr>
-        <w:t>presents  “</w:t>
-      </w:r>
-      <w:proofErr w:type="gramEnd"/>
-      <w:r>
-        <w:rPr>
-          <w:rFonts w:ascii="Cambria" w:eastAsia="Cambria" w:hAnsi="Cambria" w:cs="Arial"/>
-          <w:color w:val="000000" w:themeColor="text1"/>
-        </w:rPr>
-        <w:t>10 Parental Partnering Strategies” to help parents rescue their teen from depression—based on their own experiences. It contains nearly 100 interviews with parents of depressed teens, and interviews with mental health professionals.</w:t>
+        <w:t>This book presents  “10 Parental Partnering Strategies” to help parents rescue their teen from depression—based on their own experiences. It contains nearly 100 interviews with parents of depressed teens, and interviews with mental health professionals.</w:t>
       </w:r>
     </w:p>
     <w:p>
@@ -13020,23 +11296,7 @@
           <w:rFonts w:ascii="Cambria" w:eastAsia="Cambria" w:hAnsi="Cambria" w:cs="Times New Roman"/>
           <w:color w:val="000000" w:themeColor="text1"/>
         </w:rPr>
-        <w:t xml:space="preserve"> by psychiatrists Francis Mark </w:t>
-      </w:r>
-      <w:proofErr w:type="spellStart"/>
-      <w:r>
-        <w:rPr>
-          <w:rFonts w:ascii="Cambria" w:eastAsia="Cambria" w:hAnsi="Cambria" w:cs="Times New Roman"/>
-          <w:color w:val="000000" w:themeColor="text1"/>
-        </w:rPr>
-        <w:t>Mondimore</w:t>
-      </w:r>
-      <w:proofErr w:type="spellEnd"/>
-      <w:r>
-        <w:rPr>
-          <w:rFonts w:ascii="Cambria" w:eastAsia="Cambria" w:hAnsi="Cambria" w:cs="Times New Roman"/>
-          <w:color w:val="000000" w:themeColor="text1"/>
-        </w:rPr>
-        <w:t xml:space="preserve">, MD, and Patrick Kelly, MD. The authors describe the many forms and symptoms of depression in young people―from sadness to irritability, self-harm, drug and alcohol abuse, and violent rages. They incorporate research from the field of adolescent psychiatry and answer questions that many parents have. </w:t>
+        <w:t xml:space="preserve"> by psychiatrists Francis Mark Mondimore, MD, and Patrick Kelly, MD. The authors describe the many forms and symptoms of depression in young people―from sadness to irritability, self-harm, drug and alcohol abuse, and violent rages. They incorporate research from the field of adolescent psychiatry and answer questions that many parents have. </w:t>
       </w:r>
     </w:p>
     <w:p>
@@ -13193,27 +11453,7 @@
           <w:iCs/>
           <w:color w:val="000000" w:themeColor="text1"/>
         </w:rPr>
-        <w:t xml:space="preserve">Don’t Feed the </w:t>
-      </w:r>
-      <w:proofErr w:type="spellStart"/>
-      <w:r>
-        <w:rPr>
-          <w:rFonts w:ascii="Cambria" w:eastAsia="Cambria" w:hAnsi="Cambria" w:cs="Cambria"/>
-          <w:i/>
-          <w:iCs/>
-          <w:color w:val="000000" w:themeColor="text1"/>
-        </w:rPr>
-        <w:t>WorryBug</w:t>
-      </w:r>
-      <w:proofErr w:type="spellEnd"/>
-      <w:r>
-        <w:rPr>
-          <w:rFonts w:ascii="Cambria" w:eastAsia="Cambria" w:hAnsi="Cambria" w:cs="Cambria"/>
-          <w:i/>
-          <w:iCs/>
-          <w:color w:val="000000" w:themeColor="text1"/>
-        </w:rPr>
-        <w:t xml:space="preserve">, </w:t>
+        <w:t xml:space="preserve">Don’t Feed the WorryBug, </w:t>
       </w:r>
       <w:r>
         <w:rPr>
@@ -13251,23 +11491,7 @@
           <w:rFonts w:ascii="Cambria" w:eastAsia="Calibri" w:hAnsi="Cambria" w:cs="Arial"/>
           <w:color w:val="000000" w:themeColor="text1"/>
         </w:rPr>
-        <w:t xml:space="preserve"> Written by Nicole C. Kear, illustrated by Tracy </w:t>
-      </w:r>
-      <w:proofErr w:type="spellStart"/>
-      <w:r>
-        <w:rPr>
-          <w:rFonts w:ascii="Cambria" w:eastAsia="Calibri" w:hAnsi="Cambria" w:cs="Arial"/>
-          <w:color w:val="000000" w:themeColor="text1"/>
-        </w:rPr>
-        <w:t>Dockray</w:t>
-      </w:r>
-      <w:proofErr w:type="spellEnd"/>
-      <w:r>
-        <w:rPr>
-          <w:rFonts w:ascii="Cambria" w:eastAsia="Calibri" w:hAnsi="Cambria" w:cs="Arial"/>
-          <w:color w:val="000000" w:themeColor="text1"/>
-        </w:rPr>
-        <w:t xml:space="preserve"> </w:t>
+        <w:t xml:space="preserve"> Written by Nicole C. Kear, illustrated by Tracy Dockray </w:t>
       </w:r>
     </w:p>
     <w:p>
@@ -13329,23 +11553,7 @@
           <w:rFonts w:ascii="Cambria" w:eastAsia="Calibri" w:hAnsi="Cambria" w:cs="Arial"/>
           <w:color w:val="000000" w:themeColor="text1"/>
         </w:rPr>
-        <w:t xml:space="preserve"> By </w:t>
-      </w:r>
-      <w:proofErr w:type="spellStart"/>
-      <w:r>
-        <w:rPr>
-          <w:rFonts w:ascii="Cambria" w:eastAsia="Calibri" w:hAnsi="Cambria" w:cs="Arial"/>
-          <w:color w:val="000000" w:themeColor="text1"/>
-        </w:rPr>
-        <w:t>Jayneen</w:t>
-      </w:r>
-      <w:proofErr w:type="spellEnd"/>
-      <w:r>
-        <w:rPr>
-          <w:rFonts w:ascii="Cambria" w:eastAsia="Calibri" w:hAnsi="Cambria" w:cs="Arial"/>
-          <w:color w:val="000000" w:themeColor="text1"/>
-        </w:rPr>
-        <w:t xml:space="preserve"> Sanders, illustrated by Stephanie Fizer Coleman </w:t>
+        <w:t xml:space="preserve"> By Jayneen Sanders, illustrated by Stephanie Fizer Coleman </w:t>
       </w:r>
     </w:p>
     <w:p>
@@ -13376,23 +11584,7 @@
           <w:rFonts w:ascii="Cambria" w:eastAsia="Calibri" w:hAnsi="Cambria" w:cs="Arial"/>
           <w:color w:val="000000" w:themeColor="text1"/>
         </w:rPr>
-        <w:t xml:space="preserve"> </w:t>
-      </w:r>
-      <w:proofErr w:type="gramStart"/>
-      <w:r>
-        <w:rPr>
-          <w:rFonts w:ascii="Cambria" w:eastAsia="Calibri" w:hAnsi="Cambria" w:cs="Arial"/>
-          <w:color w:val="000000" w:themeColor="text1"/>
-        </w:rPr>
-        <w:t>Written</w:t>
-      </w:r>
-      <w:proofErr w:type="gramEnd"/>
-      <w:r>
-        <w:rPr>
-          <w:rFonts w:ascii="Cambria" w:eastAsia="Calibri" w:hAnsi="Cambria" w:cs="Arial"/>
-          <w:color w:val="000000" w:themeColor="text1"/>
-        </w:rPr>
-        <w:t xml:space="preserve"> by Victoria M. Sanchez, illustrated by Jess Golden </w:t>
+        <w:t xml:space="preserve"> Written by Victoria M. Sanchez, illustrated by Jess Golden </w:t>
       </w:r>
     </w:p>
     <w:p>
@@ -13454,39 +11646,7 @@
           <w:rFonts w:ascii="Cambria" w:eastAsia="Calibri" w:hAnsi="Cambria" w:cs="Arial"/>
           <w:color w:val="000000" w:themeColor="text1"/>
         </w:rPr>
-        <w:t xml:space="preserve"> </w:t>
-      </w:r>
-      <w:proofErr w:type="gramStart"/>
-      <w:r>
-        <w:rPr>
-          <w:rFonts w:ascii="Cambria" w:eastAsia="Calibri" w:hAnsi="Cambria" w:cs="Arial"/>
-          <w:color w:val="000000" w:themeColor="text1"/>
-        </w:rPr>
-        <w:t>Written</w:t>
-      </w:r>
-      <w:proofErr w:type="gramEnd"/>
-      <w:r>
-        <w:rPr>
-          <w:rFonts w:ascii="Cambria" w:eastAsia="Calibri" w:hAnsi="Cambria" w:cs="Arial"/>
-          <w:color w:val="000000" w:themeColor="text1"/>
-        </w:rPr>
-        <w:t xml:space="preserve"> and illustrated by </w:t>
-      </w:r>
-      <w:proofErr w:type="spellStart"/>
-      <w:r>
-        <w:rPr>
-          <w:rFonts w:ascii="Cambria" w:eastAsia="Calibri" w:hAnsi="Cambria" w:cs="Arial"/>
-          <w:color w:val="000000" w:themeColor="text1"/>
-        </w:rPr>
-        <w:t>Elaheh</w:t>
-      </w:r>
-      <w:proofErr w:type="spellEnd"/>
-      <w:r>
-        <w:rPr>
-          <w:rFonts w:ascii="Cambria" w:eastAsia="Calibri" w:hAnsi="Cambria" w:cs="Arial"/>
-          <w:color w:val="000000" w:themeColor="text1"/>
-        </w:rPr>
-        <w:t xml:space="preserve"> Bos</w:t>
+        <w:t xml:space="preserve"> Written and illustrated by Elaheh Bos</w:t>
       </w:r>
     </w:p>
     <w:p>
@@ -13559,23 +11719,7 @@
           <w:rFonts w:ascii="Cambria" w:eastAsia="Calibri" w:hAnsi="Cambria" w:cs="Arial"/>
           <w:color w:val="000000" w:themeColor="text1"/>
         </w:rPr>
-        <w:t xml:space="preserve">Written by Diane Guerrero with Erica </w:t>
-      </w:r>
-      <w:proofErr w:type="spellStart"/>
-      <w:r>
-        <w:rPr>
-          <w:rFonts w:ascii="Cambria" w:eastAsia="Calibri" w:hAnsi="Cambria" w:cs="Arial"/>
-          <w:color w:val="000000" w:themeColor="text1"/>
-        </w:rPr>
-        <w:t>Moroz</w:t>
-      </w:r>
-      <w:proofErr w:type="spellEnd"/>
-      <w:r>
-        <w:rPr>
-          <w:rFonts w:ascii="Cambria" w:eastAsia="Calibri" w:hAnsi="Cambria" w:cs="Arial"/>
-          <w:color w:val="000000" w:themeColor="text1"/>
-        </w:rPr>
-        <w:t xml:space="preserve"> </w:t>
+        <w:t xml:space="preserve">Written by Diane Guerrero with Erica Moroz </w:t>
       </w:r>
     </w:p>
     <w:p>
@@ -13615,23 +11759,7 @@
           <w:rFonts w:ascii="Cambria" w:eastAsia="Cambria" w:hAnsi="Cambria" w:cs="Times New Roman"/>
           <w:color w:val="000000" w:themeColor="text1"/>
         </w:rPr>
-        <w:t xml:space="preserve">by David Burns, MD, </w:t>
-      </w:r>
-      <w:proofErr w:type="gramStart"/>
-      <w:r>
-        <w:rPr>
-          <w:rFonts w:ascii="Cambria" w:eastAsia="Cambria" w:hAnsi="Cambria" w:cs="Times New Roman"/>
-          <w:color w:val="000000" w:themeColor="text1"/>
-        </w:rPr>
-        <w:t>provides an introduction to</w:t>
-      </w:r>
-      <w:proofErr w:type="gramEnd"/>
-      <w:r>
-        <w:rPr>
-          <w:rFonts w:ascii="Cambria" w:eastAsia="Cambria" w:hAnsi="Cambria" w:cs="Times New Roman"/>
-          <w:color w:val="000000" w:themeColor="text1"/>
-        </w:rPr>
-        <w:t xml:space="preserve"> cognitive behavioral approaches to treating depression.</w:t>
+        <w:t>by David Burns, MD, provides an introduction to cognitive behavioral approaches to treating depression.</w:t>
       </w:r>
     </w:p>
     <w:p>
@@ -13708,39 +11836,7 @@
           <w:rFonts w:ascii="Cambria" w:eastAsia="Cambria" w:hAnsi="Cambria" w:cs="Times New Roman"/>
           <w:color w:val="000000" w:themeColor="text1"/>
         </w:rPr>
-        <w:t xml:space="preserve">, written by Tabatha </w:t>
-      </w:r>
-      <w:proofErr w:type="spellStart"/>
-      <w:r>
-        <w:rPr>
-          <w:rFonts w:ascii="Cambria" w:eastAsia="Cambria" w:hAnsi="Cambria" w:cs="Times New Roman"/>
-          <w:color w:val="000000" w:themeColor="text1"/>
-        </w:rPr>
-        <w:t>Chansard</w:t>
-      </w:r>
-      <w:proofErr w:type="spellEnd"/>
-      <w:r>
-        <w:rPr>
-          <w:rFonts w:ascii="Cambria" w:eastAsia="Cambria" w:hAnsi="Cambria" w:cs="Times New Roman"/>
-          <w:color w:val="000000" w:themeColor="text1"/>
-        </w:rPr>
-        <w:t xml:space="preserve">, PhD. is a therapeutic workbook with </w:t>
-      </w:r>
-      <w:proofErr w:type="gramStart"/>
-      <w:r>
-        <w:rPr>
-          <w:rFonts w:ascii="Cambria" w:eastAsia="Cambria" w:hAnsi="Cambria" w:cs="Times New Roman"/>
-          <w:color w:val="000000" w:themeColor="text1"/>
-        </w:rPr>
-        <w:t>exercises  to</w:t>
-      </w:r>
-      <w:proofErr w:type="gramEnd"/>
-      <w:r>
-        <w:rPr>
-          <w:rFonts w:ascii="Cambria" w:eastAsia="Cambria" w:hAnsi="Cambria" w:cs="Times New Roman"/>
-          <w:color w:val="000000" w:themeColor="text1"/>
-        </w:rPr>
-        <w:t xml:space="preserve"> teach adolescents practical techniques to tackle worrying in the moment. Using strategies from cognitive behavioral therapy and mindfulness practices, you’ll learn how to manage your thoughts, emotions, and behaviors. </w:t>
+        <w:t xml:space="preserve">, written by Tabatha Chansard, PhD. is a therapeutic workbook with exercises  to teach adolescents practical techniques to tackle worrying in the moment. Using strategies from cognitive behavioral therapy and mindfulness practices, you’ll learn how to manage your thoughts, emotions, and behaviors. </w:t>
       </w:r>
     </w:p>
     <w:p>
@@ -13770,23 +11866,7 @@
           <w:rFonts w:ascii="Cambria" w:eastAsia="Calibri" w:hAnsi="Cambria" w:cs="Arial"/>
           <w:color w:val="000000" w:themeColor="text1"/>
         </w:rPr>
-        <w:t xml:space="preserve">, by Regine </w:t>
-      </w:r>
-      <w:proofErr w:type="spellStart"/>
-      <w:r>
-        <w:rPr>
-          <w:rFonts w:ascii="Cambria" w:eastAsia="Calibri" w:hAnsi="Cambria" w:cs="Arial"/>
-          <w:color w:val="000000" w:themeColor="text1"/>
-        </w:rPr>
-        <w:t>Galanti</w:t>
-      </w:r>
-      <w:proofErr w:type="spellEnd"/>
-      <w:r>
-        <w:rPr>
-          <w:rFonts w:ascii="Cambria" w:eastAsia="Calibri" w:hAnsi="Cambria" w:cs="Arial"/>
-          <w:color w:val="000000" w:themeColor="text1"/>
-        </w:rPr>
-        <w:t xml:space="preserve"> PhD, teaches how CBT-based skills and mindfulness techniques can help manage your anxiety and reverse negative patterns. Through exercises that help change thoughts, behaviors, and physical reactions, this guide gives tools to navigate challenges.</w:t>
+        <w:t>, by Regine Galanti PhD, teaches how CBT-based skills and mindfulness techniques can help manage your anxiety and reverse negative patterns. Through exercises that help change thoughts, behaviors, and physical reactions, this guide gives tools to navigate challenges.</w:t>
       </w:r>
     </w:p>
     <w:p>
@@ -13874,23 +11954,7 @@
           <w:rFonts w:ascii="Cambria" w:eastAsiaTheme="minorEastAsia" w:hAnsi="Cambria" w:cs="Calibri"/>
           <w:color w:val="000000" w:themeColor="text1"/>
         </w:rPr>
-        <w:t xml:space="preserve"> by Michelle Garcia Winner. For ages K-adulthood, the book provides the foundation for teaching students how to make social thinking work in their real lives and for using books like the Superflex Curriculum, You Are </w:t>
-      </w:r>
-      <w:proofErr w:type="gramStart"/>
-      <w:r>
-        <w:rPr>
-          <w:rFonts w:ascii="Cambria" w:eastAsiaTheme="minorEastAsia" w:hAnsi="Cambria" w:cs="Calibri"/>
-          <w:color w:val="000000" w:themeColor="text1"/>
-        </w:rPr>
-        <w:t>A</w:t>
-      </w:r>
-      <w:proofErr w:type="gramEnd"/>
-      <w:r>
-        <w:rPr>
-          <w:rFonts w:ascii="Cambria" w:eastAsiaTheme="minorEastAsia" w:hAnsi="Cambria" w:cs="Calibri"/>
-          <w:color w:val="000000" w:themeColor="text1"/>
-        </w:rPr>
-        <w:t xml:space="preserve"> Social Detective! and others. Understanding the perspectives of others is key to all interpersonal relationships. Many students, including those with high-functioning autism, Asperger’s syndrome, ADHD, and similar social and communication challenges, have difficulties understanding that other people have perspectives that are different from their own. Specific lessons, and how to apply them in different settings, are explored. </w:t>
+        <w:t xml:space="preserve"> by Michelle Garcia Winner. For ages K-adulthood, the book provides the foundation for teaching students how to make social thinking work in their real lives and for using books like the Superflex Curriculum, You Are A Social Detective! and others. Understanding the perspectives of others is key to all interpersonal relationships. Many students, including those with high-functioning autism, Asperger’s syndrome, ADHD, and similar social and communication challenges, have difficulties understanding that other people have perspectives that are different from their own. Specific lessons, and how to apply them in different settings, are explored. </w:t>
       </w:r>
     </w:p>
     <w:p>
@@ -14712,39 +12776,7 @@
           <w:rFonts w:ascii="Cambria" w:eastAsia="Calibri" w:hAnsi="Cambria" w:cs="Arial"/>
           <w:color w:val="000000" w:themeColor="text1"/>
         </w:rPr>
-        <w:t xml:space="preserve">Alan Rabinowitz and Catia </w:t>
-      </w:r>
-      <w:proofErr w:type="spellStart"/>
-      <w:r>
-        <w:rPr>
-          <w:rFonts w:ascii="Cambria" w:eastAsia="Calibri" w:hAnsi="Cambria" w:cs="Arial"/>
-          <w:color w:val="000000" w:themeColor="text1"/>
-        </w:rPr>
-        <w:t>Chien</w:t>
-      </w:r>
-      <w:proofErr w:type="spellEnd"/>
-      <w:r>
-        <w:rPr>
-          <w:rFonts w:ascii="Cambria" w:eastAsia="Calibri" w:hAnsi="Cambria" w:cs="Arial"/>
-          <w:color w:val="000000" w:themeColor="text1"/>
-        </w:rPr>
-        <w:t xml:space="preserve"> is a story about a child who stutters and only communicates fluently when speaking or singing to animals at the </w:t>
-      </w:r>
-      <w:proofErr w:type="gramStart"/>
-      <w:r>
-        <w:rPr>
-          <w:rFonts w:ascii="Cambria" w:eastAsia="Calibri" w:hAnsi="Cambria" w:cs="Arial"/>
-          <w:color w:val="000000" w:themeColor="text1"/>
-        </w:rPr>
-        <w:t>Bronx zoo</w:t>
-      </w:r>
-      <w:proofErr w:type="gramEnd"/>
-      <w:r>
-        <w:rPr>
-          <w:rFonts w:ascii="Cambria" w:eastAsia="Calibri" w:hAnsi="Cambria" w:cs="Arial"/>
-          <w:color w:val="000000" w:themeColor="text1"/>
-        </w:rPr>
-        <w:t xml:space="preserve">. </w:t>
+        <w:t xml:space="preserve">Alan Rabinowitz and Catia Chien is a story about a child who stutters and only communicates fluently when speaking or singing to animals at the Bronx zoo. </w:t>
       </w:r>
     </w:p>
     <w:p>
@@ -14775,55 +12807,7 @@
           <w:rFonts w:ascii="Cambria" w:eastAsia="Calibri" w:hAnsi="Cambria" w:cs="Arial"/>
           <w:color w:val="000000" w:themeColor="text1"/>
         </w:rPr>
-        <w:t xml:space="preserve"> by Patricia L. </w:t>
-      </w:r>
-      <w:proofErr w:type="spellStart"/>
-      <w:r>
-        <w:rPr>
-          <w:rFonts w:ascii="Cambria" w:eastAsia="Calibri" w:hAnsi="Cambria" w:cs="Arial"/>
-          <w:color w:val="000000" w:themeColor="text1"/>
-        </w:rPr>
-        <w:t>Mervine</w:t>
-      </w:r>
-      <w:proofErr w:type="spellEnd"/>
-      <w:r>
-        <w:rPr>
-          <w:rFonts w:ascii="Cambria" w:eastAsia="Calibri" w:hAnsi="Cambria" w:cs="Arial"/>
-          <w:color w:val="000000" w:themeColor="text1"/>
-        </w:rPr>
-        <w:t xml:space="preserve"> and </w:t>
-      </w:r>
-      <w:proofErr w:type="spellStart"/>
-      <w:r>
-        <w:rPr>
-          <w:rFonts w:ascii="Cambria" w:eastAsia="Calibri" w:hAnsi="Cambria" w:cs="Arial"/>
-          <w:color w:val="000000" w:themeColor="text1"/>
-        </w:rPr>
-        <w:t>Nayan</w:t>
-      </w:r>
-      <w:proofErr w:type="spellEnd"/>
-      <w:r>
-        <w:rPr>
-          <w:rFonts w:ascii="Cambria" w:eastAsia="Calibri" w:hAnsi="Cambria" w:cs="Arial"/>
-          <w:color w:val="000000" w:themeColor="text1"/>
-        </w:rPr>
-        <w:t xml:space="preserve"> </w:t>
-      </w:r>
-      <w:proofErr w:type="spellStart"/>
-      <w:r>
-        <w:rPr>
-          <w:rFonts w:ascii="Cambria" w:eastAsia="Calibri" w:hAnsi="Cambria" w:cs="Arial"/>
-          <w:color w:val="000000" w:themeColor="text1"/>
-        </w:rPr>
-        <w:t>Soni</w:t>
-      </w:r>
-      <w:proofErr w:type="spellEnd"/>
-      <w:r>
-        <w:rPr>
-          <w:rFonts w:ascii="Cambria" w:eastAsia="Calibri" w:hAnsi="Cambria" w:cs="Arial"/>
-          <w:color w:val="000000" w:themeColor="text1"/>
-        </w:rPr>
-        <w:t xml:space="preserve"> is written by speech-language pathologists. This book is about a boy with apraxia and touches on school, speech therapy, and the frustration of having a speech disorder. </w:t>
+        <w:t xml:space="preserve"> by Patricia L. Mervine and Nayan Soni is written by speech-language pathologists. This book is about a boy with apraxia and touches on school, speech therapy, and the frustration of having a speech disorder. </w:t>
       </w:r>
     </w:p>
     <w:p>
@@ -14888,23 +12872,7 @@
           <w:rFonts w:ascii="Cambria" w:eastAsia="Calibri" w:hAnsi="Cambria" w:cs="Arial"/>
           <w:color w:val="000000" w:themeColor="text1"/>
         </w:rPr>
-        <w:t xml:space="preserve">by Vince </w:t>
-      </w:r>
-      <w:proofErr w:type="spellStart"/>
-      <w:r>
-        <w:rPr>
-          <w:rFonts w:ascii="Cambria" w:eastAsia="Calibri" w:hAnsi="Cambria" w:cs="Arial"/>
-          <w:color w:val="000000" w:themeColor="text1"/>
-        </w:rPr>
-        <w:t>Vawter</w:t>
-      </w:r>
-      <w:proofErr w:type="spellEnd"/>
-      <w:r>
-        <w:rPr>
-          <w:rFonts w:ascii="Cambria" w:eastAsia="Calibri" w:hAnsi="Cambria" w:cs="Arial"/>
-          <w:color w:val="000000" w:themeColor="text1"/>
-        </w:rPr>
-        <w:t xml:space="preserve"> is the winner of the prestigious Newberry Honor award. This book follows an 11-year-old boy named Victor who is a star on the baseball team and at the same time has a significant stutter.</w:t>
+        <w:t>by Vince Vawter is the winner of the prestigious Newberry Honor award. This book follows an 11-year-old boy named Victor who is a star on the baseball team and at the same time has a significant stutter.</w:t>
       </w:r>
     </w:p>
     <w:p>
@@ -14935,39 +12903,7 @@
           <w:rFonts w:ascii="Cambria" w:eastAsia="Calibri" w:hAnsi="Cambria" w:cs="Arial"/>
           <w:color w:val="000000" w:themeColor="text1"/>
         </w:rPr>
-        <w:t xml:space="preserve"> by Katherine Hannigan is about friendship between adventurous </w:t>
-      </w:r>
-      <w:proofErr w:type="spellStart"/>
-      <w:r>
-        <w:rPr>
-          <w:rFonts w:ascii="Cambria" w:eastAsia="Calibri" w:hAnsi="Cambria" w:cs="Arial"/>
-          <w:color w:val="000000" w:themeColor="text1"/>
-        </w:rPr>
-        <w:t>Delly</w:t>
-      </w:r>
-      <w:proofErr w:type="spellEnd"/>
-      <w:r>
-        <w:rPr>
-          <w:rFonts w:ascii="Cambria" w:eastAsia="Calibri" w:hAnsi="Cambria" w:cs="Arial"/>
-          <w:color w:val="000000" w:themeColor="text1"/>
-        </w:rPr>
-        <w:t xml:space="preserve"> and a boy named </w:t>
-      </w:r>
-      <w:proofErr w:type="spellStart"/>
-      <w:r>
-        <w:rPr>
-          <w:rFonts w:ascii="Cambria" w:eastAsia="Calibri" w:hAnsi="Cambria" w:cs="Arial"/>
-          <w:color w:val="000000" w:themeColor="text1"/>
-        </w:rPr>
-        <w:t>Brud</w:t>
-      </w:r>
-      <w:proofErr w:type="spellEnd"/>
-      <w:r>
-        <w:rPr>
-          <w:rFonts w:ascii="Cambria" w:eastAsia="Calibri" w:hAnsi="Cambria" w:cs="Arial"/>
-          <w:color w:val="000000" w:themeColor="text1"/>
-        </w:rPr>
-        <w:t xml:space="preserve"> who stutters and Ferris, a girl who doesn’t speak. </w:t>
+        <w:t xml:space="preserve"> by Katherine Hannigan is about friendship between adventurous Delly and a boy named Brud who stutters and Ferris, a girl who doesn’t speak. </w:t>
       </w:r>
     </w:p>
     <w:p>

</xml_diff>